<commit_message>
docs : sdd v1.2
</commit_message>
<xml_diff>
--- a/Documents/Report/TKXDPM_20241_20_SDD.docx
+++ b/Documents/Report/TKXDPM_20241_20_SDD.docx
@@ -1,6 +1,6 @@
 
 <file path=word/document.xml><?xml version="1.0" encoding="utf-8"?>
-<w:document xmlns:wpc="http://schemas.microsoft.com/office/word/2010/wordprocessingCanvas" xmlns:cx="http://schemas.microsoft.com/office/drawing/2014/chartex" xmlns:cx1="http://schemas.microsoft.com/office/drawing/2015/9/8/chartex" xmlns:cx2="http://schemas.microsoft.com/office/drawing/2015/10/21/chartex" xmlns:cx3="http://schemas.microsoft.com/office/drawing/2016/5/9/chartex" xmlns:cx4="http://schemas.microsoft.com/office/drawing/2016/5/10/chartex" xmlns:cx5="http://schemas.microsoft.com/office/drawing/2016/5/11/chartex" xmlns:cx6="http://schemas.microsoft.com/office/drawing/2016/5/12/chartex" xmlns:cx7="http://schemas.microsoft.com/office/drawing/2016/5/13/chartex" xmlns:cx8="http://schemas.microsoft.com/office/drawing/2016/5/14/chartex" xmlns:mc="http://schemas.openxmlformats.org/markup-compatibility/2006" xmlns:aink="http://schemas.microsoft.com/office/drawing/2016/ink" xmlns:am3d="http://schemas.microsoft.com/office/drawing/2017/model3d" xmlns:o="urn:schemas-microsoft-com:office:office" xmlns:oel="http://schemas.microsoft.com/office/2019/extlst" xmlns:r="http://schemas.openxmlformats.org/officeDocument/2006/relationships" xmlns:m="http://schemas.openxmlformats.org/officeDocument/2006/math" xmlns:v="urn:schemas-microsoft-com:vml" xmlns:wp14="http://schemas.microsoft.com/office/word/2010/wordprocessingDrawing" xmlns:wp="http://schemas.openxmlformats.org/drawingml/2006/wordprocessingDrawing" xmlns:w10="urn:schemas-microsoft-com:office:word" xmlns:w="http://schemas.openxmlformats.org/wordprocessingml/2006/main" xmlns:w14="http://schemas.microsoft.com/office/word/2010/wordml" xmlns:w15="http://schemas.microsoft.com/office/word/2012/wordml" xmlns:w16cex="http://schemas.microsoft.com/office/word/2018/wordml/cex" xmlns:w16cid="http://schemas.microsoft.com/office/word/2016/wordml/cid" xmlns:w16="http://schemas.microsoft.com/office/word/2018/wordml" xmlns:w16du="http://schemas.microsoft.com/office/word/2023/wordml/word16du" xmlns:w16sdtdh="http://schemas.microsoft.com/office/word/2020/wordml/sdtdatahash" xmlns:w16se="http://schemas.microsoft.com/office/word/2015/wordml/symex" xmlns:wpg="http://schemas.microsoft.com/office/word/2010/wordprocessingGroup" xmlns:wpi="http://schemas.microsoft.com/office/word/2010/wordprocessingInk" xmlns:wne="http://schemas.microsoft.com/office/word/2006/wordml" xmlns:wps="http://schemas.microsoft.com/office/word/2010/wordprocessingShape" mc:Ignorable="w14 w15 w16se w16cid w16 w16cex w16sdtdh w16du wp14">
+<w:document xmlns:wpc="http://schemas.microsoft.com/office/word/2010/wordprocessingCanvas" xmlns:cx="http://schemas.microsoft.com/office/drawing/2014/chartex" xmlns:cx1="http://schemas.microsoft.com/office/drawing/2015/9/8/chartex" xmlns:cx2="http://schemas.microsoft.com/office/drawing/2015/10/21/chartex" xmlns:cx3="http://schemas.microsoft.com/office/drawing/2016/5/9/chartex" xmlns:cx4="http://schemas.microsoft.com/office/drawing/2016/5/10/chartex" xmlns:cx5="http://schemas.microsoft.com/office/drawing/2016/5/11/chartex" xmlns:cx6="http://schemas.microsoft.com/office/drawing/2016/5/12/chartex" xmlns:cx7="http://schemas.microsoft.com/office/drawing/2016/5/13/chartex" xmlns:cx8="http://schemas.microsoft.com/office/drawing/2016/5/14/chartex" xmlns:mc="http://schemas.openxmlformats.org/markup-compatibility/2006" xmlns:aink="http://schemas.microsoft.com/office/drawing/2016/ink" xmlns:am3d="http://schemas.microsoft.com/office/drawing/2017/model3d" xmlns:o="urn:schemas-microsoft-com:office:office" xmlns:oel="http://schemas.microsoft.com/office/2019/extlst" xmlns:r="http://schemas.openxmlformats.org/officeDocument/2006/relationships" xmlns:m="http://schemas.openxmlformats.org/officeDocument/2006/math" xmlns:v="urn:schemas-microsoft-com:vml" xmlns:wp14="http://schemas.microsoft.com/office/word/2010/wordprocessingDrawing" xmlns:wp="http://schemas.openxmlformats.org/drawingml/2006/wordprocessingDrawing" xmlns:w10="urn:schemas-microsoft-com:office:word" xmlns:w="http://schemas.openxmlformats.org/wordprocessingml/2006/main" xmlns:w14="http://schemas.microsoft.com/office/word/2010/wordml" xmlns:w15="http://schemas.microsoft.com/office/word/2012/wordml" xmlns:w16cex="http://schemas.microsoft.com/office/word/2018/wordml/cex" xmlns:w16cid="http://schemas.microsoft.com/office/word/2016/wordml/cid" xmlns:w16="http://schemas.microsoft.com/office/word/2018/wordml" xmlns:w16du="http://schemas.microsoft.com/office/word/2023/wordml/word16du" xmlns:w16sdtdh="http://schemas.microsoft.com/office/word/2020/wordml/sdtdatahash" xmlns:w16sdtfl="http://schemas.microsoft.com/office/word/2024/wordml/sdtformatlock" xmlns:w16se="http://schemas.microsoft.com/office/word/2015/wordml/symex" xmlns:wpg="http://schemas.microsoft.com/office/word/2010/wordprocessingGroup" xmlns:wpi="http://schemas.microsoft.com/office/word/2010/wordprocessingInk" xmlns:wne="http://schemas.microsoft.com/office/word/2006/wordml" xmlns:wps="http://schemas.microsoft.com/office/word/2010/wordprocessingShape" mc:Ignorable="w14 w15 w16se w16cid w16 w16cex w16sdtdh w16sdtfl w16du wp14">
   <w:body>
     <w:p>
       <w:pPr>
@@ -372,7 +372,7 @@
           </mc:Choice>
           <mc:Fallback>
             <w:pict>
-              <v:group w14:anchorId="3E70A2AA" id="Group 264728080" o:spid="_x0000_s1026" style="position:absolute;margin-left:75.8pt;margin-top:50.5pt;width:488.65pt;height:711.6pt;z-index:-15711744;mso-wrap-distance-left:0;mso-wrap-distance-right:0;mso-position-horizontal-relative:page;mso-position-vertical-relative:page" coordsize="62058,90373" o:gfxdata="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">
+              <v:group w14:anchorId="70BC0CDE" id="Group 264728080" o:spid="_x0000_s1026" style="position:absolute;margin-left:75.8pt;margin-top:50.5pt;width:488.65pt;height:711.6pt;z-index:-15711744;mso-wrap-distance-left:0;mso-wrap-distance-right:0;mso-position-horizontal-relative:page;mso-position-vertical-relative:page" coordsize="62058,90373" o:gfxdata="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">
                 <v:shape id="Graphic 3" o:spid="_x0000_s1027" style="position:absolute;width:660;height:660;visibility:visible;mso-wrap-style:square;v-text-anchor:top" coordsize="66040,66040" o:gfxdata="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" path="m65532,47244r-18288,l47244,65532r18288,l65532,47244xem65532,l,,,65532r9144,l9144,9144r56388,l65532,xe" fillcolor="black" stroked="f">
                   <v:path arrowok="t"/>
                 </v:shape>
@@ -847,6 +847,7 @@
         </w:rPr>
         <w:t xml:space="preserve"> </w:t>
       </w:r>
+      <w:proofErr w:type="gramStart"/>
       <w:r>
         <w:rPr>
           <w:rFonts w:asciiTheme="majorHAnsi" w:hAnsiTheme="majorHAnsi" w:cstheme="majorHAnsi"/>
@@ -885,6 +886,7 @@
         </w:rPr>
         <w:t>Development</w:t>
       </w:r>
+      <w:proofErr w:type="gramEnd"/>
     </w:p>
     <w:p>
       <w:pPr>
@@ -961,7 +963,7 @@
     </w:p>
     <w:tbl>
       <w:tblPr>
-        <w:tblStyle w:val="TableGrid"/>
+        <w:tblStyle w:val="LiBang"/>
         <w:tblW w:w="0" w:type="auto"/>
         <w:jc w:val="center"/>
         <w:tblLook w:val="04A0" w:firstRow="1" w:lastRow="0" w:firstColumn="1" w:lastColumn="0" w:noHBand="0" w:noVBand="1"/>
@@ -1619,7 +1621,7 @@
     </w:p>
     <w:p>
       <w:pPr>
-        <w:pStyle w:val="BodyText"/>
+        <w:pStyle w:val="ThnVnban"/>
         <w:spacing w:before="4"/>
         <w:rPr>
           <w:rFonts w:asciiTheme="majorHAnsi" w:hAnsiTheme="majorHAnsi" w:cstheme="majorHAnsi"/>
@@ -1628,7 +1630,7 @@
     </w:p>
     <w:p>
       <w:pPr>
-        <w:pStyle w:val="BodyText"/>
+        <w:pStyle w:val="ThnVnban"/>
         <w:rPr>
           <w:rFonts w:asciiTheme="majorHAnsi" w:hAnsiTheme="majorHAnsi" w:cstheme="majorHAnsi"/>
         </w:rPr>
@@ -1657,7 +1659,6 @@
           <w:sz w:val="24"/>
           <w:szCs w:val="24"/>
         </w:rPr>
-        <w:lastRenderedPageBreak/>
         <w:t>Table</w:t>
       </w:r>
       <w:r>
@@ -1735,7 +1736,7 @@
       <w:sdtContent>
         <w:p>
           <w:pPr>
-            <w:pStyle w:val="TOC1"/>
+            <w:pStyle w:val="Mucluc1"/>
             <w:numPr>
               <w:ilvl w:val="0"/>
               <w:numId w:val="11"/>
@@ -1784,7 +1785,7 @@
         </w:p>
         <w:p>
           <w:pPr>
-            <w:pStyle w:val="TOC2"/>
+            <w:pStyle w:val="Mucluc2"/>
             <w:numPr>
               <w:ilvl w:val="1"/>
               <w:numId w:val="11"/>
@@ -1831,7 +1832,7 @@
         </w:p>
         <w:p>
           <w:pPr>
-            <w:pStyle w:val="TOC2"/>
+            <w:pStyle w:val="Mucluc2"/>
             <w:numPr>
               <w:ilvl w:val="1"/>
               <w:numId w:val="11"/>
@@ -1878,7 +1879,7 @@
         </w:p>
         <w:p>
           <w:pPr>
-            <w:pStyle w:val="TOC2"/>
+            <w:pStyle w:val="Mucluc2"/>
             <w:numPr>
               <w:ilvl w:val="1"/>
               <w:numId w:val="11"/>
@@ -1925,7 +1926,7 @@
         </w:p>
         <w:p>
           <w:pPr>
-            <w:pStyle w:val="TOC2"/>
+            <w:pStyle w:val="Mucluc2"/>
             <w:numPr>
               <w:ilvl w:val="1"/>
               <w:numId w:val="11"/>
@@ -1972,7 +1973,7 @@
         </w:p>
         <w:p>
           <w:pPr>
-            <w:pStyle w:val="TOC1"/>
+            <w:pStyle w:val="Mucluc1"/>
             <w:numPr>
               <w:ilvl w:val="0"/>
               <w:numId w:val="11"/>
@@ -2037,7 +2038,7 @@
         </w:p>
         <w:p>
           <w:pPr>
-            <w:pStyle w:val="TOC2"/>
+            <w:pStyle w:val="Mucluc2"/>
             <w:numPr>
               <w:ilvl w:val="1"/>
               <w:numId w:val="11"/>
@@ -2101,7 +2102,7 @@
         </w:p>
         <w:p>
           <w:pPr>
-            <w:pStyle w:val="TOC2"/>
+            <w:pStyle w:val="Mucluc2"/>
             <w:numPr>
               <w:ilvl w:val="1"/>
               <w:numId w:val="11"/>
@@ -2148,7 +2149,7 @@
         </w:p>
         <w:p>
           <w:pPr>
-            <w:pStyle w:val="TOC3"/>
+            <w:pStyle w:val="Mucluc3"/>
             <w:numPr>
               <w:ilvl w:val="2"/>
               <w:numId w:val="11"/>
@@ -2195,7 +2196,7 @@
         </w:p>
         <w:p>
           <w:pPr>
-            <w:pStyle w:val="TOC3"/>
+            <w:pStyle w:val="Mucluc3"/>
             <w:numPr>
               <w:ilvl w:val="2"/>
               <w:numId w:val="11"/>
@@ -2242,7 +2243,7 @@
         </w:p>
         <w:p>
           <w:pPr>
-            <w:pStyle w:val="TOC3"/>
+            <w:pStyle w:val="Mucluc3"/>
             <w:numPr>
               <w:ilvl w:val="2"/>
               <w:numId w:val="11"/>
@@ -2289,7 +2290,7 @@
         </w:p>
         <w:p>
           <w:pPr>
-            <w:pStyle w:val="TOC1"/>
+            <w:pStyle w:val="Mucluc1"/>
             <w:numPr>
               <w:ilvl w:val="0"/>
               <w:numId w:val="11"/>
@@ -2405,7 +2406,7 @@
         </w:p>
         <w:p>
           <w:pPr>
-            <w:pStyle w:val="TOC2"/>
+            <w:pStyle w:val="Mucluc2"/>
             <w:numPr>
               <w:ilvl w:val="1"/>
               <w:numId w:val="11"/>
@@ -2469,7 +2470,7 @@
         </w:p>
         <w:p>
           <w:pPr>
-            <w:pStyle w:val="TOC2"/>
+            <w:pStyle w:val="Mucluc2"/>
             <w:tabs>
               <w:tab w:val="left" w:leader="dot" w:pos="8771"/>
             </w:tabs>
@@ -2681,7 +2682,7 @@
         </w:p>
         <w:p>
           <w:pPr>
-            <w:pStyle w:val="TOC2"/>
+            <w:pStyle w:val="Mucluc2"/>
             <w:numPr>
               <w:ilvl w:val="1"/>
               <w:numId w:val="11"/>
@@ -2745,7 +2746,7 @@
         </w:p>
         <w:p>
           <w:pPr>
-            <w:pStyle w:val="TOC3"/>
+            <w:pStyle w:val="Mucluc3"/>
             <w:tabs>
               <w:tab w:val="left" w:leader="dot" w:pos="8771"/>
             </w:tabs>
@@ -2803,7 +2804,7 @@
         </w:p>
         <w:p>
           <w:pPr>
-            <w:pStyle w:val="TOC3"/>
+            <w:pStyle w:val="Mucluc3"/>
             <w:tabs>
               <w:tab w:val="left" w:leader="dot" w:pos="8755"/>
             </w:tabs>
@@ -2963,7 +2964,7 @@
         </w:p>
         <w:p>
           <w:pPr>
-            <w:pStyle w:val="TOC3"/>
+            <w:pStyle w:val="Mucluc3"/>
             <w:tabs>
               <w:tab w:val="left" w:leader="dot" w:pos="8755"/>
             </w:tabs>
@@ -3076,6 +3077,7 @@
               </w:rPr>
               <w:t xml:space="preserve"> </w:t>
             </w:r>
+            <w:proofErr w:type="gramStart"/>
             <w:r>
               <w:rPr>
                 <w:rFonts w:asciiTheme="majorHAnsi" w:hAnsiTheme="majorHAnsi" w:cstheme="majorHAnsi"/>
@@ -3085,6 +3087,7 @@
               </w:rPr>
               <w:t>Status“</w:t>
             </w:r>
+            <w:proofErr w:type="gramEnd"/>
             <w:r>
               <w:rPr>
                 <w:rFonts w:asciiTheme="majorHAnsi" w:hAnsiTheme="majorHAnsi" w:cstheme="majorHAnsi"/>
@@ -3106,7 +3109,7 @@
         </w:p>
         <w:p>
           <w:pPr>
-            <w:pStyle w:val="TOC3"/>
+            <w:pStyle w:val="Mucluc3"/>
             <w:tabs>
               <w:tab w:val="left" w:leader="dot" w:pos="8755"/>
             </w:tabs>
@@ -3202,6 +3205,7 @@
               </w:rPr>
               <w:t xml:space="preserve"> </w:t>
             </w:r>
+            <w:proofErr w:type="gramStart"/>
             <w:r>
               <w:rPr>
                 <w:rFonts w:asciiTheme="majorHAnsi" w:hAnsiTheme="majorHAnsi" w:cstheme="majorHAnsi"/>
@@ -3211,6 +3215,7 @@
               </w:rPr>
               <w:t>Password“</w:t>
             </w:r>
+            <w:proofErr w:type="gramEnd"/>
             <w:r>
               <w:rPr>
                 <w:rFonts w:asciiTheme="majorHAnsi" w:hAnsiTheme="majorHAnsi" w:cstheme="majorHAnsi"/>
@@ -3232,7 +3237,7 @@
         </w:p>
         <w:p>
           <w:pPr>
-            <w:pStyle w:val="TOC3"/>
+            <w:pStyle w:val="Mucluc3"/>
             <w:tabs>
               <w:tab w:val="left" w:leader="dot" w:pos="8755"/>
             </w:tabs>
@@ -3345,6 +3350,7 @@
               </w:rPr>
               <w:t xml:space="preserve"> </w:t>
             </w:r>
+            <w:proofErr w:type="gramStart"/>
             <w:r>
               <w:rPr>
                 <w:rFonts w:asciiTheme="majorHAnsi" w:hAnsiTheme="majorHAnsi" w:cstheme="majorHAnsi"/>
@@ -3354,6 +3360,7 @@
               </w:rPr>
               <w:t>Role“</w:t>
             </w:r>
+            <w:proofErr w:type="gramEnd"/>
             <w:r>
               <w:rPr>
                 <w:rFonts w:asciiTheme="majorHAnsi" w:hAnsiTheme="majorHAnsi" w:cstheme="majorHAnsi"/>
@@ -3375,7 +3382,7 @@
         </w:p>
         <w:p>
           <w:pPr>
-            <w:pStyle w:val="TOC3"/>
+            <w:pStyle w:val="Mucluc3"/>
             <w:tabs>
               <w:tab w:val="left" w:leader="dot" w:pos="8755"/>
             </w:tabs>
@@ -3471,6 +3478,7 @@
               </w:rPr>
               <w:t xml:space="preserve"> </w:t>
             </w:r>
+            <w:proofErr w:type="gramStart"/>
             <w:r>
               <w:rPr>
                 <w:rFonts w:asciiTheme="majorHAnsi" w:hAnsiTheme="majorHAnsi" w:cstheme="majorHAnsi"/>
@@ -3480,6 +3488,7 @@
               </w:rPr>
               <w:t>User“</w:t>
             </w:r>
+            <w:proofErr w:type="gramEnd"/>
             <w:r>
               <w:rPr>
                 <w:rFonts w:asciiTheme="majorHAnsi" w:hAnsiTheme="majorHAnsi" w:cstheme="majorHAnsi"/>
@@ -3501,7 +3510,7 @@
         </w:p>
         <w:p>
           <w:pPr>
-            <w:pStyle w:val="TOC3"/>
+            <w:pStyle w:val="Mucluc3"/>
             <w:tabs>
               <w:tab w:val="left" w:leader="dot" w:pos="8755"/>
             </w:tabs>
@@ -3597,6 +3606,7 @@
               </w:rPr>
               <w:t xml:space="preserve"> </w:t>
             </w:r>
+            <w:proofErr w:type="gramStart"/>
             <w:r>
               <w:rPr>
                 <w:rFonts w:asciiTheme="majorHAnsi" w:hAnsiTheme="majorHAnsi" w:cstheme="majorHAnsi"/>
@@ -3606,6 +3616,7 @@
               </w:rPr>
               <w:t>Product“</w:t>
             </w:r>
+            <w:proofErr w:type="gramEnd"/>
             <w:r>
               <w:rPr>
                 <w:rFonts w:asciiTheme="majorHAnsi" w:hAnsiTheme="majorHAnsi" w:cstheme="majorHAnsi"/>
@@ -3627,7 +3638,7 @@
         </w:p>
         <w:p>
           <w:pPr>
-            <w:pStyle w:val="TOC3"/>
+            <w:pStyle w:val="Mucluc3"/>
             <w:tabs>
               <w:tab w:val="left" w:leader="dot" w:pos="8755"/>
             </w:tabs>
@@ -3713,8 +3724,19 @@
                 <w:sz w:val="24"/>
                 <w:szCs w:val="24"/>
               </w:rPr>
-              <w:t>“Login“</w:t>
-            </w:r>
+              <w:t>“</w:t>
+            </w:r>
+            <w:proofErr w:type="gramStart"/>
+            <w:r>
+              <w:rPr>
+                <w:rFonts w:asciiTheme="majorHAnsi" w:hAnsiTheme="majorHAnsi" w:cstheme="majorHAnsi"/>
+                <w:spacing w:val="-2"/>
+                <w:sz w:val="24"/>
+                <w:szCs w:val="24"/>
+              </w:rPr>
+              <w:t>Login“</w:t>
+            </w:r>
+            <w:proofErr w:type="gramEnd"/>
             <w:r>
               <w:rPr>
                 <w:rFonts w:asciiTheme="majorHAnsi" w:hAnsiTheme="majorHAnsi" w:cstheme="majorHAnsi"/>
@@ -3736,7 +3758,7 @@
         </w:p>
         <w:p>
           <w:pPr>
-            <w:pStyle w:val="TOC3"/>
+            <w:pStyle w:val="Mucluc3"/>
             <w:tabs>
               <w:tab w:val="left" w:leader="dot" w:pos="8755"/>
             </w:tabs>
@@ -3832,6 +3854,7 @@
               </w:rPr>
               <w:t xml:space="preserve"> </w:t>
             </w:r>
+            <w:proofErr w:type="gramStart"/>
             <w:r>
               <w:rPr>
                 <w:rFonts w:asciiTheme="majorHAnsi" w:hAnsiTheme="majorHAnsi" w:cstheme="majorHAnsi"/>
@@ -3841,6 +3864,7 @@
               </w:rPr>
               <w:t>Order“</w:t>
             </w:r>
+            <w:proofErr w:type="gramEnd"/>
             <w:r>
               <w:rPr>
                 <w:rFonts w:asciiTheme="majorHAnsi" w:hAnsiTheme="majorHAnsi" w:cstheme="majorHAnsi"/>
@@ -3862,7 +3886,7 @@
         </w:p>
         <w:p>
           <w:pPr>
-            <w:pStyle w:val="TOC3"/>
+            <w:pStyle w:val="Mucluc3"/>
             <w:tabs>
               <w:tab w:val="left" w:leader="dot" w:pos="8755"/>
             </w:tabs>
@@ -3958,6 +3982,7 @@
               </w:rPr>
               <w:t xml:space="preserve"> </w:t>
             </w:r>
+            <w:proofErr w:type="gramStart"/>
             <w:r>
               <w:rPr>
                 <w:rFonts w:asciiTheme="majorHAnsi" w:hAnsiTheme="majorHAnsi" w:cstheme="majorHAnsi"/>
@@ -3967,6 +3992,7 @@
               </w:rPr>
               <w:t>Order“</w:t>
             </w:r>
+            <w:proofErr w:type="gramEnd"/>
             <w:r>
               <w:rPr>
                 <w:rFonts w:asciiTheme="majorHAnsi" w:hAnsiTheme="majorHAnsi" w:cstheme="majorHAnsi"/>
@@ -3988,7 +4014,7 @@
         </w:p>
         <w:p>
           <w:pPr>
-            <w:pStyle w:val="TOC3"/>
+            <w:pStyle w:val="Mucluc3"/>
             <w:tabs>
               <w:tab w:val="left" w:leader="dot" w:pos="8755"/>
             </w:tabs>
@@ -4084,6 +4110,7 @@
               </w:rPr>
               <w:t xml:space="preserve"> </w:t>
             </w:r>
+            <w:proofErr w:type="gramStart"/>
             <w:r>
               <w:rPr>
                 <w:rFonts w:asciiTheme="majorHAnsi" w:hAnsiTheme="majorHAnsi" w:cstheme="majorHAnsi"/>
@@ -4093,6 +4120,7 @@
               </w:rPr>
               <w:t>Password“</w:t>
             </w:r>
+            <w:proofErr w:type="gramEnd"/>
             <w:r>
               <w:rPr>
                 <w:rFonts w:asciiTheme="majorHAnsi" w:hAnsiTheme="majorHAnsi" w:cstheme="majorHAnsi"/>
@@ -4114,7 +4142,7 @@
         </w:p>
         <w:p>
           <w:pPr>
-            <w:pStyle w:val="TOC3"/>
+            <w:pStyle w:val="Mucluc3"/>
             <w:tabs>
               <w:tab w:val="left" w:leader="dot" w:pos="8755"/>
             </w:tabs>
@@ -4227,6 +4255,7 @@
               </w:rPr>
               <w:t xml:space="preserve"> </w:t>
             </w:r>
+            <w:proofErr w:type="gramStart"/>
             <w:r>
               <w:rPr>
                 <w:rFonts w:asciiTheme="majorHAnsi" w:hAnsiTheme="majorHAnsi" w:cstheme="majorHAnsi"/>
@@ -4236,6 +4265,7 @@
               </w:rPr>
               <w:t>Status“</w:t>
             </w:r>
+            <w:proofErr w:type="gramEnd"/>
             <w:r>
               <w:rPr>
                 <w:rFonts w:asciiTheme="majorHAnsi" w:hAnsiTheme="majorHAnsi" w:cstheme="majorHAnsi"/>
@@ -4257,7 +4287,7 @@
         </w:p>
         <w:p>
           <w:pPr>
-            <w:pStyle w:val="TOC3"/>
+            <w:pStyle w:val="Mucluc3"/>
             <w:tabs>
               <w:tab w:val="left" w:leader="dot" w:pos="8755"/>
             </w:tabs>
@@ -4370,6 +4400,7 @@
               </w:rPr>
               <w:t xml:space="preserve"> </w:t>
             </w:r>
+            <w:proofErr w:type="gramStart"/>
             <w:r>
               <w:rPr>
                 <w:rFonts w:asciiTheme="majorHAnsi" w:hAnsiTheme="majorHAnsi" w:cstheme="majorHAnsi"/>
@@ -4379,6 +4410,7 @@
               </w:rPr>
               <w:t>Price“</w:t>
             </w:r>
+            <w:proofErr w:type="gramEnd"/>
             <w:r>
               <w:rPr>
                 <w:rFonts w:asciiTheme="majorHAnsi" w:hAnsiTheme="majorHAnsi" w:cstheme="majorHAnsi"/>
@@ -4400,7 +4432,7 @@
         </w:p>
         <w:p>
           <w:pPr>
-            <w:pStyle w:val="TOC2"/>
+            <w:pStyle w:val="Mucluc2"/>
             <w:numPr>
               <w:ilvl w:val="1"/>
               <w:numId w:val="11"/>
@@ -4440,15 +4472,7 @@
                 <w:sz w:val="24"/>
                 <w:szCs w:val="24"/>
               </w:rPr>
-              <w:t>Clas</w:t>
-            </w:r>
-            <w:r>
-              <w:rPr>
-                <w:rFonts w:asciiTheme="majorHAnsi" w:hAnsiTheme="majorHAnsi" w:cstheme="majorHAnsi"/>
-                <w:sz w:val="24"/>
-                <w:szCs w:val="24"/>
-              </w:rPr>
-              <w:t>s</w:t>
+              <w:t>Class</w:t>
             </w:r>
             <w:r>
               <w:rPr>
@@ -4466,16 +4490,7 @@
                 <w:sz w:val="24"/>
                 <w:szCs w:val="24"/>
               </w:rPr>
-              <w:t>D</w:t>
-            </w:r>
-            <w:r>
-              <w:rPr>
-                <w:rFonts w:asciiTheme="majorHAnsi" w:hAnsiTheme="majorHAnsi" w:cstheme="majorHAnsi"/>
-                <w:spacing w:val="-2"/>
-                <w:sz w:val="24"/>
-                <w:szCs w:val="24"/>
-              </w:rPr>
-              <w:t>iagrams</w:t>
+              <w:t>Diagrams</w:t>
             </w:r>
             <w:r>
               <w:rPr>
@@ -4498,7 +4513,7 @@
         </w:p>
         <w:p>
           <w:pPr>
-            <w:pStyle w:val="TOC3"/>
+            <w:pStyle w:val="Mucluc3"/>
             <w:tabs>
               <w:tab w:val="left" w:leader="dot" w:pos="8755"/>
             </w:tabs>
@@ -4590,7 +4605,7 @@
         </w:p>
         <w:p>
           <w:pPr>
-            <w:pStyle w:val="TOC3"/>
+            <w:pStyle w:val="Mucluc3"/>
             <w:tabs>
               <w:tab w:val="left" w:leader="dot" w:pos="8755"/>
             </w:tabs>
@@ -4682,7 +4697,7 @@
         </w:p>
         <w:p>
           <w:pPr>
-            <w:pStyle w:val="TOC3"/>
+            <w:pStyle w:val="Mucluc3"/>
             <w:tabs>
               <w:tab w:val="left" w:leader="dot" w:pos="8755"/>
             </w:tabs>
@@ -4774,7 +4789,7 @@
         </w:p>
         <w:p>
           <w:pPr>
-            <w:pStyle w:val="TOC3"/>
+            <w:pStyle w:val="Mucluc3"/>
             <w:tabs>
               <w:tab w:val="left" w:leader="dot" w:pos="8755"/>
             </w:tabs>
@@ -4866,7 +4881,7 @@
         </w:p>
         <w:p>
           <w:pPr>
-            <w:pStyle w:val="TOC2"/>
+            <w:pStyle w:val="Mucluc2"/>
             <w:numPr>
               <w:ilvl w:val="1"/>
               <w:numId w:val="11"/>
@@ -4964,7 +4979,7 @@
         </w:p>
         <w:p>
           <w:pPr>
-            <w:pStyle w:val="TOC1"/>
+            <w:pStyle w:val="Mucluc1"/>
             <w:numPr>
               <w:ilvl w:val="0"/>
               <w:numId w:val="11"/>
@@ -5029,7 +5044,7 @@
         </w:p>
         <w:p>
           <w:pPr>
-            <w:pStyle w:val="TOC2"/>
+            <w:pStyle w:val="Mucluc2"/>
             <w:numPr>
               <w:ilvl w:val="1"/>
               <w:numId w:val="11"/>
@@ -5111,7 +5126,7 @@
         </w:p>
         <w:p>
           <w:pPr>
-            <w:pStyle w:val="TOC3"/>
+            <w:pStyle w:val="Mucluc3"/>
             <w:numPr>
               <w:ilvl w:val="2"/>
               <w:numId w:val="11"/>
@@ -5193,7 +5208,7 @@
         </w:p>
         <w:p>
           <w:pPr>
-            <w:pStyle w:val="TOC3"/>
+            <w:pStyle w:val="Mucluc3"/>
             <w:numPr>
               <w:ilvl w:val="2"/>
               <w:numId w:val="11"/>
@@ -5234,25 +5249,7 @@
                 <w:sz w:val="24"/>
                 <w:szCs w:val="24"/>
               </w:rPr>
-              <w:t>Specifi</w:t>
-            </w:r>
-            <w:r>
-              <w:rPr>
-                <w:rFonts w:asciiTheme="majorHAnsi" w:hAnsiTheme="majorHAnsi" w:cstheme="majorHAnsi"/>
-                <w:spacing w:val="-2"/>
-                <w:sz w:val="24"/>
-                <w:szCs w:val="24"/>
-              </w:rPr>
-              <w:t>c</w:t>
-            </w:r>
-            <w:r>
-              <w:rPr>
-                <w:rFonts w:asciiTheme="majorHAnsi" w:hAnsiTheme="majorHAnsi" w:cstheme="majorHAnsi"/>
-                <w:spacing w:val="-2"/>
-                <w:sz w:val="24"/>
-                <w:szCs w:val="24"/>
-              </w:rPr>
-              <w:t>ations</w:t>
+              <w:t>Specifications</w:t>
             </w:r>
             <w:r>
               <w:rPr>
@@ -5275,7 +5272,7 @@
         </w:p>
         <w:p>
           <w:pPr>
-            <w:pStyle w:val="TOC2"/>
+            <w:pStyle w:val="Mucluc2"/>
             <w:numPr>
               <w:ilvl w:val="1"/>
               <w:numId w:val="11"/>
@@ -5316,25 +5313,7 @@
                 <w:sz w:val="24"/>
                 <w:szCs w:val="24"/>
               </w:rPr>
-              <w:t>Mod</w:t>
-            </w:r>
-            <w:r>
-              <w:rPr>
-                <w:rFonts w:asciiTheme="majorHAnsi" w:hAnsiTheme="majorHAnsi" w:cstheme="majorHAnsi"/>
-                <w:spacing w:val="-2"/>
-                <w:sz w:val="24"/>
-                <w:szCs w:val="24"/>
-              </w:rPr>
-              <w:t>e</w:t>
-            </w:r>
-            <w:r>
-              <w:rPr>
-                <w:rFonts w:asciiTheme="majorHAnsi" w:hAnsiTheme="majorHAnsi" w:cstheme="majorHAnsi"/>
-                <w:spacing w:val="-2"/>
-                <w:sz w:val="24"/>
-                <w:szCs w:val="24"/>
-              </w:rPr>
-              <w:t>ling</w:t>
+              <w:t>Modeling</w:t>
             </w:r>
             <w:r>
               <w:rPr>
@@ -5357,7 +5336,7 @@
         </w:p>
         <w:p>
           <w:pPr>
-            <w:pStyle w:val="TOC3"/>
+            <w:pStyle w:val="Mucluc3"/>
             <w:numPr>
               <w:ilvl w:val="2"/>
               <w:numId w:val="11"/>
@@ -5438,7 +5417,7 @@
         </w:p>
         <w:p>
           <w:pPr>
-            <w:pStyle w:val="TOC3"/>
+            <w:pStyle w:val="Mucluc3"/>
             <w:numPr>
               <w:ilvl w:val="2"/>
               <w:numId w:val="11"/>
@@ -5502,7 +5481,7 @@
         </w:p>
         <w:p>
           <w:pPr>
-            <w:pStyle w:val="TOC2"/>
+            <w:pStyle w:val="Mucluc2"/>
             <w:numPr>
               <w:ilvl w:val="1"/>
               <w:numId w:val="11"/>
@@ -5543,16 +5522,7 @@
                 <w:sz w:val="24"/>
                 <w:szCs w:val="24"/>
               </w:rPr>
-              <w:t>D</w:t>
-            </w:r>
-            <w:r>
-              <w:rPr>
-                <w:rFonts w:asciiTheme="majorHAnsi" w:hAnsiTheme="majorHAnsi" w:cstheme="majorHAnsi"/>
-                <w:spacing w:val="-2"/>
-                <w:sz w:val="24"/>
-                <w:szCs w:val="24"/>
-              </w:rPr>
-              <w:t>esign</w:t>
+              <w:t>Design</w:t>
             </w:r>
             <w:r>
               <w:rPr>
@@ -5575,7 +5545,7 @@
         </w:p>
         <w:p>
           <w:pPr>
-            <w:pStyle w:val="TOC3"/>
+            <w:pStyle w:val="Mucluc3"/>
             <w:numPr>
               <w:ilvl w:val="2"/>
               <w:numId w:val="11"/>
@@ -5656,7 +5626,7 @@
         </w:p>
         <w:p>
           <w:pPr>
-            <w:pStyle w:val="TOC3"/>
+            <w:pStyle w:val="Mucluc3"/>
             <w:numPr>
               <w:ilvl w:val="2"/>
               <w:numId w:val="11"/>
@@ -5720,7 +5690,7 @@
         </w:p>
         <w:p>
           <w:pPr>
-            <w:pStyle w:val="TOC1"/>
+            <w:pStyle w:val="Mucluc1"/>
             <w:numPr>
               <w:ilvl w:val="0"/>
               <w:numId w:val="11"/>
@@ -5785,7 +5755,7 @@
         </w:p>
         <w:p>
           <w:pPr>
-            <w:pStyle w:val="TOC2"/>
+            <w:pStyle w:val="Mucluc2"/>
             <w:numPr>
               <w:ilvl w:val="1"/>
               <w:numId w:val="11"/>
@@ -5866,7 +5836,7 @@
         </w:p>
         <w:p>
           <w:pPr>
-            <w:pStyle w:val="TOC2"/>
+            <w:pStyle w:val="Mucluc2"/>
             <w:numPr>
               <w:ilvl w:val="1"/>
               <w:numId w:val="11"/>
@@ -5930,7 +5900,7 @@
         </w:p>
         <w:p>
           <w:pPr>
-            <w:pStyle w:val="TOC2"/>
+            <w:pStyle w:val="Mucluc2"/>
             <w:numPr>
               <w:ilvl w:val="1"/>
               <w:numId w:val="11"/>
@@ -6011,7 +5981,7 @@
         </w:p>
         <w:p>
           <w:pPr>
-            <w:pStyle w:val="TOC3"/>
+            <w:pStyle w:val="Mucluc3"/>
             <w:tabs>
               <w:tab w:val="right" w:leader="dot" w:pos="8999"/>
             </w:tabs>
@@ -6052,7 +6022,7 @@
         </w:p>
         <w:p>
           <w:pPr>
-            <w:pStyle w:val="TOC3"/>
+            <w:pStyle w:val="Mucluc3"/>
             <w:tabs>
               <w:tab w:val="right" w:leader="dot" w:pos="8999"/>
             </w:tabs>
@@ -6093,7 +6063,7 @@
         </w:p>
         <w:p>
           <w:pPr>
-            <w:pStyle w:val="TOC2"/>
+            <w:pStyle w:val="Mucluc2"/>
             <w:numPr>
               <w:ilvl w:val="1"/>
               <w:numId w:val="11"/>
@@ -6157,7 +6127,7 @@
         </w:p>
         <w:p>
           <w:pPr>
-            <w:pStyle w:val="TOC2"/>
+            <w:pStyle w:val="Mucluc2"/>
             <w:numPr>
               <w:ilvl w:val="1"/>
               <w:numId w:val="10"/>
@@ -6223,7 +6193,7 @@
     </w:sdt>
     <w:p>
       <w:pPr>
-        <w:pStyle w:val="TOC2"/>
+        <w:pStyle w:val="Mucluc2"/>
         <w:rPr>
           <w:rFonts w:asciiTheme="majorHAnsi" w:hAnsiTheme="majorHAnsi" w:cstheme="majorHAnsi"/>
           <w:sz w:val="24"/>
@@ -6239,7 +6209,7 @@
     </w:p>
     <w:p>
       <w:pPr>
-        <w:pStyle w:val="Heading1"/>
+        <w:pStyle w:val="u1"/>
         <w:numPr>
           <w:ilvl w:val="0"/>
           <w:numId w:val="9"/>
@@ -6263,13 +6233,12 @@
           <w:sz w:val="24"/>
           <w:szCs w:val="24"/>
         </w:rPr>
-        <w:lastRenderedPageBreak/>
         <w:t>Introduction</w:t>
       </w:r>
     </w:p>
     <w:p>
       <w:pPr>
-        <w:pStyle w:val="Heading2"/>
+        <w:pStyle w:val="u2"/>
         <w:numPr>
           <w:ilvl w:val="1"/>
           <w:numId w:val="9"/>
@@ -6319,7 +6288,7 @@
     </w:p>
     <w:p>
       <w:pPr>
-        <w:pStyle w:val="Heading2"/>
+        <w:pStyle w:val="u2"/>
         <w:numPr>
           <w:ilvl w:val="1"/>
           <w:numId w:val="9"/>
@@ -6463,7 +6432,7 @@
     </w:p>
     <w:p>
       <w:pPr>
-        <w:pStyle w:val="Heading2"/>
+        <w:pStyle w:val="u2"/>
         <w:numPr>
           <w:ilvl w:val="1"/>
           <w:numId w:val="9"/>
@@ -6493,7 +6462,7 @@
     </w:p>
     <w:p>
       <w:pPr>
-        <w:pStyle w:val="BodyText"/>
+        <w:pStyle w:val="ThnVnban"/>
         <w:spacing w:before="9"/>
         <w:rPr>
           <w:rFonts w:asciiTheme="majorHAnsi" w:hAnsiTheme="majorHAnsi" w:cstheme="majorHAnsi"/>
@@ -6518,7 +6487,7 @@
     </w:p>
     <w:p>
       <w:pPr>
-        <w:pStyle w:val="BodyText"/>
+        <w:pStyle w:val="ThnVnban"/>
         <w:rPr>
           <w:rFonts w:asciiTheme="majorHAnsi" w:hAnsiTheme="majorHAnsi" w:cstheme="majorHAnsi"/>
           <w:b/>
@@ -8757,7 +8726,7 @@
     </w:tbl>
     <w:p>
       <w:pPr>
-        <w:pStyle w:val="BodyText"/>
+        <w:pStyle w:val="ThnVnban"/>
         <w:rPr>
           <w:rFonts w:asciiTheme="majorHAnsi" w:hAnsiTheme="majorHAnsi" w:cstheme="majorHAnsi"/>
           <w:b/>
@@ -8817,7 +8786,6 @@
                 <w:sz w:val="24"/>
                 <w:szCs w:val="24"/>
               </w:rPr>
-              <w:lastRenderedPageBreak/>
               <w:t>5</w:t>
             </w:r>
           </w:p>
@@ -10405,7 +10373,7 @@
     </w:tbl>
     <w:p>
       <w:pPr>
-        <w:pStyle w:val="BodyText"/>
+        <w:pStyle w:val="ThnVnban"/>
         <w:rPr>
           <w:rFonts w:asciiTheme="majorHAnsi" w:hAnsiTheme="majorHAnsi" w:cstheme="majorHAnsi"/>
           <w:b/>
@@ -10414,7 +10382,7 @@
     </w:p>
     <w:p>
       <w:pPr>
-        <w:pStyle w:val="BodyText"/>
+        <w:pStyle w:val="ThnVnban"/>
         <w:spacing w:before="45"/>
         <w:rPr>
           <w:rFonts w:asciiTheme="majorHAnsi" w:hAnsiTheme="majorHAnsi" w:cstheme="majorHAnsi"/>
@@ -10424,7 +10392,7 @@
     </w:p>
     <w:p>
       <w:pPr>
-        <w:pStyle w:val="Heading2"/>
+        <w:pStyle w:val="u2"/>
         <w:numPr>
           <w:ilvl w:val="1"/>
           <w:numId w:val="9"/>
@@ -10527,7 +10495,7 @@
     </w:p>
     <w:p>
       <w:pPr>
-        <w:pStyle w:val="Heading1"/>
+        <w:pStyle w:val="u1"/>
         <w:numPr>
           <w:ilvl w:val="0"/>
           <w:numId w:val="9"/>
@@ -10549,7 +10517,6 @@
           <w:sz w:val="24"/>
           <w:szCs w:val="24"/>
         </w:rPr>
-        <w:lastRenderedPageBreak/>
         <w:t>Overall</w:t>
       </w:r>
       <w:r>
@@ -10574,7 +10541,7 @@
     </w:p>
     <w:p>
       <w:pPr>
-        <w:pStyle w:val="Heading2"/>
+        <w:pStyle w:val="u2"/>
         <w:numPr>
           <w:ilvl w:val="1"/>
           <w:numId w:val="9"/>
@@ -12294,7 +12261,7 @@
     </w:p>
     <w:p>
       <w:pPr>
-        <w:pStyle w:val="Heading2"/>
+        <w:pStyle w:val="u2"/>
         <w:numPr>
           <w:ilvl w:val="1"/>
           <w:numId w:val="9"/>
@@ -12324,7 +12291,7 @@
     </w:p>
     <w:p>
       <w:pPr>
-        <w:pStyle w:val="Heading3"/>
+        <w:pStyle w:val="u3"/>
         <w:numPr>
           <w:ilvl w:val="2"/>
           <w:numId w:val="9"/>
@@ -12350,7 +12317,7 @@
     </w:p>
     <w:p>
       <w:pPr>
-        <w:pStyle w:val="BodyText"/>
+        <w:pStyle w:val="ThnVnban"/>
         <w:spacing w:before="258" w:line="288" w:lineRule="auto"/>
         <w:ind w:left="360" w:right="1799"/>
         <w:jc w:val="both"/>
@@ -12366,16 +12333,7 @@
           <w:i w:val="0"/>
           <w:iCs w:val="0"/>
         </w:rPr>
-        <w:t xml:space="preserve">AIMS là phần mềm trên máy tính để bàn được thiết kế phục vụ mục đích bán hàng trực tuyến. Để AIMS hoạt động đúng cách, cần phải đáp ứng một số yêu cầu. Trước tiên, vì AIMS là phần mềm máy tính để bàn, nó cần tương thích với các hệ điều hành phổ biến như Windows, MacOS và Linux. Hệ thống phải có phần mềm quản lý cơ sở dữ liệu để lưu trữ và quản lý dữ liệu liên quan đến các hoạt động bán hàng. Hơn nữa, hệ thống cần luôn kết nối internet để kích hoạt kết nối hóa đơn và thanh toán qua VNPay. Phần mềm này được thiết kế dành cho những người dùng đã quen thuộc với việc sử dụng phần mềm mua sắm trực tuyến, vì quy trình làm việc được thiết kế tương tự như các hệ thống bán hàng trực tuyến khác. Phần mềm máy tính để bàn cũng giả định có yêu cầu phần cứng </w:t>
-      </w:r>
-      <w:r>
-        <w:rPr>
-          <w:rFonts w:asciiTheme="majorHAnsi" w:hAnsiTheme="majorHAnsi" w:cstheme="majorHAnsi"/>
-          <w:i w:val="0"/>
-          <w:iCs w:val="0"/>
-        </w:rPr>
-        <w:lastRenderedPageBreak/>
-        <w:t>khiêm tốn, cho phép nó chạy trên nhiều loại máy tính để bàn và laptop cấp tiêu dùng.</w:t>
+        <w:t>AIMS là phần mềm trên máy tính để bàn được thiết kế phục vụ mục đích bán hàng trực tuyến. Để AIMS hoạt động đúng cách, cần phải đáp ứng một số yêu cầu. Trước tiên, vì AIMS là phần mềm máy tính để bàn, nó cần tương thích với các hệ điều hành phổ biến như Windows, MacOS và Linux. Hệ thống phải có phần mềm quản lý cơ sở dữ liệu để lưu trữ và quản lý dữ liệu liên quan đến các hoạt động bán hàng. Hơn nữa, hệ thống cần luôn kết nối internet để kích hoạt kết nối hóa đơn và thanh toán qua VNPay. Phần mềm này được thiết kế dành cho những người dùng đã quen thuộc với việc sử dụng phần mềm mua sắm trực tuyến, vì quy trình làm việc được thiết kế tương tự như các hệ thống bán hàng trực tuyến khác. Phần mềm máy tính để bàn cũng giả định có yêu cầu phần cứng khiêm tốn, cho phép nó chạy trên nhiều loại máy tính để bàn và laptop cấp tiêu dùng.</w:t>
       </w:r>
     </w:p>
     <w:p>
@@ -12391,7 +12349,7 @@
     </w:p>
     <w:p>
       <w:pPr>
-        <w:pStyle w:val="Heading3"/>
+        <w:pStyle w:val="u3"/>
         <w:numPr>
           <w:ilvl w:val="2"/>
           <w:numId w:val="9"/>
@@ -12417,7 +12375,7 @@
     </w:p>
     <w:p>
       <w:pPr>
-        <w:pStyle w:val="BodyText"/>
+        <w:pStyle w:val="ThnVnban"/>
         <w:spacing w:before="120" w:line="288" w:lineRule="auto"/>
         <w:ind w:left="360" w:right="1834"/>
         <w:rPr>
@@ -12437,7 +12395,7 @@
     </w:p>
     <w:p>
       <w:pPr>
-        <w:pStyle w:val="BodyText"/>
+        <w:pStyle w:val="ThnVnban"/>
         <w:spacing w:before="120" w:line="288" w:lineRule="auto"/>
         <w:ind w:left="360" w:right="1834" w:firstLine="360"/>
         <w:rPr>
@@ -12457,7 +12415,7 @@
     </w:p>
     <w:p>
       <w:pPr>
-        <w:pStyle w:val="BodyText"/>
+        <w:pStyle w:val="ThnVnban"/>
         <w:spacing w:before="120" w:line="288" w:lineRule="auto"/>
         <w:ind w:left="360" w:right="1834" w:firstLine="360"/>
         <w:rPr>
@@ -12477,7 +12435,7 @@
     </w:p>
     <w:p>
       <w:pPr>
-        <w:pStyle w:val="BodyText"/>
+        <w:pStyle w:val="ThnVnban"/>
         <w:spacing w:before="120" w:line="288" w:lineRule="auto"/>
         <w:ind w:left="360" w:right="1834" w:firstLine="360"/>
         <w:rPr>
@@ -12497,7 +12455,7 @@
     </w:p>
     <w:p>
       <w:pPr>
-        <w:pStyle w:val="BodyText"/>
+        <w:pStyle w:val="ThnVnban"/>
         <w:spacing w:before="120" w:line="288" w:lineRule="auto"/>
         <w:ind w:left="360" w:right="1834" w:firstLine="360"/>
         <w:rPr>
@@ -12517,7 +12475,7 @@
     </w:p>
     <w:p>
       <w:pPr>
-        <w:pStyle w:val="BodyText"/>
+        <w:pStyle w:val="ThnVnban"/>
         <w:spacing w:before="120" w:line="288" w:lineRule="auto"/>
         <w:ind w:left="360" w:right="1834" w:firstLine="360"/>
         <w:rPr>
@@ -12537,7 +12495,7 @@
     </w:p>
     <w:p>
       <w:pPr>
-        <w:pStyle w:val="BodyText"/>
+        <w:pStyle w:val="ThnVnban"/>
         <w:spacing w:before="120" w:line="288" w:lineRule="auto"/>
         <w:ind w:left="360" w:right="1834" w:firstLine="360"/>
         <w:rPr>
@@ -12557,7 +12515,7 @@
     </w:p>
     <w:p>
       <w:pPr>
-        <w:pStyle w:val="BodyText"/>
+        <w:pStyle w:val="ThnVnban"/>
         <w:spacing w:before="120" w:line="288" w:lineRule="auto"/>
         <w:ind w:left="360" w:right="1834" w:firstLine="360"/>
         <w:rPr>
@@ -12577,7 +12535,7 @@
     </w:p>
     <w:p>
       <w:pPr>
-        <w:pStyle w:val="BodyText"/>
+        <w:pStyle w:val="ThnVnban"/>
         <w:spacing w:before="120" w:line="288" w:lineRule="auto"/>
         <w:ind w:left="360" w:right="1834" w:firstLine="360"/>
         <w:rPr>
@@ -12597,7 +12555,7 @@
     </w:p>
     <w:p>
       <w:pPr>
-        <w:pStyle w:val="BodyText"/>
+        <w:pStyle w:val="ThnVnban"/>
         <w:spacing w:before="120" w:line="288" w:lineRule="auto"/>
         <w:ind w:left="360" w:right="1834" w:firstLine="360"/>
         <w:rPr>
@@ -12617,7 +12575,7 @@
     </w:p>
     <w:p>
       <w:pPr>
-        <w:pStyle w:val="BodyText"/>
+        <w:pStyle w:val="ThnVnban"/>
         <w:spacing w:before="120" w:line="288" w:lineRule="auto"/>
         <w:ind w:left="360" w:right="1834" w:firstLine="360"/>
         <w:rPr>
@@ -12637,7 +12595,7 @@
     </w:p>
     <w:p>
       <w:pPr>
-        <w:pStyle w:val="BodyText"/>
+        <w:pStyle w:val="ThnVnban"/>
         <w:spacing w:before="120" w:line="288" w:lineRule="auto"/>
         <w:ind w:left="360" w:right="1834" w:firstLine="360"/>
         <w:rPr>
@@ -12652,13 +12610,12 @@
           <w:i w:val="0"/>
           <w:iCs w:val="0"/>
         </w:rPr>
-        <w:lastRenderedPageBreak/>
         <w:t xml:space="preserve">● Yêu Cầu Hiệu Suất: Hệ thống phải duy trì thời gian phản hồi tối đa là 2 giây trong điều kiện bình thường và 5 giây trong giờ cao điểm, đảm bảo trải nghiệm người dùng mượt mà. </w:t>
       </w:r>
     </w:p>
     <w:p>
       <w:pPr>
-        <w:pStyle w:val="BodyText"/>
+        <w:pStyle w:val="ThnVnban"/>
         <w:spacing w:before="120" w:line="288" w:lineRule="auto"/>
         <w:ind w:left="360" w:right="1834" w:firstLine="360"/>
         <w:rPr>
@@ -12678,7 +12635,7 @@
     </w:p>
     <w:p>
       <w:pPr>
-        <w:pStyle w:val="BodyText"/>
+        <w:pStyle w:val="ThnVnban"/>
         <w:spacing w:before="120" w:line="288" w:lineRule="auto"/>
         <w:ind w:left="360" w:right="1834" w:firstLine="360"/>
         <w:rPr>
@@ -12698,7 +12655,7 @@
     </w:p>
     <w:p>
       <w:pPr>
-        <w:pStyle w:val="BodyText"/>
+        <w:pStyle w:val="ThnVnban"/>
         <w:spacing w:before="120" w:line="288" w:lineRule="auto"/>
         <w:ind w:left="360" w:right="1834" w:firstLine="360"/>
         <w:rPr>
@@ -12718,7 +12675,7 @@
     </w:p>
     <w:p>
       <w:pPr>
-        <w:pStyle w:val="Heading3"/>
+        <w:pStyle w:val="u3"/>
         <w:numPr>
           <w:ilvl w:val="2"/>
           <w:numId w:val="9"/>
@@ -12742,7 +12699,7 @@
     </w:p>
     <w:p>
       <w:pPr>
-        <w:pStyle w:val="BodyText"/>
+        <w:pStyle w:val="ThnVnban"/>
         <w:numPr>
           <w:ilvl w:val="0"/>
           <w:numId w:val="13"/>
@@ -12766,7 +12723,7 @@
     </w:p>
     <w:p>
       <w:pPr>
-        <w:pStyle w:val="BodyText"/>
+        <w:pStyle w:val="ThnVnban"/>
         <w:spacing w:line="288" w:lineRule="auto"/>
         <w:jc w:val="both"/>
         <w:rPr>
@@ -12786,7 +12743,7 @@
     </w:p>
     <w:p>
       <w:pPr>
-        <w:pStyle w:val="BodyText"/>
+        <w:pStyle w:val="ThnVnban"/>
         <w:spacing w:line="288" w:lineRule="auto"/>
         <w:jc w:val="both"/>
         <w:rPr>
@@ -12806,7 +12763,7 @@
     </w:p>
     <w:p>
       <w:pPr>
-        <w:pStyle w:val="BodyText"/>
+        <w:pStyle w:val="ThnVnban"/>
         <w:spacing w:line="288" w:lineRule="auto"/>
         <w:jc w:val="both"/>
         <w:rPr>
@@ -12818,7 +12775,7 @@
     </w:p>
     <w:p>
       <w:pPr>
-        <w:pStyle w:val="BodyText"/>
+        <w:pStyle w:val="ThnVnban"/>
         <w:numPr>
           <w:ilvl w:val="0"/>
           <w:numId w:val="13"/>
@@ -12837,12 +12794,30 @@
           <w:i w:val="0"/>
           <w:iCs w:val="0"/>
         </w:rPr>
-        <w:t xml:space="preserve">Vi phạm An Ninh Dữ Liệu </w:t>
+        <w:t xml:space="preserve">Vi phạm </w:t>
+      </w:r>
+      <w:proofErr w:type="gramStart"/>
+      <w:r>
+        <w:rPr>
+          <w:rFonts w:asciiTheme="majorHAnsi" w:hAnsiTheme="majorHAnsi" w:cstheme="majorHAnsi"/>
+          <w:i w:val="0"/>
+          <w:iCs w:val="0"/>
+        </w:rPr>
+        <w:t>An</w:t>
+      </w:r>
+      <w:proofErr w:type="gramEnd"/>
+      <w:r>
+        <w:rPr>
+          <w:rFonts w:asciiTheme="majorHAnsi" w:hAnsiTheme="majorHAnsi" w:cstheme="majorHAnsi"/>
+          <w:i w:val="0"/>
+          <w:iCs w:val="0"/>
+        </w:rPr>
+        <w:t xml:space="preserve"> Ninh Dữ Liệu </w:t>
       </w:r>
     </w:p>
     <w:p>
       <w:pPr>
-        <w:pStyle w:val="BodyText"/>
+        <w:pStyle w:val="ThnVnban"/>
         <w:spacing w:line="288" w:lineRule="auto"/>
         <w:jc w:val="both"/>
         <w:rPr>
@@ -12862,7 +12837,7 @@
     </w:p>
     <w:p>
       <w:pPr>
-        <w:pStyle w:val="BodyText"/>
+        <w:pStyle w:val="ThnVnban"/>
         <w:spacing w:line="288" w:lineRule="auto"/>
         <w:jc w:val="both"/>
         <w:rPr>
@@ -12874,7 +12849,7 @@
     </w:p>
     <w:p>
       <w:pPr>
-        <w:pStyle w:val="BodyText"/>
+        <w:pStyle w:val="ThnVnban"/>
         <w:numPr>
           <w:ilvl w:val="0"/>
           <w:numId w:val="13"/>
@@ -12898,7 +12873,7 @@
     </w:p>
     <w:p>
       <w:pPr>
-        <w:pStyle w:val="BodyText"/>
+        <w:pStyle w:val="ThnVnban"/>
         <w:spacing w:line="288" w:lineRule="auto"/>
         <w:jc w:val="both"/>
         <w:rPr>
@@ -12918,7 +12893,7 @@
     </w:p>
     <w:p>
       <w:pPr>
-        <w:pStyle w:val="BodyText"/>
+        <w:pStyle w:val="ThnVnban"/>
         <w:spacing w:line="288" w:lineRule="auto"/>
         <w:jc w:val="both"/>
         <w:rPr>
@@ -12938,7 +12913,7 @@
     </w:p>
     <w:p>
       <w:pPr>
-        <w:pStyle w:val="BodyText"/>
+        <w:pStyle w:val="ThnVnban"/>
         <w:spacing w:line="288" w:lineRule="auto"/>
         <w:jc w:val="both"/>
         <w:rPr>
@@ -12950,7 +12925,7 @@
     </w:p>
     <w:p>
       <w:pPr>
-        <w:pStyle w:val="BodyText"/>
+        <w:pStyle w:val="ThnVnban"/>
         <w:numPr>
           <w:ilvl w:val="0"/>
           <w:numId w:val="13"/>
@@ -12974,7 +12949,7 @@
     </w:p>
     <w:p>
       <w:pPr>
-        <w:pStyle w:val="BodyText"/>
+        <w:pStyle w:val="ThnVnban"/>
         <w:spacing w:line="288" w:lineRule="auto"/>
         <w:jc w:val="both"/>
         <w:rPr>
@@ -12994,7 +12969,7 @@
     </w:p>
     <w:p>
       <w:pPr>
-        <w:pStyle w:val="BodyText"/>
+        <w:pStyle w:val="ThnVnban"/>
         <w:spacing w:line="288" w:lineRule="auto"/>
         <w:jc w:val="both"/>
         <w:rPr>
@@ -13009,13 +12984,12 @@
           <w:i w:val="0"/>
           <w:iCs w:val="0"/>
         </w:rPr>
-        <w:lastRenderedPageBreak/>
         <w:t>● Chiến lược giảm thiểu: Xác định rõ các thông số API và kiểm thử tích hợp một cách cẩn thận. Duy trì liên lạc với các nhà cung cấp bên thứ ba để nhận cập nhật và hỗ trợ kịp thời. Triển khai các quy trình thay thế khi có sự cố trong quá trình thanh toán.</w:t>
       </w:r>
     </w:p>
     <w:p>
       <w:pPr>
-        <w:pStyle w:val="BodyText"/>
+        <w:pStyle w:val="ThnVnban"/>
         <w:spacing w:line="288" w:lineRule="auto"/>
         <w:jc w:val="both"/>
         <w:rPr>
@@ -13027,7 +13001,7 @@
     </w:p>
     <w:p>
       <w:pPr>
-        <w:pStyle w:val="BodyText"/>
+        <w:pStyle w:val="ThnVnban"/>
         <w:numPr>
           <w:ilvl w:val="0"/>
           <w:numId w:val="13"/>
@@ -13051,7 +13025,7 @@
     </w:p>
     <w:p>
       <w:pPr>
-        <w:pStyle w:val="BodyText"/>
+        <w:pStyle w:val="ThnVnban"/>
         <w:spacing w:line="288" w:lineRule="auto"/>
         <w:jc w:val="both"/>
         <w:rPr>
@@ -13071,7 +13045,7 @@
     </w:p>
     <w:p>
       <w:pPr>
-        <w:pStyle w:val="BodyText"/>
+        <w:pStyle w:val="ThnVnban"/>
         <w:spacing w:line="288" w:lineRule="auto"/>
         <w:jc w:val="both"/>
         <w:rPr>
@@ -13091,7 +13065,7 @@
     </w:p>
     <w:p>
       <w:pPr>
-        <w:pStyle w:val="BodyText"/>
+        <w:pStyle w:val="ThnVnban"/>
         <w:spacing w:line="288" w:lineRule="auto"/>
         <w:jc w:val="both"/>
         <w:rPr>
@@ -13103,7 +13077,7 @@
     </w:p>
     <w:p>
       <w:pPr>
-        <w:pStyle w:val="BodyText"/>
+        <w:pStyle w:val="ThnVnban"/>
         <w:numPr>
           <w:ilvl w:val="0"/>
           <w:numId w:val="13"/>
@@ -13127,7 +13101,7 @@
     </w:p>
     <w:p>
       <w:pPr>
-        <w:pStyle w:val="BodyText"/>
+        <w:pStyle w:val="ThnVnban"/>
         <w:spacing w:line="288" w:lineRule="auto"/>
         <w:jc w:val="both"/>
         <w:rPr>
@@ -13147,7 +13121,7 @@
     </w:p>
     <w:p>
       <w:pPr>
-        <w:pStyle w:val="BodyText"/>
+        <w:pStyle w:val="ThnVnban"/>
         <w:spacing w:line="288" w:lineRule="auto"/>
         <w:jc w:val="both"/>
         <w:rPr>
@@ -13167,7 +13141,7 @@
     </w:p>
     <w:p>
       <w:pPr>
-        <w:pStyle w:val="BodyText"/>
+        <w:pStyle w:val="ThnVnban"/>
         <w:spacing w:line="288" w:lineRule="auto"/>
         <w:jc w:val="both"/>
         <w:rPr>
@@ -13179,7 +13153,7 @@
     </w:p>
     <w:p>
       <w:pPr>
-        <w:pStyle w:val="BodyText"/>
+        <w:pStyle w:val="ThnVnban"/>
         <w:numPr>
           <w:ilvl w:val="0"/>
           <w:numId w:val="13"/>
@@ -13203,7 +13177,7 @@
     </w:p>
     <w:p>
       <w:pPr>
-        <w:pStyle w:val="BodyText"/>
+        <w:pStyle w:val="ThnVnban"/>
         <w:spacing w:line="288" w:lineRule="auto"/>
         <w:jc w:val="both"/>
         <w:rPr>
@@ -13223,7 +13197,7 @@
     </w:p>
     <w:p>
       <w:pPr>
-        <w:pStyle w:val="BodyText"/>
+        <w:pStyle w:val="ThnVnban"/>
         <w:spacing w:line="288" w:lineRule="auto"/>
         <w:jc w:val="both"/>
         <w:rPr>
@@ -13243,7 +13217,7 @@
     </w:p>
     <w:p>
       <w:pPr>
-        <w:pStyle w:val="BodyText"/>
+        <w:pStyle w:val="ThnVnban"/>
         <w:spacing w:line="288" w:lineRule="auto"/>
         <w:jc w:val="both"/>
         <w:rPr>
@@ -13255,7 +13229,7 @@
     </w:p>
     <w:p>
       <w:pPr>
-        <w:pStyle w:val="BodyText"/>
+        <w:pStyle w:val="ThnVnban"/>
         <w:numPr>
           <w:ilvl w:val="0"/>
           <w:numId w:val="13"/>
@@ -13279,7 +13253,7 @@
     </w:p>
     <w:p>
       <w:pPr>
-        <w:pStyle w:val="BodyText"/>
+        <w:pStyle w:val="ThnVnban"/>
         <w:spacing w:line="288" w:lineRule="auto"/>
         <w:jc w:val="both"/>
         <w:rPr>
@@ -13299,7 +13273,7 @@
     </w:p>
     <w:p>
       <w:pPr>
-        <w:pStyle w:val="BodyText"/>
+        <w:pStyle w:val="ThnVnban"/>
         <w:spacing w:line="288" w:lineRule="auto"/>
         <w:jc w:val="both"/>
         <w:rPr>
@@ -13311,7 +13285,7 @@
     </w:p>
     <w:p>
       <w:pPr>
-        <w:pStyle w:val="BodyText"/>
+        <w:pStyle w:val="ThnVnban"/>
         <w:numPr>
           <w:ilvl w:val="0"/>
           <w:numId w:val="13"/>
@@ -13335,7 +13309,7 @@
     </w:p>
     <w:p>
       <w:pPr>
-        <w:pStyle w:val="BodyText"/>
+        <w:pStyle w:val="ThnVnban"/>
         <w:spacing w:line="288" w:lineRule="auto"/>
         <w:jc w:val="both"/>
         <w:rPr>
@@ -13355,7 +13329,7 @@
     </w:p>
     <w:p>
       <w:pPr>
-        <w:pStyle w:val="BodyText"/>
+        <w:pStyle w:val="ThnVnban"/>
         <w:spacing w:line="288" w:lineRule="auto"/>
         <w:jc w:val="both"/>
         <w:rPr>
@@ -13375,7 +13349,7 @@
     </w:p>
     <w:p>
       <w:pPr>
-        <w:pStyle w:val="BodyText"/>
+        <w:pStyle w:val="ThnVnban"/>
         <w:spacing w:line="288" w:lineRule="auto"/>
         <w:jc w:val="both"/>
         <w:rPr>
@@ -13387,7 +13361,7 @@
     </w:p>
     <w:p>
       <w:pPr>
-        <w:pStyle w:val="BodyText"/>
+        <w:pStyle w:val="ThnVnban"/>
         <w:spacing w:line="288" w:lineRule="auto"/>
         <w:jc w:val="both"/>
         <w:rPr>
@@ -13428,7 +13402,7 @@
     </w:p>
     <w:p>
       <w:pPr>
-        <w:pStyle w:val="Heading1"/>
+        <w:pStyle w:val="u1"/>
         <w:numPr>
           <w:ilvl w:val="0"/>
           <w:numId w:val="9"/>
@@ -13450,7 +13424,6 @@
           <w:sz w:val="24"/>
           <w:szCs w:val="24"/>
         </w:rPr>
-        <w:lastRenderedPageBreak/>
         <w:t>System</w:t>
       </w:r>
       <w:r>
@@ -13526,7 +13499,7 @@
     </w:p>
     <w:p>
       <w:pPr>
-        <w:pStyle w:val="Heading2"/>
+        <w:pStyle w:val="u2"/>
         <w:numPr>
           <w:ilvl w:val="1"/>
           <w:numId w:val="9"/>
@@ -13573,7 +13546,7 @@
     </w:p>
     <w:p>
       <w:pPr>
-        <w:pStyle w:val="BodyText"/>
+        <w:pStyle w:val="ThnVnban"/>
         <w:spacing w:before="168"/>
         <w:rPr>
           <w:rFonts w:asciiTheme="majorHAnsi" w:hAnsiTheme="majorHAnsi" w:cstheme="majorHAnsi"/>
@@ -13653,13 +13626,12 @@
           <w:sz w:val="24"/>
           <w:szCs w:val="24"/>
         </w:rPr>
-        <w:lastRenderedPageBreak/>
         <w:t>Kiến trúc frontend-backend tách biệt mang lại khả năng mở rộng tốt hơn, tính linh hoạt, hiệu quả trong phát triển, cải thiện trải nghiệm người dùng và thúc đẩy cách tiếp cận ưu tiên API. Điều này khiến nó trở thành lựa chọn ưu tiên hơn so với mô hình MVC trong nhiều ứng dụng hiện đại.</w:t>
       </w:r>
     </w:p>
     <w:p>
       <w:pPr>
-        <w:pStyle w:val="Heading2"/>
+        <w:pStyle w:val="u2"/>
         <w:numPr>
           <w:ilvl w:val="1"/>
           <w:numId w:val="9"/>
@@ -13707,7 +13679,7 @@
     </w:p>
     <w:p>
       <w:pPr>
-        <w:pStyle w:val="Heading3"/>
+        <w:pStyle w:val="u3"/>
         <w:spacing w:before="119"/>
         <w:ind w:left="0" w:right="6896"/>
         <w:jc w:val="center"/>
@@ -13733,7 +13705,7 @@
     </w:p>
     <w:p>
       <w:pPr>
-        <w:pStyle w:val="BodyText"/>
+        <w:pStyle w:val="ThnVnban"/>
         <w:spacing w:before="126"/>
         <w:rPr>
           <w:rFonts w:asciiTheme="majorHAnsi" w:hAnsiTheme="majorHAnsi" w:cstheme="majorHAnsi"/>
@@ -13747,7 +13719,7 @@
           <w:noProof/>
         </w:rPr>
         <w:drawing>
-          <wp:inline distT="0" distB="0" distL="0" distR="0" wp14:anchorId="74313BDE" wp14:editId="0413FCBD">
+          <wp:inline distT="0" distB="0" distL="0" distR="0" wp14:anchorId="74313BDE" wp14:editId="04FC4BD6">
             <wp:extent cx="6438900" cy="5342255"/>
             <wp:effectExtent l="0" t="0" r="0" b="0"/>
             <wp:docPr id="907048308" name="Hình ảnh 6" descr="Ảnh có chứa biểu đồ, hàng, văn bản, mẫu"/>
@@ -13842,7 +13814,7 @@
     </w:p>
     <w:p>
       <w:pPr>
-        <w:pStyle w:val="BodyText"/>
+        <w:pStyle w:val="ThnVnban"/>
         <w:rPr>
           <w:rFonts w:asciiTheme="majorHAnsi" w:hAnsiTheme="majorHAnsi" w:cstheme="majorHAnsi"/>
           <w:b/>
@@ -13857,7 +13829,7 @@
     </w:p>
     <w:p>
       <w:pPr>
-        <w:pStyle w:val="Heading3"/>
+        <w:pStyle w:val="u3"/>
         <w:spacing w:before="80"/>
         <w:ind w:left="930"/>
         <w:rPr>
@@ -13869,7 +13841,6 @@
         <w:rPr>
           <w:rFonts w:asciiTheme="majorHAnsi" w:hAnsiTheme="majorHAnsi" w:cstheme="majorHAnsi"/>
         </w:rPr>
-        <w:lastRenderedPageBreak/>
         <w:t xml:space="preserve">Sequence Diagram for UC “Add product to </w:t>
       </w:r>
       <w:bookmarkEnd w:id="13"/>
@@ -13883,7 +13854,7 @@
     </w:p>
     <w:p>
       <w:pPr>
-        <w:pStyle w:val="BodyText"/>
+        <w:pStyle w:val="ThnVnban"/>
         <w:spacing w:before="92"/>
         <w:rPr>
           <w:rFonts w:asciiTheme="majorHAnsi" w:hAnsiTheme="majorHAnsi" w:cstheme="majorHAnsi"/>
@@ -13945,7 +13916,7 @@
     </w:p>
     <w:p>
       <w:pPr>
-        <w:pStyle w:val="Heading3"/>
+        <w:pStyle w:val="u3"/>
         <w:ind w:left="0"/>
         <w:rPr>
           <w:rFonts w:asciiTheme="majorHAnsi" w:hAnsiTheme="majorHAnsi" w:cstheme="majorHAnsi"/>
@@ -13959,7 +13930,7 @@
     </w:p>
     <w:p>
       <w:pPr>
-        <w:pStyle w:val="BodyText"/>
+        <w:pStyle w:val="ThnVnban"/>
         <w:rPr>
           <w:rFonts w:asciiTheme="majorHAnsi" w:hAnsiTheme="majorHAnsi" w:cstheme="majorHAnsi"/>
           <w:i w:val="0"/>
@@ -13968,7 +13939,7 @@
     </w:p>
     <w:p>
       <w:pPr>
-        <w:pStyle w:val="BodyText"/>
+        <w:pStyle w:val="ThnVnban"/>
         <w:spacing w:before="80"/>
         <w:rPr>
           <w:rFonts w:asciiTheme="majorHAnsi" w:hAnsiTheme="majorHAnsi" w:cstheme="majorHAnsi"/>
@@ -13979,7 +13950,7 @@
     </w:p>
     <w:p>
       <w:pPr>
-        <w:pStyle w:val="Heading3"/>
+        <w:pStyle w:val="u3"/>
         <w:spacing w:before="1"/>
         <w:ind w:left="930"/>
         <w:rPr>
@@ -13994,6 +13965,7 @@
         <w:t xml:space="preserve">Sequence Diagram for UC “Pay </w:t>
       </w:r>
       <w:bookmarkEnd w:id="14"/>
+      <w:proofErr w:type="gramStart"/>
       <w:r>
         <w:rPr>
           <w:rFonts w:asciiTheme="majorHAnsi" w:hAnsiTheme="majorHAnsi" w:cstheme="majorHAnsi"/>
@@ -14001,10 +13973,11 @@
         </w:rPr>
         <w:t>Order“</w:t>
       </w:r>
+      <w:proofErr w:type="gramEnd"/>
     </w:p>
     <w:p>
       <w:pPr>
-        <w:pStyle w:val="BodyText"/>
+        <w:pStyle w:val="ThnVnban"/>
         <w:spacing w:before="17"/>
         <w:rPr>
           <w:rFonts w:asciiTheme="majorHAnsi" w:hAnsiTheme="majorHAnsi" w:cstheme="majorHAnsi"/>
@@ -14066,7 +14039,7 @@
     </w:p>
     <w:p>
       <w:pPr>
-        <w:pStyle w:val="BodyText"/>
+        <w:pStyle w:val="ThnVnban"/>
         <w:spacing w:before="57"/>
         <w:rPr>
           <w:rFonts w:asciiTheme="majorHAnsi" w:hAnsiTheme="majorHAnsi" w:cstheme="majorHAnsi"/>
@@ -14077,7 +14050,7 @@
     </w:p>
     <w:p>
       <w:pPr>
-        <w:pStyle w:val="Heading3"/>
+        <w:pStyle w:val="u3"/>
         <w:ind w:left="930"/>
         <w:rPr>
           <w:rFonts w:asciiTheme="majorHAnsi" w:hAnsiTheme="majorHAnsi" w:cstheme="majorHAnsi"/>
@@ -14091,6 +14064,7 @@
         <w:t xml:space="preserve">Sequence Diagram for UC “Place </w:t>
       </w:r>
       <w:bookmarkEnd w:id="15"/>
+      <w:proofErr w:type="gramStart"/>
       <w:r>
         <w:rPr>
           <w:rFonts w:asciiTheme="majorHAnsi" w:hAnsiTheme="majorHAnsi" w:cstheme="majorHAnsi"/>
@@ -14098,10 +14072,11 @@
         </w:rPr>
         <w:t>Order“</w:t>
       </w:r>
+      <w:proofErr w:type="gramEnd"/>
     </w:p>
     <w:p>
       <w:pPr>
-        <w:pStyle w:val="Heading3"/>
+        <w:pStyle w:val="u3"/>
         <w:rPr>
           <w:rFonts w:asciiTheme="majorHAnsi" w:hAnsiTheme="majorHAnsi" w:cstheme="majorHAnsi"/>
         </w:rPr>
@@ -14114,7 +14089,7 @@
     </w:p>
     <w:p>
       <w:pPr>
-        <w:pStyle w:val="BodyText"/>
+        <w:pStyle w:val="ThnVnban"/>
         <w:ind w:left="1006"/>
         <w:rPr>
           <w:rFonts w:asciiTheme="majorHAnsi" w:hAnsiTheme="majorHAnsi" w:cstheme="majorHAnsi"/>
@@ -14124,7 +14099,7 @@
     </w:p>
     <w:p>
       <w:pPr>
-        <w:pStyle w:val="BodyText"/>
+        <w:pStyle w:val="ThnVnban"/>
         <w:spacing w:before="27"/>
         <w:rPr>
           <w:rFonts w:asciiTheme="majorHAnsi" w:hAnsiTheme="majorHAnsi" w:cstheme="majorHAnsi"/>
@@ -14191,7 +14166,7 @@
     </w:p>
     <w:p>
       <w:pPr>
-        <w:pStyle w:val="BodyText"/>
+        <w:pStyle w:val="ThnVnban"/>
         <w:rPr>
           <w:rFonts w:asciiTheme="majorHAnsi" w:hAnsiTheme="majorHAnsi" w:cstheme="majorHAnsi"/>
           <w:b/>
@@ -14206,7 +14181,7 @@
     </w:p>
     <w:p>
       <w:pPr>
-        <w:pStyle w:val="Heading3"/>
+        <w:pStyle w:val="u3"/>
         <w:spacing w:before="80"/>
         <w:ind w:left="930"/>
         <w:rPr>
@@ -14218,10 +14193,10 @@
         <w:rPr>
           <w:rFonts w:asciiTheme="majorHAnsi" w:hAnsiTheme="majorHAnsi" w:cstheme="majorHAnsi"/>
         </w:rPr>
-        <w:lastRenderedPageBreak/>
         <w:t xml:space="preserve">Sequence Diagram for UC “Update Order </w:t>
       </w:r>
       <w:bookmarkEnd w:id="16"/>
+      <w:proofErr w:type="gramStart"/>
       <w:r>
         <w:rPr>
           <w:rFonts w:asciiTheme="majorHAnsi" w:hAnsiTheme="majorHAnsi" w:cstheme="majorHAnsi"/>
@@ -14229,10 +14204,11 @@
         </w:rPr>
         <w:t>Status“</w:t>
       </w:r>
+      <w:proofErr w:type="gramEnd"/>
     </w:p>
     <w:p>
       <w:pPr>
-        <w:pStyle w:val="BodyText"/>
+        <w:pStyle w:val="ThnVnban"/>
         <w:spacing w:before="107"/>
         <w:rPr>
           <w:rFonts w:asciiTheme="majorHAnsi" w:hAnsiTheme="majorHAnsi" w:cstheme="majorHAnsi"/>
@@ -14294,7 +14270,7 @@
     </w:p>
     <w:p>
       <w:pPr>
-        <w:pStyle w:val="BodyText"/>
+        <w:pStyle w:val="ThnVnban"/>
         <w:rPr>
           <w:rFonts w:asciiTheme="majorHAnsi" w:hAnsiTheme="majorHAnsi" w:cstheme="majorHAnsi"/>
           <w:b/>
@@ -14309,7 +14285,7 @@
     </w:p>
     <w:p>
       <w:pPr>
-        <w:pStyle w:val="Heading2"/>
+        <w:pStyle w:val="u2"/>
         <w:numPr>
           <w:ilvl w:val="1"/>
           <w:numId w:val="9"/>
@@ -14332,7 +14308,6 @@
           <w:sz w:val="24"/>
           <w:szCs w:val="24"/>
         </w:rPr>
-        <w:lastRenderedPageBreak/>
         <w:t>Analysis</w:t>
       </w:r>
       <w:r>
@@ -14374,7 +14349,7 @@
     </w:p>
     <w:p>
       <w:pPr>
-        <w:pStyle w:val="Heading3"/>
+        <w:pStyle w:val="u3"/>
         <w:spacing w:before="119"/>
         <w:ind w:left="930"/>
         <w:rPr>
@@ -14399,7 +14374,7 @@
     </w:p>
     <w:p>
       <w:pPr>
-        <w:pStyle w:val="BodyText"/>
+        <w:pStyle w:val="ThnVnban"/>
         <w:spacing w:before="162"/>
         <w:rPr>
           <w:rFonts w:asciiTheme="majorHAnsi" w:hAnsiTheme="majorHAnsi" w:cstheme="majorHAnsi"/>
@@ -14461,7 +14436,7 @@
     </w:p>
     <w:p>
       <w:pPr>
-        <w:pStyle w:val="BodyText"/>
+        <w:pStyle w:val="ThnVnban"/>
         <w:rPr>
           <w:rFonts w:asciiTheme="majorHAnsi" w:hAnsiTheme="majorHAnsi" w:cstheme="majorHAnsi"/>
           <w:b/>
@@ -14476,7 +14451,7 @@
     </w:p>
     <w:p>
       <w:pPr>
-        <w:pStyle w:val="Heading3"/>
+        <w:pStyle w:val="u3"/>
         <w:spacing w:before="80"/>
         <w:ind w:left="930"/>
         <w:rPr>
@@ -14493,7 +14468,6 @@
         <w:rPr>
           <w:rFonts w:asciiTheme="majorHAnsi" w:hAnsiTheme="majorHAnsi" w:cstheme="majorHAnsi"/>
         </w:rPr>
-        <w:lastRenderedPageBreak/>
         <w:t xml:space="preserve">Product Analysis Class </w:t>
       </w:r>
       <w:bookmarkEnd w:id="19"/>
@@ -14558,7 +14532,7 @@
     </w:p>
     <w:p>
       <w:pPr>
-        <w:pStyle w:val="Heading3"/>
+        <w:pStyle w:val="u3"/>
         <w:spacing w:before="80"/>
         <w:ind w:left="0"/>
         <w:rPr>
@@ -14575,7 +14549,6 @@
         <w:rPr>
           <w:rFonts w:asciiTheme="majorHAnsi" w:hAnsiTheme="majorHAnsi" w:cstheme="majorHAnsi"/>
         </w:rPr>
-        <w:lastRenderedPageBreak/>
         <w:t xml:space="preserve">Order Analysis Class </w:t>
       </w:r>
       <w:bookmarkEnd w:id="20"/>
@@ -14640,7 +14613,7 @@
     </w:p>
     <w:p>
       <w:pPr>
-        <w:pStyle w:val="Heading2"/>
+        <w:pStyle w:val="u2"/>
         <w:ind w:left="0" w:firstLine="0"/>
         <w:rPr>
           <w:rFonts w:asciiTheme="majorHAnsi" w:hAnsiTheme="majorHAnsi" w:cstheme="majorHAnsi"/>
@@ -14656,7 +14629,7 @@
     </w:p>
     <w:p>
       <w:pPr>
-        <w:pStyle w:val="Heading1"/>
+        <w:pStyle w:val="u1"/>
         <w:numPr>
           <w:ilvl w:val="0"/>
           <w:numId w:val="9"/>
@@ -14678,7 +14651,6 @@
           <w:sz w:val="24"/>
           <w:szCs w:val="24"/>
         </w:rPr>
-        <w:lastRenderedPageBreak/>
         <w:t>Detailed</w:t>
       </w:r>
       <w:r>
@@ -14703,7 +14675,7 @@
     </w:p>
     <w:p>
       <w:pPr>
-        <w:pStyle w:val="Heading2"/>
+        <w:pStyle w:val="u2"/>
         <w:numPr>
           <w:ilvl w:val="1"/>
           <w:numId w:val="9"/>
@@ -14767,7 +14739,7 @@
     </w:p>
     <w:p>
       <w:pPr>
-        <w:pStyle w:val="Heading3"/>
+        <w:pStyle w:val="u3"/>
         <w:numPr>
           <w:ilvl w:val="2"/>
           <w:numId w:val="9"/>
@@ -14965,7 +14937,7 @@
     </w:p>
     <w:p>
       <w:pPr>
-        <w:pStyle w:val="Heading3"/>
+        <w:pStyle w:val="u3"/>
         <w:numPr>
           <w:ilvl w:val="2"/>
           <w:numId w:val="9"/>
@@ -15554,27 +15526,26 @@
             <w:r>
               <w:rPr>
                 <w:rFonts w:asciiTheme="majorHAnsi" w:hAnsiTheme="majorHAnsi" w:cstheme="majorHAnsi"/>
-                <w:noProof/>
                 <w:sz w:val="24"/>
                 <w:szCs w:val="24"/>
               </w:rPr>
               <w:drawing>
-                <wp:inline distT="0" distB="0" distL="0" distR="0" wp14:anchorId="4BDD7DC0" wp14:editId="24A80331">
-                  <wp:extent cx="2919883" cy="1340167"/>
-                  <wp:effectExtent l="0" t="0" r="3810" b="0"/>
-                  <wp:docPr id="24" name="Image 24"/>
+                <wp:inline distT="0" distB="0" distL="0" distR="0" wp14:anchorId="299EA4AE" wp14:editId="46208030">
+                  <wp:extent cx="3098800" cy="1457960"/>
+                  <wp:effectExtent l="0" t="0" r="6350" b="8890"/>
+                  <wp:docPr id="552572259" name="Hình ảnh 1"/>
                   <wp:cNvGraphicFramePr>
-                    <a:graphicFrameLocks xmlns:a="http://schemas.openxmlformats.org/drawingml/2006/main"/>
+                    <a:graphicFrameLocks xmlns:a="http://schemas.openxmlformats.org/drawingml/2006/main" noChangeAspect="1"/>
                   </wp:cNvGraphicFramePr>
                   <a:graphic xmlns:a="http://schemas.openxmlformats.org/drawingml/2006/main">
                     <a:graphicData uri="http://schemas.openxmlformats.org/drawingml/2006/picture">
                       <pic:pic xmlns:pic="http://schemas.openxmlformats.org/drawingml/2006/picture">
                         <pic:nvPicPr>
-                          <pic:cNvPr id="24" name="Image 24"/>
+                          <pic:cNvPr id="552572259" name=""/>
                           <pic:cNvPicPr/>
                         </pic:nvPicPr>
                         <pic:blipFill>
-                          <a:blip r:embed="rId25" cstate="print"/>
+                          <a:blip r:embed="rId25"/>
                           <a:stretch>
                             <a:fillRect/>
                           </a:stretch>
@@ -15582,7 +15553,7 @@
                         <pic:spPr>
                           <a:xfrm>
                             <a:off x="0" y="0"/>
-                            <a:ext cx="2919883" cy="1340167"/>
+                            <a:ext cx="3098800" cy="1457960"/>
                           </a:xfrm>
                           <a:prstGeom prst="rect">
                             <a:avLst/>
@@ -16802,7 +16773,6 @@
           <w:sz w:val="24"/>
           <w:szCs w:val="24"/>
         </w:rPr>
-        <w:lastRenderedPageBreak/>
         <w:t xml:space="preserve">Cart </w:t>
       </w:r>
       <w:r>
@@ -17328,27 +17298,26 @@
             <w:r>
               <w:rPr>
                 <w:rFonts w:asciiTheme="majorHAnsi" w:hAnsiTheme="majorHAnsi" w:cstheme="majorHAnsi"/>
-                <w:noProof/>
                 <w:sz w:val="24"/>
                 <w:szCs w:val="24"/>
               </w:rPr>
               <w:drawing>
-                <wp:inline distT="0" distB="0" distL="0" distR="0" wp14:anchorId="00993432" wp14:editId="10740B14">
-                  <wp:extent cx="2933156" cy="1580197"/>
-                  <wp:effectExtent l="0" t="0" r="0" b="0"/>
-                  <wp:docPr id="25" name="Image 25"/>
+                <wp:inline distT="0" distB="0" distL="0" distR="0" wp14:anchorId="1DC42D3F" wp14:editId="0A08799F">
+                  <wp:extent cx="3035300" cy="1442085"/>
+                  <wp:effectExtent l="0" t="0" r="0" b="5715"/>
+                  <wp:docPr id="1849955742" name="Hình ảnh 1"/>
                   <wp:cNvGraphicFramePr>
-                    <a:graphicFrameLocks xmlns:a="http://schemas.openxmlformats.org/drawingml/2006/main"/>
+                    <a:graphicFrameLocks xmlns:a="http://schemas.openxmlformats.org/drawingml/2006/main" noChangeAspect="1"/>
                   </wp:cNvGraphicFramePr>
                   <a:graphic xmlns:a="http://schemas.openxmlformats.org/drawingml/2006/main">
                     <a:graphicData uri="http://schemas.openxmlformats.org/drawingml/2006/picture">
                       <pic:pic xmlns:pic="http://schemas.openxmlformats.org/drawingml/2006/picture">
                         <pic:nvPicPr>
-                          <pic:cNvPr id="25" name="Image 25"/>
+                          <pic:cNvPr id="1849955742" name=""/>
                           <pic:cNvPicPr/>
                         </pic:nvPicPr>
                         <pic:blipFill>
-                          <a:blip r:embed="rId26" cstate="print"/>
+                          <a:blip r:embed="rId26"/>
                           <a:stretch>
                             <a:fillRect/>
                           </a:stretch>
@@ -17356,7 +17325,7 @@
                         <pic:spPr>
                           <a:xfrm>
                             <a:off x="0" y="0"/>
-                            <a:ext cx="2933156" cy="1580197"/>
+                            <a:ext cx="3035300" cy="1442085"/>
                           </a:xfrm>
                           <a:prstGeom prst="rect">
                             <a:avLst/>
@@ -18701,7 +18670,6 @@
                 <w:sz w:val="24"/>
                 <w:szCs w:val="24"/>
               </w:rPr>
-              <w:lastRenderedPageBreak/>
               <w:t xml:space="preserve">Product </w:t>
             </w:r>
             <w:r>
@@ -19523,27 +19491,26 @@
             <w:r>
               <w:rPr>
                 <w:rFonts w:asciiTheme="majorHAnsi" w:hAnsiTheme="majorHAnsi" w:cstheme="majorHAnsi"/>
-                <w:noProof/>
                 <w:sz w:val="24"/>
                 <w:szCs w:val="24"/>
               </w:rPr>
               <w:drawing>
-                <wp:inline distT="0" distB="0" distL="0" distR="0" wp14:anchorId="4ED9B87C" wp14:editId="11875790">
-                  <wp:extent cx="2936380" cy="1574482"/>
-                  <wp:effectExtent l="0" t="0" r="0" b="0"/>
-                  <wp:docPr id="26" name="Image 26"/>
+                <wp:inline distT="0" distB="0" distL="0" distR="0" wp14:anchorId="18450C59" wp14:editId="2BF76C41">
+                  <wp:extent cx="3073400" cy="1424305"/>
+                  <wp:effectExtent l="0" t="0" r="0" b="4445"/>
+                  <wp:docPr id="1035560558" name="Hình ảnh 1"/>
                   <wp:cNvGraphicFramePr>
-                    <a:graphicFrameLocks xmlns:a="http://schemas.openxmlformats.org/drawingml/2006/main"/>
+                    <a:graphicFrameLocks xmlns:a="http://schemas.openxmlformats.org/drawingml/2006/main" noChangeAspect="1"/>
                   </wp:cNvGraphicFramePr>
                   <a:graphic xmlns:a="http://schemas.openxmlformats.org/drawingml/2006/main">
                     <a:graphicData uri="http://schemas.openxmlformats.org/drawingml/2006/picture">
                       <pic:pic xmlns:pic="http://schemas.openxmlformats.org/drawingml/2006/picture">
                         <pic:nvPicPr>
-                          <pic:cNvPr id="26" name="Image 26"/>
+                          <pic:cNvPr id="1035560558" name=""/>
                           <pic:cNvPicPr/>
                         </pic:nvPicPr>
                         <pic:blipFill>
-                          <a:blip r:embed="rId27" cstate="print"/>
+                          <a:blip r:embed="rId27"/>
                           <a:stretch>
                             <a:fillRect/>
                           </a:stretch>
@@ -19551,7 +19518,7 @@
                         <pic:spPr>
                           <a:xfrm>
                             <a:off x="0" y="0"/>
-                            <a:ext cx="2936380" cy="1574482"/>
+                            <a:ext cx="3073400" cy="1424305"/>
                           </a:xfrm>
                           <a:prstGeom prst="rect">
                             <a:avLst/>
@@ -23507,27 +23474,26 @@
             <w:r>
               <w:rPr>
                 <w:rFonts w:asciiTheme="majorHAnsi" w:hAnsiTheme="majorHAnsi" w:cstheme="majorHAnsi"/>
-                <w:noProof/>
                 <w:sz w:val="24"/>
                 <w:szCs w:val="24"/>
               </w:rPr>
               <w:drawing>
-                <wp:inline distT="0" distB="0" distL="0" distR="0" wp14:anchorId="1036D754" wp14:editId="22EF64D8">
-                  <wp:extent cx="2924876" cy="1574482"/>
-                  <wp:effectExtent l="0" t="0" r="0" b="0"/>
-                  <wp:docPr id="27" name="Image 27"/>
+                <wp:inline distT="0" distB="0" distL="0" distR="0" wp14:anchorId="3DE51F38" wp14:editId="19EB84B5">
+                  <wp:extent cx="3035300" cy="1428115"/>
+                  <wp:effectExtent l="0" t="0" r="0" b="635"/>
+                  <wp:docPr id="421339448" name="Hình ảnh 1"/>
                   <wp:cNvGraphicFramePr>
-                    <a:graphicFrameLocks xmlns:a="http://schemas.openxmlformats.org/drawingml/2006/main"/>
+                    <a:graphicFrameLocks xmlns:a="http://schemas.openxmlformats.org/drawingml/2006/main" noChangeAspect="1"/>
                   </wp:cNvGraphicFramePr>
                   <a:graphic xmlns:a="http://schemas.openxmlformats.org/drawingml/2006/main">
                     <a:graphicData uri="http://schemas.openxmlformats.org/drawingml/2006/picture">
                       <pic:pic xmlns:pic="http://schemas.openxmlformats.org/drawingml/2006/picture">
                         <pic:nvPicPr>
-                          <pic:cNvPr id="27" name="Image 27"/>
+                          <pic:cNvPr id="421339448" name=""/>
                           <pic:cNvPicPr/>
                         </pic:nvPicPr>
                         <pic:blipFill>
-                          <a:blip r:embed="rId28" cstate="print"/>
+                          <a:blip r:embed="rId28"/>
                           <a:stretch>
                             <a:fillRect/>
                           </a:stretch>
@@ -23535,7 +23501,7 @@
                         <pic:spPr>
                           <a:xfrm>
                             <a:off x="0" y="0"/>
-                            <a:ext cx="2924876" cy="1574482"/>
+                            <a:ext cx="3035300" cy="1428115"/>
                           </a:xfrm>
                           <a:prstGeom prst="rect">
                             <a:avLst/>
@@ -26401,27 +26367,26 @@
             <w:r>
               <w:rPr>
                 <w:rFonts w:asciiTheme="majorHAnsi" w:hAnsiTheme="majorHAnsi" w:cstheme="majorHAnsi"/>
-                <w:noProof/>
                 <w:sz w:val="24"/>
                 <w:szCs w:val="24"/>
               </w:rPr>
               <w:drawing>
-                <wp:inline distT="0" distB="0" distL="0" distR="0" wp14:anchorId="54FC7634" wp14:editId="744F8A85">
-                  <wp:extent cx="2736697" cy="1469516"/>
-                  <wp:effectExtent l="0" t="0" r="0" b="0"/>
-                  <wp:docPr id="28" name="Image 28"/>
+                <wp:inline distT="0" distB="0" distL="0" distR="0" wp14:anchorId="3D4E41FE" wp14:editId="7E467906">
+                  <wp:extent cx="3035300" cy="1442085"/>
+                  <wp:effectExtent l="0" t="0" r="0" b="5715"/>
+                  <wp:docPr id="673524587" name="Hình ảnh 1"/>
                   <wp:cNvGraphicFramePr>
-                    <a:graphicFrameLocks xmlns:a="http://schemas.openxmlformats.org/drawingml/2006/main"/>
+                    <a:graphicFrameLocks xmlns:a="http://schemas.openxmlformats.org/drawingml/2006/main" noChangeAspect="1"/>
                   </wp:cNvGraphicFramePr>
                   <a:graphic xmlns:a="http://schemas.openxmlformats.org/drawingml/2006/main">
                     <a:graphicData uri="http://schemas.openxmlformats.org/drawingml/2006/picture">
                       <pic:pic xmlns:pic="http://schemas.openxmlformats.org/drawingml/2006/picture">
                         <pic:nvPicPr>
-                          <pic:cNvPr id="28" name="Image 28"/>
+                          <pic:cNvPr id="1849955742" name=""/>
                           <pic:cNvPicPr/>
                         </pic:nvPicPr>
                         <pic:blipFill>
-                          <a:blip r:embed="rId29" cstate="print"/>
+                          <a:blip r:embed="rId26"/>
                           <a:stretch>
                             <a:fillRect/>
                           </a:stretch>
@@ -26429,7 +26394,7 @@
                         <pic:spPr>
                           <a:xfrm>
                             <a:off x="0" y="0"/>
-                            <a:ext cx="2736697" cy="1469516"/>
+                            <a:ext cx="3035300" cy="1442085"/>
                           </a:xfrm>
                           <a:prstGeom prst="rect">
                             <a:avLst/>
@@ -27911,7 +27876,6 @@
           <w:sz w:val="24"/>
           <w:szCs w:val="24"/>
         </w:rPr>
-        <w:lastRenderedPageBreak/>
         <w:t>Specification:</w:t>
       </w:r>
     </w:p>
@@ -28418,27 +28382,26 @@
             <w:r>
               <w:rPr>
                 <w:rFonts w:asciiTheme="majorHAnsi" w:hAnsiTheme="majorHAnsi" w:cstheme="majorHAnsi"/>
-                <w:noProof/>
                 <w:sz w:val="24"/>
                 <w:szCs w:val="24"/>
               </w:rPr>
               <w:drawing>
-                <wp:inline distT="0" distB="0" distL="0" distR="0" wp14:anchorId="2A820428" wp14:editId="58E6457A">
-                  <wp:extent cx="2936209" cy="1574482"/>
+                <wp:inline distT="0" distB="0" distL="0" distR="0" wp14:anchorId="1ADB13D7" wp14:editId="6194D8CC">
+                  <wp:extent cx="3035300" cy="1468120"/>
                   <wp:effectExtent l="0" t="0" r="0" b="0"/>
-                  <wp:docPr id="29" name="Image 29"/>
+                  <wp:docPr id="1819061600" name="Hình ảnh 1"/>
                   <wp:cNvGraphicFramePr>
-                    <a:graphicFrameLocks xmlns:a="http://schemas.openxmlformats.org/drawingml/2006/main"/>
+                    <a:graphicFrameLocks xmlns:a="http://schemas.openxmlformats.org/drawingml/2006/main" noChangeAspect="1"/>
                   </wp:cNvGraphicFramePr>
                   <a:graphic xmlns:a="http://schemas.openxmlformats.org/drawingml/2006/main">
                     <a:graphicData uri="http://schemas.openxmlformats.org/drawingml/2006/picture">
                       <pic:pic xmlns:pic="http://schemas.openxmlformats.org/drawingml/2006/picture">
                         <pic:nvPicPr>
-                          <pic:cNvPr id="29" name="Image 29"/>
+                          <pic:cNvPr id="1819061600" name=""/>
                           <pic:cNvPicPr/>
                         </pic:nvPicPr>
                         <pic:blipFill>
-                          <a:blip r:embed="rId30" cstate="print"/>
+                          <a:blip r:embed="rId29"/>
                           <a:stretch>
                             <a:fillRect/>
                           </a:stretch>
@@ -28446,7 +28409,7 @@
                         <pic:spPr>
                           <a:xfrm>
                             <a:off x="0" y="0"/>
-                            <a:ext cx="2936209" cy="1574482"/>
+                            <a:ext cx="3035300" cy="1468120"/>
                           </a:xfrm>
                           <a:prstGeom prst="rect">
                             <a:avLst/>
@@ -30106,7 +30069,6 @@
                 <w:sz w:val="24"/>
                 <w:szCs w:val="24"/>
               </w:rPr>
-              <w:lastRenderedPageBreak/>
               <w:t>AIMS</w:t>
             </w:r>
             <w:r>
@@ -30566,27 +30528,26 @@
             <w:r>
               <w:rPr>
                 <w:rFonts w:asciiTheme="majorHAnsi" w:hAnsiTheme="majorHAnsi" w:cstheme="majorHAnsi"/>
-                <w:noProof/>
                 <w:sz w:val="24"/>
                 <w:szCs w:val="24"/>
               </w:rPr>
               <w:drawing>
-                <wp:inline distT="0" distB="0" distL="0" distR="0" wp14:anchorId="15043616" wp14:editId="5D9B9885">
-                  <wp:extent cx="2936209" cy="1574482"/>
+                <wp:inline distT="0" distB="0" distL="0" distR="0" wp14:anchorId="23898CBF" wp14:editId="6EE93DFF">
+                  <wp:extent cx="3035300" cy="1376680"/>
                   <wp:effectExtent l="0" t="0" r="0" b="0"/>
-                  <wp:docPr id="30" name="Image 30"/>
+                  <wp:docPr id="1379282217" name="Hình ảnh 1"/>
                   <wp:cNvGraphicFramePr>
-                    <a:graphicFrameLocks xmlns:a="http://schemas.openxmlformats.org/drawingml/2006/main"/>
+                    <a:graphicFrameLocks xmlns:a="http://schemas.openxmlformats.org/drawingml/2006/main" noChangeAspect="1"/>
                   </wp:cNvGraphicFramePr>
                   <a:graphic xmlns:a="http://schemas.openxmlformats.org/drawingml/2006/main">
                     <a:graphicData uri="http://schemas.openxmlformats.org/drawingml/2006/picture">
                       <pic:pic xmlns:pic="http://schemas.openxmlformats.org/drawingml/2006/picture">
                         <pic:nvPicPr>
-                          <pic:cNvPr id="30" name="Image 30"/>
+                          <pic:cNvPr id="1379282217" name=""/>
                           <pic:cNvPicPr/>
                         </pic:nvPicPr>
                         <pic:blipFill>
-                          <a:blip r:embed="rId31" cstate="print"/>
+                          <a:blip r:embed="rId30"/>
                           <a:stretch>
                             <a:fillRect/>
                           </a:stretch>
@@ -30594,7 +30555,7 @@
                         <pic:spPr>
                           <a:xfrm>
                             <a:off x="0" y="0"/>
-                            <a:ext cx="2936209" cy="1574482"/>
+                            <a:ext cx="3035300" cy="1376680"/>
                           </a:xfrm>
                           <a:prstGeom prst="rect">
                             <a:avLst/>
@@ -31359,7 +31320,7 @@
     </w:p>
     <w:p>
       <w:pPr>
-        <w:pStyle w:val="Heading2"/>
+        <w:pStyle w:val="u2"/>
         <w:numPr>
           <w:ilvl w:val="1"/>
           <w:numId w:val="9"/>
@@ -31382,7 +31343,6 @@
           <w:sz w:val="24"/>
           <w:szCs w:val="24"/>
         </w:rPr>
-        <w:lastRenderedPageBreak/>
         <w:t>Data</w:t>
       </w:r>
       <w:r>
@@ -31407,7 +31367,7 @@
     </w:p>
     <w:p>
       <w:pPr>
-        <w:pStyle w:val="Heading3"/>
+        <w:pStyle w:val="u3"/>
         <w:numPr>
           <w:ilvl w:val="2"/>
           <w:numId w:val="9"/>
@@ -31439,7 +31399,7 @@
     </w:p>
     <w:p>
       <w:pPr>
-        <w:pStyle w:val="BodyText"/>
+        <w:pStyle w:val="ThnVnban"/>
         <w:spacing w:before="5"/>
         <w:rPr>
           <w:rFonts w:asciiTheme="majorHAnsi" w:hAnsiTheme="majorHAnsi" w:cstheme="majorHAnsi"/>
@@ -31478,7 +31438,7 @@
                     <pic:cNvPicPr/>
                   </pic:nvPicPr>
                   <pic:blipFill>
-                    <a:blip r:embed="rId32" cstate="print"/>
+                    <a:blip r:embed="rId31" cstate="print"/>
                     <a:stretch>
                       <a:fillRect/>
                     </a:stretch>
@@ -31501,7 +31461,7 @@
     </w:p>
     <w:p>
       <w:pPr>
-        <w:pStyle w:val="Heading3"/>
+        <w:pStyle w:val="u3"/>
         <w:numPr>
           <w:ilvl w:val="2"/>
           <w:numId w:val="9"/>
@@ -31533,7 +31493,7 @@
     </w:p>
     <w:p>
       <w:pPr>
-        <w:pStyle w:val="ListParagraph"/>
+        <w:pStyle w:val="oancuaDanhsach"/>
         <w:numPr>
           <w:ilvl w:val="3"/>
           <w:numId w:val="9"/>
@@ -31575,7 +31535,7 @@
     </w:p>
     <w:p>
       <w:pPr>
-        <w:pStyle w:val="BodyText"/>
+        <w:pStyle w:val="ThnVnban"/>
         <w:spacing w:before="9"/>
         <w:rPr>
           <w:rFonts w:asciiTheme="majorHAnsi" w:hAnsiTheme="majorHAnsi" w:cstheme="majorHAnsi"/>
@@ -31612,7 +31572,7 @@
                     <pic:cNvPicPr/>
                   </pic:nvPicPr>
                   <pic:blipFill>
-                    <a:blip r:embed="rId33" cstate="print"/>
+                    <a:blip r:embed="rId32" cstate="print"/>
                     <a:stretch>
                       <a:fillRect/>
                     </a:stretch>
@@ -31635,7 +31595,7 @@
     </w:p>
     <w:p>
       <w:pPr>
-        <w:pStyle w:val="ListParagraph"/>
+        <w:pStyle w:val="oancuaDanhsach"/>
         <w:numPr>
           <w:ilvl w:val="3"/>
           <w:numId w:val="9"/>
@@ -31807,7 +31767,6 @@
                 <w:sz w:val="24"/>
                 <w:szCs w:val="24"/>
               </w:rPr>
-              <w:lastRenderedPageBreak/>
               <w:t>#</w:t>
             </w:r>
           </w:p>
@@ -32288,14 +32247,25 @@
                 <w:szCs w:val="24"/>
               </w:rPr>
             </w:pPr>
-            <w:r>
-              <w:rPr>
-                <w:rFonts w:asciiTheme="majorHAnsi" w:hAnsiTheme="majorHAnsi" w:cstheme="majorHAnsi"/>
-                <w:spacing w:val="-2"/>
-                <w:sz w:val="24"/>
-                <w:szCs w:val="24"/>
-              </w:rPr>
-              <w:t>varchar(50)</w:t>
+            <w:proofErr w:type="gramStart"/>
+            <w:r>
+              <w:rPr>
+                <w:rFonts w:asciiTheme="majorHAnsi" w:hAnsiTheme="majorHAnsi" w:cstheme="majorHAnsi"/>
+                <w:spacing w:val="-2"/>
+                <w:sz w:val="24"/>
+                <w:szCs w:val="24"/>
+              </w:rPr>
+              <w:t>varchar(</w:t>
+            </w:r>
+            <w:proofErr w:type="gramEnd"/>
+            <w:r>
+              <w:rPr>
+                <w:rFonts w:asciiTheme="majorHAnsi" w:hAnsiTheme="majorHAnsi" w:cstheme="majorHAnsi"/>
+                <w:spacing w:val="-2"/>
+                <w:sz w:val="24"/>
+                <w:szCs w:val="24"/>
+              </w:rPr>
+              <w:t>50)</w:t>
             </w:r>
           </w:p>
         </w:tc>
@@ -32454,14 +32424,25 @@
                 <w:szCs w:val="24"/>
               </w:rPr>
             </w:pPr>
-            <w:r>
-              <w:rPr>
-                <w:rFonts w:asciiTheme="majorHAnsi" w:hAnsiTheme="majorHAnsi" w:cstheme="majorHAnsi"/>
-                <w:spacing w:val="-2"/>
-                <w:sz w:val="24"/>
-                <w:szCs w:val="24"/>
-              </w:rPr>
-              <w:t>varchar(50)</w:t>
+            <w:proofErr w:type="gramStart"/>
+            <w:r>
+              <w:rPr>
+                <w:rFonts w:asciiTheme="majorHAnsi" w:hAnsiTheme="majorHAnsi" w:cstheme="majorHAnsi"/>
+                <w:spacing w:val="-2"/>
+                <w:sz w:val="24"/>
+                <w:szCs w:val="24"/>
+              </w:rPr>
+              <w:t>varchar(</w:t>
+            </w:r>
+            <w:proofErr w:type="gramEnd"/>
+            <w:r>
+              <w:rPr>
+                <w:rFonts w:asciiTheme="majorHAnsi" w:hAnsiTheme="majorHAnsi" w:cstheme="majorHAnsi"/>
+                <w:spacing w:val="-2"/>
+                <w:sz w:val="24"/>
+                <w:szCs w:val="24"/>
+              </w:rPr>
+              <w:t>50)</w:t>
             </w:r>
           </w:p>
         </w:tc>
@@ -33115,14 +33096,25 @@
                 <w:szCs w:val="24"/>
               </w:rPr>
             </w:pPr>
-            <w:r>
-              <w:rPr>
-                <w:rFonts w:asciiTheme="majorHAnsi" w:hAnsiTheme="majorHAnsi" w:cstheme="majorHAnsi"/>
-                <w:spacing w:val="-2"/>
-                <w:sz w:val="24"/>
-                <w:szCs w:val="24"/>
-              </w:rPr>
-              <w:t>varchar(20)</w:t>
+            <w:proofErr w:type="gramStart"/>
+            <w:r>
+              <w:rPr>
+                <w:rFonts w:asciiTheme="majorHAnsi" w:hAnsiTheme="majorHAnsi" w:cstheme="majorHAnsi"/>
+                <w:spacing w:val="-2"/>
+                <w:sz w:val="24"/>
+                <w:szCs w:val="24"/>
+              </w:rPr>
+              <w:t>varchar(</w:t>
+            </w:r>
+            <w:proofErr w:type="gramEnd"/>
+            <w:r>
+              <w:rPr>
+                <w:rFonts w:asciiTheme="majorHAnsi" w:hAnsiTheme="majorHAnsi" w:cstheme="majorHAnsi"/>
+                <w:spacing w:val="-2"/>
+                <w:sz w:val="24"/>
+                <w:szCs w:val="24"/>
+              </w:rPr>
+              <w:t>20)</w:t>
             </w:r>
           </w:p>
         </w:tc>
@@ -33280,14 +33272,25 @@
                 <w:szCs w:val="24"/>
               </w:rPr>
             </w:pPr>
-            <w:r>
-              <w:rPr>
-                <w:rFonts w:asciiTheme="majorHAnsi" w:hAnsiTheme="majorHAnsi" w:cstheme="majorHAnsi"/>
-                <w:spacing w:val="-2"/>
-                <w:sz w:val="24"/>
-                <w:szCs w:val="24"/>
-              </w:rPr>
-              <w:t>varchar(100)</w:t>
+            <w:proofErr w:type="gramStart"/>
+            <w:r>
+              <w:rPr>
+                <w:rFonts w:asciiTheme="majorHAnsi" w:hAnsiTheme="majorHAnsi" w:cstheme="majorHAnsi"/>
+                <w:spacing w:val="-2"/>
+                <w:sz w:val="24"/>
+                <w:szCs w:val="24"/>
+              </w:rPr>
+              <w:t>varchar(</w:t>
+            </w:r>
+            <w:proofErr w:type="gramEnd"/>
+            <w:r>
+              <w:rPr>
+                <w:rFonts w:asciiTheme="majorHAnsi" w:hAnsiTheme="majorHAnsi" w:cstheme="majorHAnsi"/>
+                <w:spacing w:val="-2"/>
+                <w:sz w:val="24"/>
+                <w:szCs w:val="24"/>
+              </w:rPr>
+              <w:t>100)</w:t>
             </w:r>
           </w:p>
         </w:tc>
@@ -34814,14 +34817,25 @@
                 <w:szCs w:val="24"/>
               </w:rPr>
             </w:pPr>
-            <w:r>
-              <w:rPr>
-                <w:rFonts w:asciiTheme="majorHAnsi" w:hAnsiTheme="majorHAnsi" w:cstheme="majorHAnsi"/>
-                <w:spacing w:val="-2"/>
-                <w:sz w:val="24"/>
-                <w:szCs w:val="24"/>
-              </w:rPr>
-              <w:t>varchar(20)</w:t>
+            <w:proofErr w:type="gramStart"/>
+            <w:r>
+              <w:rPr>
+                <w:rFonts w:asciiTheme="majorHAnsi" w:hAnsiTheme="majorHAnsi" w:cstheme="majorHAnsi"/>
+                <w:spacing w:val="-2"/>
+                <w:sz w:val="24"/>
+                <w:szCs w:val="24"/>
+              </w:rPr>
+              <w:t>varchar(</w:t>
+            </w:r>
+            <w:proofErr w:type="gramEnd"/>
+            <w:r>
+              <w:rPr>
+                <w:rFonts w:asciiTheme="majorHAnsi" w:hAnsiTheme="majorHAnsi" w:cstheme="majorHAnsi"/>
+                <w:spacing w:val="-2"/>
+                <w:sz w:val="24"/>
+                <w:szCs w:val="24"/>
+              </w:rPr>
+              <w:t>20)</w:t>
             </w:r>
           </w:p>
         </w:tc>
@@ -34980,14 +34994,25 @@
                 <w:szCs w:val="24"/>
               </w:rPr>
             </w:pPr>
-            <w:r>
-              <w:rPr>
-                <w:rFonts w:asciiTheme="majorHAnsi" w:hAnsiTheme="majorHAnsi" w:cstheme="majorHAnsi"/>
-                <w:spacing w:val="-2"/>
-                <w:sz w:val="24"/>
-                <w:szCs w:val="24"/>
-              </w:rPr>
-              <w:t>varchar(20)</w:t>
+            <w:proofErr w:type="gramStart"/>
+            <w:r>
+              <w:rPr>
+                <w:rFonts w:asciiTheme="majorHAnsi" w:hAnsiTheme="majorHAnsi" w:cstheme="majorHAnsi"/>
+                <w:spacing w:val="-2"/>
+                <w:sz w:val="24"/>
+                <w:szCs w:val="24"/>
+              </w:rPr>
+              <w:t>varchar(</w:t>
+            </w:r>
+            <w:proofErr w:type="gramEnd"/>
+            <w:r>
+              <w:rPr>
+                <w:rFonts w:asciiTheme="majorHAnsi" w:hAnsiTheme="majorHAnsi" w:cstheme="majorHAnsi"/>
+                <w:spacing w:val="-2"/>
+                <w:sz w:val="24"/>
+                <w:szCs w:val="24"/>
+              </w:rPr>
+              <w:t>20)</w:t>
             </w:r>
           </w:p>
         </w:tc>
@@ -35145,14 +35170,25 @@
                 <w:szCs w:val="24"/>
               </w:rPr>
             </w:pPr>
-            <w:r>
-              <w:rPr>
-                <w:rFonts w:asciiTheme="majorHAnsi" w:hAnsiTheme="majorHAnsi" w:cstheme="majorHAnsi"/>
-                <w:spacing w:val="-2"/>
-                <w:sz w:val="24"/>
-                <w:szCs w:val="24"/>
-              </w:rPr>
-              <w:t>varchar(20)</w:t>
+            <w:proofErr w:type="gramStart"/>
+            <w:r>
+              <w:rPr>
+                <w:rFonts w:asciiTheme="majorHAnsi" w:hAnsiTheme="majorHAnsi" w:cstheme="majorHAnsi"/>
+                <w:spacing w:val="-2"/>
+                <w:sz w:val="24"/>
+                <w:szCs w:val="24"/>
+              </w:rPr>
+              <w:t>varchar(</w:t>
+            </w:r>
+            <w:proofErr w:type="gramEnd"/>
+            <w:r>
+              <w:rPr>
+                <w:rFonts w:asciiTheme="majorHAnsi" w:hAnsiTheme="majorHAnsi" w:cstheme="majorHAnsi"/>
+                <w:spacing w:val="-2"/>
+                <w:sz w:val="24"/>
+                <w:szCs w:val="24"/>
+              </w:rPr>
+              <w:t>20)</w:t>
             </w:r>
           </w:p>
         </w:tc>
@@ -35475,14 +35511,25 @@
                 <w:szCs w:val="24"/>
               </w:rPr>
             </w:pPr>
-            <w:r>
-              <w:rPr>
-                <w:rFonts w:asciiTheme="majorHAnsi" w:hAnsiTheme="majorHAnsi" w:cstheme="majorHAnsi"/>
-                <w:spacing w:val="-2"/>
-                <w:sz w:val="24"/>
-                <w:szCs w:val="24"/>
-              </w:rPr>
-              <w:t>varchar(20)</w:t>
+            <w:proofErr w:type="gramStart"/>
+            <w:r>
+              <w:rPr>
+                <w:rFonts w:asciiTheme="majorHAnsi" w:hAnsiTheme="majorHAnsi" w:cstheme="majorHAnsi"/>
+                <w:spacing w:val="-2"/>
+                <w:sz w:val="24"/>
+                <w:szCs w:val="24"/>
+              </w:rPr>
+              <w:t>varchar(</w:t>
+            </w:r>
+            <w:proofErr w:type="gramEnd"/>
+            <w:r>
+              <w:rPr>
+                <w:rFonts w:asciiTheme="majorHAnsi" w:hAnsiTheme="majorHAnsi" w:cstheme="majorHAnsi"/>
+                <w:spacing w:val="-2"/>
+                <w:sz w:val="24"/>
+                <w:szCs w:val="24"/>
+              </w:rPr>
+              <w:t>20)</w:t>
             </w:r>
           </w:p>
         </w:tc>
@@ -36168,14 +36215,25 @@
                 <w:szCs w:val="24"/>
               </w:rPr>
             </w:pPr>
-            <w:r>
-              <w:rPr>
-                <w:rFonts w:asciiTheme="majorHAnsi" w:hAnsiTheme="majorHAnsi" w:cstheme="majorHAnsi"/>
-                <w:spacing w:val="-2"/>
-                <w:sz w:val="24"/>
-                <w:szCs w:val="24"/>
-              </w:rPr>
-              <w:t>varchar(20)</w:t>
+            <w:proofErr w:type="gramStart"/>
+            <w:r>
+              <w:rPr>
+                <w:rFonts w:asciiTheme="majorHAnsi" w:hAnsiTheme="majorHAnsi" w:cstheme="majorHAnsi"/>
+                <w:spacing w:val="-2"/>
+                <w:sz w:val="24"/>
+                <w:szCs w:val="24"/>
+              </w:rPr>
+              <w:t>varchar(</w:t>
+            </w:r>
+            <w:proofErr w:type="gramEnd"/>
+            <w:r>
+              <w:rPr>
+                <w:rFonts w:asciiTheme="majorHAnsi" w:hAnsiTheme="majorHAnsi" w:cstheme="majorHAnsi"/>
+                <w:spacing w:val="-2"/>
+                <w:sz w:val="24"/>
+                <w:szCs w:val="24"/>
+              </w:rPr>
+              <w:t>20)</w:t>
             </w:r>
           </w:p>
         </w:tc>
@@ -36258,7 +36316,6 @@
                 <w:sz w:val="24"/>
                 <w:szCs w:val="24"/>
               </w:rPr>
-              <w:lastRenderedPageBreak/>
               <w:t>3</w:t>
             </w:r>
           </w:p>
@@ -36334,14 +36391,25 @@
                 <w:szCs w:val="24"/>
               </w:rPr>
             </w:pPr>
-            <w:r>
-              <w:rPr>
-                <w:rFonts w:asciiTheme="majorHAnsi" w:hAnsiTheme="majorHAnsi" w:cstheme="majorHAnsi"/>
-                <w:spacing w:val="-2"/>
-                <w:sz w:val="24"/>
-                <w:szCs w:val="24"/>
-              </w:rPr>
-              <w:t>varchar(20)</w:t>
+            <w:proofErr w:type="gramStart"/>
+            <w:r>
+              <w:rPr>
+                <w:rFonts w:asciiTheme="majorHAnsi" w:hAnsiTheme="majorHAnsi" w:cstheme="majorHAnsi"/>
+                <w:spacing w:val="-2"/>
+                <w:sz w:val="24"/>
+                <w:szCs w:val="24"/>
+              </w:rPr>
+              <w:t>varchar(</w:t>
+            </w:r>
+            <w:proofErr w:type="gramEnd"/>
+            <w:r>
+              <w:rPr>
+                <w:rFonts w:asciiTheme="majorHAnsi" w:hAnsiTheme="majorHAnsi" w:cstheme="majorHAnsi"/>
+                <w:spacing w:val="-2"/>
+                <w:sz w:val="24"/>
+                <w:szCs w:val="24"/>
+              </w:rPr>
+              <w:t>20)</w:t>
             </w:r>
           </w:p>
         </w:tc>
@@ -36499,14 +36567,25 @@
                 <w:szCs w:val="24"/>
               </w:rPr>
             </w:pPr>
-            <w:r>
-              <w:rPr>
-                <w:rFonts w:asciiTheme="majorHAnsi" w:hAnsiTheme="majorHAnsi" w:cstheme="majorHAnsi"/>
-                <w:spacing w:val="-2"/>
-                <w:sz w:val="24"/>
-                <w:szCs w:val="24"/>
-              </w:rPr>
-              <w:t>varchar(20)</w:t>
+            <w:proofErr w:type="gramStart"/>
+            <w:r>
+              <w:rPr>
+                <w:rFonts w:asciiTheme="majorHAnsi" w:hAnsiTheme="majorHAnsi" w:cstheme="majorHAnsi"/>
+                <w:spacing w:val="-2"/>
+                <w:sz w:val="24"/>
+                <w:szCs w:val="24"/>
+              </w:rPr>
+              <w:t>varchar(</w:t>
+            </w:r>
+            <w:proofErr w:type="gramEnd"/>
+            <w:r>
+              <w:rPr>
+                <w:rFonts w:asciiTheme="majorHAnsi" w:hAnsiTheme="majorHAnsi" w:cstheme="majorHAnsi"/>
+                <w:spacing w:val="-2"/>
+                <w:sz w:val="24"/>
+                <w:szCs w:val="24"/>
+              </w:rPr>
+              <w:t>20)</w:t>
             </w:r>
           </w:p>
         </w:tc>
@@ -37029,14 +37108,25 @@
                 <w:szCs w:val="24"/>
               </w:rPr>
             </w:pPr>
-            <w:r>
-              <w:rPr>
-                <w:rFonts w:asciiTheme="majorHAnsi" w:hAnsiTheme="majorHAnsi" w:cstheme="majorHAnsi"/>
-                <w:spacing w:val="-2"/>
-                <w:sz w:val="24"/>
-                <w:szCs w:val="24"/>
-              </w:rPr>
-              <w:t>varchar(20)</w:t>
+            <w:proofErr w:type="gramStart"/>
+            <w:r>
+              <w:rPr>
+                <w:rFonts w:asciiTheme="majorHAnsi" w:hAnsiTheme="majorHAnsi" w:cstheme="majorHAnsi"/>
+                <w:spacing w:val="-2"/>
+                <w:sz w:val="24"/>
+                <w:szCs w:val="24"/>
+              </w:rPr>
+              <w:t>varchar(</w:t>
+            </w:r>
+            <w:proofErr w:type="gramEnd"/>
+            <w:r>
+              <w:rPr>
+                <w:rFonts w:asciiTheme="majorHAnsi" w:hAnsiTheme="majorHAnsi" w:cstheme="majorHAnsi"/>
+                <w:spacing w:val="-2"/>
+                <w:sz w:val="24"/>
+                <w:szCs w:val="24"/>
+              </w:rPr>
+              <w:t>20)</w:t>
             </w:r>
           </w:p>
         </w:tc>
@@ -37195,14 +37285,25 @@
                 <w:szCs w:val="24"/>
               </w:rPr>
             </w:pPr>
-            <w:r>
-              <w:rPr>
-                <w:rFonts w:asciiTheme="majorHAnsi" w:hAnsiTheme="majorHAnsi" w:cstheme="majorHAnsi"/>
-                <w:spacing w:val="-2"/>
-                <w:sz w:val="24"/>
-                <w:szCs w:val="24"/>
-              </w:rPr>
-              <w:t>varchar(20)</w:t>
+            <w:proofErr w:type="gramStart"/>
+            <w:r>
+              <w:rPr>
+                <w:rFonts w:asciiTheme="majorHAnsi" w:hAnsiTheme="majorHAnsi" w:cstheme="majorHAnsi"/>
+                <w:spacing w:val="-2"/>
+                <w:sz w:val="24"/>
+                <w:szCs w:val="24"/>
+              </w:rPr>
+              <w:t>varchar(</w:t>
+            </w:r>
+            <w:proofErr w:type="gramEnd"/>
+            <w:r>
+              <w:rPr>
+                <w:rFonts w:asciiTheme="majorHAnsi" w:hAnsiTheme="majorHAnsi" w:cstheme="majorHAnsi"/>
+                <w:spacing w:val="-2"/>
+                <w:sz w:val="24"/>
+                <w:szCs w:val="24"/>
+              </w:rPr>
+              <w:t>20)</w:t>
             </w:r>
           </w:p>
         </w:tc>
@@ -37291,7 +37392,6 @@
           <w:sz w:val="24"/>
           <w:szCs w:val="24"/>
         </w:rPr>
-        <w:lastRenderedPageBreak/>
         <w:t>Table</w:t>
       </w:r>
       <w:r>
@@ -37882,14 +37982,25 @@
                 <w:szCs w:val="24"/>
               </w:rPr>
             </w:pPr>
-            <w:r>
-              <w:rPr>
-                <w:rFonts w:asciiTheme="majorHAnsi" w:hAnsiTheme="majorHAnsi" w:cstheme="majorHAnsi"/>
-                <w:spacing w:val="-2"/>
-                <w:sz w:val="24"/>
-                <w:szCs w:val="24"/>
-              </w:rPr>
-              <w:t>varchar(20)</w:t>
+            <w:proofErr w:type="gramStart"/>
+            <w:r>
+              <w:rPr>
+                <w:rFonts w:asciiTheme="majorHAnsi" w:hAnsiTheme="majorHAnsi" w:cstheme="majorHAnsi"/>
+                <w:spacing w:val="-2"/>
+                <w:sz w:val="24"/>
+                <w:szCs w:val="24"/>
+              </w:rPr>
+              <w:t>varchar(</w:t>
+            </w:r>
+            <w:proofErr w:type="gramEnd"/>
+            <w:r>
+              <w:rPr>
+                <w:rFonts w:asciiTheme="majorHAnsi" w:hAnsiTheme="majorHAnsi" w:cstheme="majorHAnsi"/>
+                <w:spacing w:val="-2"/>
+                <w:sz w:val="24"/>
+                <w:szCs w:val="24"/>
+              </w:rPr>
+              <w:t>20)</w:t>
             </w:r>
           </w:p>
         </w:tc>
@@ -38047,14 +38158,25 @@
                 <w:szCs w:val="24"/>
               </w:rPr>
             </w:pPr>
-            <w:r>
-              <w:rPr>
-                <w:rFonts w:asciiTheme="majorHAnsi" w:hAnsiTheme="majorHAnsi" w:cstheme="majorHAnsi"/>
-                <w:spacing w:val="-2"/>
-                <w:sz w:val="24"/>
-                <w:szCs w:val="24"/>
-              </w:rPr>
-              <w:t>varchar(20)</w:t>
+            <w:proofErr w:type="gramStart"/>
+            <w:r>
+              <w:rPr>
+                <w:rFonts w:asciiTheme="majorHAnsi" w:hAnsiTheme="majorHAnsi" w:cstheme="majorHAnsi"/>
+                <w:spacing w:val="-2"/>
+                <w:sz w:val="24"/>
+                <w:szCs w:val="24"/>
+              </w:rPr>
+              <w:t>varchar(</w:t>
+            </w:r>
+            <w:proofErr w:type="gramEnd"/>
+            <w:r>
+              <w:rPr>
+                <w:rFonts w:asciiTheme="majorHAnsi" w:hAnsiTheme="majorHAnsi" w:cstheme="majorHAnsi"/>
+                <w:spacing w:val="-2"/>
+                <w:sz w:val="24"/>
+                <w:szCs w:val="24"/>
+              </w:rPr>
+              <w:t>20)</w:t>
             </w:r>
           </w:p>
         </w:tc>
@@ -38213,14 +38335,25 @@
                 <w:szCs w:val="24"/>
               </w:rPr>
             </w:pPr>
-            <w:r>
-              <w:rPr>
-                <w:rFonts w:asciiTheme="majorHAnsi" w:hAnsiTheme="majorHAnsi" w:cstheme="majorHAnsi"/>
-                <w:spacing w:val="-2"/>
-                <w:sz w:val="24"/>
-                <w:szCs w:val="24"/>
-              </w:rPr>
-              <w:t>varchar(20)</w:t>
+            <w:proofErr w:type="gramStart"/>
+            <w:r>
+              <w:rPr>
+                <w:rFonts w:asciiTheme="majorHAnsi" w:hAnsiTheme="majorHAnsi" w:cstheme="majorHAnsi"/>
+                <w:spacing w:val="-2"/>
+                <w:sz w:val="24"/>
+                <w:szCs w:val="24"/>
+              </w:rPr>
+              <w:t>varchar(</w:t>
+            </w:r>
+            <w:proofErr w:type="gramEnd"/>
+            <w:r>
+              <w:rPr>
+                <w:rFonts w:asciiTheme="majorHAnsi" w:hAnsiTheme="majorHAnsi" w:cstheme="majorHAnsi"/>
+                <w:spacing w:val="-2"/>
+                <w:sz w:val="24"/>
+                <w:szCs w:val="24"/>
+              </w:rPr>
+              <w:t>20)</w:t>
             </w:r>
           </w:p>
         </w:tc>
@@ -38379,14 +38512,25 @@
                 <w:szCs w:val="24"/>
               </w:rPr>
             </w:pPr>
-            <w:r>
-              <w:rPr>
-                <w:rFonts w:asciiTheme="majorHAnsi" w:hAnsiTheme="majorHAnsi" w:cstheme="majorHAnsi"/>
-                <w:spacing w:val="-2"/>
-                <w:sz w:val="24"/>
-                <w:szCs w:val="24"/>
-              </w:rPr>
-              <w:t>varchar(20)</w:t>
+            <w:proofErr w:type="gramStart"/>
+            <w:r>
+              <w:rPr>
+                <w:rFonts w:asciiTheme="majorHAnsi" w:hAnsiTheme="majorHAnsi" w:cstheme="majorHAnsi"/>
+                <w:spacing w:val="-2"/>
+                <w:sz w:val="24"/>
+                <w:szCs w:val="24"/>
+              </w:rPr>
+              <w:t>varchar(</w:t>
+            </w:r>
+            <w:proofErr w:type="gramEnd"/>
+            <w:r>
+              <w:rPr>
+                <w:rFonts w:asciiTheme="majorHAnsi" w:hAnsiTheme="majorHAnsi" w:cstheme="majorHAnsi"/>
+                <w:spacing w:val="-2"/>
+                <w:sz w:val="24"/>
+                <w:szCs w:val="24"/>
+              </w:rPr>
+              <w:t>20)</w:t>
             </w:r>
           </w:p>
         </w:tc>
@@ -38545,14 +38689,25 @@
                 <w:szCs w:val="24"/>
               </w:rPr>
             </w:pPr>
-            <w:r>
-              <w:rPr>
-                <w:rFonts w:asciiTheme="majorHAnsi" w:hAnsiTheme="majorHAnsi" w:cstheme="majorHAnsi"/>
-                <w:spacing w:val="-2"/>
-                <w:sz w:val="24"/>
-                <w:szCs w:val="24"/>
-              </w:rPr>
-              <w:t>varchar(20)</w:t>
+            <w:proofErr w:type="gramStart"/>
+            <w:r>
+              <w:rPr>
+                <w:rFonts w:asciiTheme="majorHAnsi" w:hAnsiTheme="majorHAnsi" w:cstheme="majorHAnsi"/>
+                <w:spacing w:val="-2"/>
+                <w:sz w:val="24"/>
+                <w:szCs w:val="24"/>
+              </w:rPr>
+              <w:t>varchar(</w:t>
+            </w:r>
+            <w:proofErr w:type="gramEnd"/>
+            <w:r>
+              <w:rPr>
+                <w:rFonts w:asciiTheme="majorHAnsi" w:hAnsiTheme="majorHAnsi" w:cstheme="majorHAnsi"/>
+                <w:spacing w:val="-2"/>
+                <w:sz w:val="24"/>
+                <w:szCs w:val="24"/>
+              </w:rPr>
+              <w:t>20)</w:t>
             </w:r>
           </w:p>
         </w:tc>
@@ -38876,14 +39031,25 @@
                 <w:szCs w:val="24"/>
               </w:rPr>
             </w:pPr>
-            <w:r>
-              <w:rPr>
-                <w:rFonts w:asciiTheme="majorHAnsi" w:hAnsiTheme="majorHAnsi" w:cstheme="majorHAnsi"/>
-                <w:spacing w:val="-2"/>
-                <w:sz w:val="24"/>
-                <w:szCs w:val="24"/>
-              </w:rPr>
-              <w:t>varchar(20)</w:t>
+            <w:proofErr w:type="gramStart"/>
+            <w:r>
+              <w:rPr>
+                <w:rFonts w:asciiTheme="majorHAnsi" w:hAnsiTheme="majorHAnsi" w:cstheme="majorHAnsi"/>
+                <w:spacing w:val="-2"/>
+                <w:sz w:val="24"/>
+                <w:szCs w:val="24"/>
+              </w:rPr>
+              <w:t>varchar(</w:t>
+            </w:r>
+            <w:proofErr w:type="gramEnd"/>
+            <w:r>
+              <w:rPr>
+                <w:rFonts w:asciiTheme="majorHAnsi" w:hAnsiTheme="majorHAnsi" w:cstheme="majorHAnsi"/>
+                <w:spacing w:val="-2"/>
+                <w:sz w:val="24"/>
+                <w:szCs w:val="24"/>
+              </w:rPr>
+              <w:t>20)</w:t>
             </w:r>
           </w:p>
         </w:tc>
@@ -41089,7 +41255,6 @@
                 <w:sz w:val="24"/>
                 <w:szCs w:val="24"/>
               </w:rPr>
-              <w:lastRenderedPageBreak/>
               <w:t>2</w:t>
             </w:r>
           </w:p>
@@ -41165,14 +41330,25 @@
                 <w:szCs w:val="24"/>
               </w:rPr>
             </w:pPr>
-            <w:r>
-              <w:rPr>
-                <w:rFonts w:asciiTheme="majorHAnsi" w:hAnsiTheme="majorHAnsi" w:cstheme="majorHAnsi"/>
-                <w:spacing w:val="-2"/>
-                <w:sz w:val="24"/>
-                <w:szCs w:val="24"/>
-              </w:rPr>
-              <w:t>varchar(20)</w:t>
+            <w:proofErr w:type="gramStart"/>
+            <w:r>
+              <w:rPr>
+                <w:rFonts w:asciiTheme="majorHAnsi" w:hAnsiTheme="majorHAnsi" w:cstheme="majorHAnsi"/>
+                <w:spacing w:val="-2"/>
+                <w:sz w:val="24"/>
+                <w:szCs w:val="24"/>
+              </w:rPr>
+              <w:t>varchar(</w:t>
+            </w:r>
+            <w:proofErr w:type="gramEnd"/>
+            <w:r>
+              <w:rPr>
+                <w:rFonts w:asciiTheme="majorHAnsi" w:hAnsiTheme="majorHAnsi" w:cstheme="majorHAnsi"/>
+                <w:spacing w:val="-2"/>
+                <w:sz w:val="24"/>
+                <w:szCs w:val="24"/>
+              </w:rPr>
+              <w:t>20)</w:t>
             </w:r>
           </w:p>
         </w:tc>
@@ -41330,14 +41506,25 @@
                 <w:szCs w:val="24"/>
               </w:rPr>
             </w:pPr>
-            <w:r>
-              <w:rPr>
-                <w:rFonts w:asciiTheme="majorHAnsi" w:hAnsiTheme="majorHAnsi" w:cstheme="majorHAnsi"/>
-                <w:spacing w:val="-2"/>
-                <w:sz w:val="24"/>
-                <w:szCs w:val="24"/>
-              </w:rPr>
-              <w:t>varchar(10)</w:t>
+            <w:proofErr w:type="gramStart"/>
+            <w:r>
+              <w:rPr>
+                <w:rFonts w:asciiTheme="majorHAnsi" w:hAnsiTheme="majorHAnsi" w:cstheme="majorHAnsi"/>
+                <w:spacing w:val="-2"/>
+                <w:sz w:val="24"/>
+                <w:szCs w:val="24"/>
+              </w:rPr>
+              <w:t>varchar(</w:t>
+            </w:r>
+            <w:proofErr w:type="gramEnd"/>
+            <w:r>
+              <w:rPr>
+                <w:rFonts w:asciiTheme="majorHAnsi" w:hAnsiTheme="majorHAnsi" w:cstheme="majorHAnsi"/>
+                <w:spacing w:val="-2"/>
+                <w:sz w:val="24"/>
+                <w:szCs w:val="24"/>
+              </w:rPr>
+              <w:t>10)</w:t>
             </w:r>
           </w:p>
         </w:tc>
@@ -41539,14 +41726,25 @@
                 <w:szCs w:val="24"/>
               </w:rPr>
             </w:pPr>
-            <w:r>
-              <w:rPr>
-                <w:rFonts w:asciiTheme="majorHAnsi" w:hAnsiTheme="majorHAnsi" w:cstheme="majorHAnsi"/>
-                <w:spacing w:val="-2"/>
-                <w:sz w:val="24"/>
-                <w:szCs w:val="24"/>
-              </w:rPr>
-              <w:t>varchar(20)</w:t>
+            <w:proofErr w:type="gramStart"/>
+            <w:r>
+              <w:rPr>
+                <w:rFonts w:asciiTheme="majorHAnsi" w:hAnsiTheme="majorHAnsi" w:cstheme="majorHAnsi"/>
+                <w:spacing w:val="-2"/>
+                <w:sz w:val="24"/>
+                <w:szCs w:val="24"/>
+              </w:rPr>
+              <w:t>varchar(</w:t>
+            </w:r>
+            <w:proofErr w:type="gramEnd"/>
+            <w:r>
+              <w:rPr>
+                <w:rFonts w:asciiTheme="majorHAnsi" w:hAnsiTheme="majorHAnsi" w:cstheme="majorHAnsi"/>
+                <w:spacing w:val="-2"/>
+                <w:sz w:val="24"/>
+                <w:szCs w:val="24"/>
+              </w:rPr>
+              <w:t>20)</w:t>
             </w:r>
           </w:p>
         </w:tc>
@@ -41705,14 +41903,25 @@
                 <w:szCs w:val="24"/>
               </w:rPr>
             </w:pPr>
-            <w:r>
-              <w:rPr>
-                <w:rFonts w:asciiTheme="majorHAnsi" w:hAnsiTheme="majorHAnsi" w:cstheme="majorHAnsi"/>
-                <w:spacing w:val="-2"/>
-                <w:sz w:val="24"/>
-                <w:szCs w:val="24"/>
-              </w:rPr>
-              <w:t>varchar(100)</w:t>
+            <w:proofErr w:type="gramStart"/>
+            <w:r>
+              <w:rPr>
+                <w:rFonts w:asciiTheme="majorHAnsi" w:hAnsiTheme="majorHAnsi" w:cstheme="majorHAnsi"/>
+                <w:spacing w:val="-2"/>
+                <w:sz w:val="24"/>
+                <w:szCs w:val="24"/>
+              </w:rPr>
+              <w:t>varchar(</w:t>
+            </w:r>
+            <w:proofErr w:type="gramEnd"/>
+            <w:r>
+              <w:rPr>
+                <w:rFonts w:asciiTheme="majorHAnsi" w:hAnsiTheme="majorHAnsi" w:cstheme="majorHAnsi"/>
+                <w:spacing w:val="-2"/>
+                <w:sz w:val="24"/>
+                <w:szCs w:val="24"/>
+              </w:rPr>
+              <w:t>100)</w:t>
             </w:r>
           </w:p>
         </w:tc>
@@ -41870,14 +42079,25 @@
                 <w:szCs w:val="24"/>
               </w:rPr>
             </w:pPr>
-            <w:r>
-              <w:rPr>
-                <w:rFonts w:asciiTheme="majorHAnsi" w:hAnsiTheme="majorHAnsi" w:cstheme="majorHAnsi"/>
-                <w:spacing w:val="-2"/>
-                <w:sz w:val="24"/>
-                <w:szCs w:val="24"/>
-              </w:rPr>
-              <w:t>varchar(100)</w:t>
+            <w:proofErr w:type="gramStart"/>
+            <w:r>
+              <w:rPr>
+                <w:rFonts w:asciiTheme="majorHAnsi" w:hAnsiTheme="majorHAnsi" w:cstheme="majorHAnsi"/>
+                <w:spacing w:val="-2"/>
+                <w:sz w:val="24"/>
+                <w:szCs w:val="24"/>
+              </w:rPr>
+              <w:t>varchar(</w:t>
+            </w:r>
+            <w:proofErr w:type="gramEnd"/>
+            <w:r>
+              <w:rPr>
+                <w:rFonts w:asciiTheme="majorHAnsi" w:hAnsiTheme="majorHAnsi" w:cstheme="majorHAnsi"/>
+                <w:spacing w:val="-2"/>
+                <w:sz w:val="24"/>
+                <w:szCs w:val="24"/>
+              </w:rPr>
+              <w:t>100)</w:t>
             </w:r>
           </w:p>
         </w:tc>
@@ -43617,14 +43837,25 @@
                 <w:szCs w:val="24"/>
               </w:rPr>
             </w:pPr>
-            <w:r>
-              <w:rPr>
-                <w:rFonts w:asciiTheme="majorHAnsi" w:hAnsiTheme="majorHAnsi" w:cstheme="majorHAnsi"/>
-                <w:spacing w:val="-2"/>
-                <w:sz w:val="24"/>
-                <w:szCs w:val="24"/>
-              </w:rPr>
-              <w:t>varchar(10)</w:t>
+            <w:proofErr w:type="gramStart"/>
+            <w:r>
+              <w:rPr>
+                <w:rFonts w:asciiTheme="majorHAnsi" w:hAnsiTheme="majorHAnsi" w:cstheme="majorHAnsi"/>
+                <w:spacing w:val="-2"/>
+                <w:sz w:val="24"/>
+                <w:szCs w:val="24"/>
+              </w:rPr>
+              <w:t>varchar(</w:t>
+            </w:r>
+            <w:proofErr w:type="gramEnd"/>
+            <w:r>
+              <w:rPr>
+                <w:rFonts w:asciiTheme="majorHAnsi" w:hAnsiTheme="majorHAnsi" w:cstheme="majorHAnsi"/>
+                <w:spacing w:val="-2"/>
+                <w:sz w:val="24"/>
+                <w:szCs w:val="24"/>
+              </w:rPr>
+              <w:t>10)</w:t>
             </w:r>
           </w:p>
         </w:tc>
@@ -46696,14 +46927,25 @@
                 <w:szCs w:val="24"/>
               </w:rPr>
             </w:pPr>
-            <w:r>
-              <w:rPr>
-                <w:rFonts w:asciiTheme="majorHAnsi" w:hAnsiTheme="majorHAnsi" w:cstheme="majorHAnsi"/>
-                <w:spacing w:val="-2"/>
-                <w:sz w:val="24"/>
-                <w:szCs w:val="24"/>
-              </w:rPr>
-              <w:t>varchar(2)</w:t>
+            <w:proofErr w:type="gramStart"/>
+            <w:r>
+              <w:rPr>
+                <w:rFonts w:asciiTheme="majorHAnsi" w:hAnsiTheme="majorHAnsi" w:cstheme="majorHAnsi"/>
+                <w:spacing w:val="-2"/>
+                <w:sz w:val="24"/>
+                <w:szCs w:val="24"/>
+              </w:rPr>
+              <w:t>varchar(</w:t>
+            </w:r>
+            <w:proofErr w:type="gramEnd"/>
+            <w:r>
+              <w:rPr>
+                <w:rFonts w:asciiTheme="majorHAnsi" w:hAnsiTheme="majorHAnsi" w:cstheme="majorHAnsi"/>
+                <w:spacing w:val="-2"/>
+                <w:sz w:val="24"/>
+                <w:szCs w:val="24"/>
+              </w:rPr>
+              <w:t>2)</w:t>
             </w:r>
           </w:p>
         </w:tc>
@@ -47031,14 +47273,25 @@
                 <w:szCs w:val="24"/>
               </w:rPr>
             </w:pPr>
-            <w:r>
-              <w:rPr>
-                <w:rFonts w:asciiTheme="majorHAnsi" w:hAnsiTheme="majorHAnsi" w:cstheme="majorHAnsi"/>
-                <w:spacing w:val="-2"/>
-                <w:sz w:val="24"/>
-                <w:szCs w:val="24"/>
-              </w:rPr>
-              <w:t>varchar(50)</w:t>
+            <w:proofErr w:type="gramStart"/>
+            <w:r>
+              <w:rPr>
+                <w:rFonts w:asciiTheme="majorHAnsi" w:hAnsiTheme="majorHAnsi" w:cstheme="majorHAnsi"/>
+                <w:spacing w:val="-2"/>
+                <w:sz w:val="24"/>
+                <w:szCs w:val="24"/>
+              </w:rPr>
+              <w:t>varchar(</w:t>
+            </w:r>
+            <w:proofErr w:type="gramEnd"/>
+            <w:r>
+              <w:rPr>
+                <w:rFonts w:asciiTheme="majorHAnsi" w:hAnsiTheme="majorHAnsi" w:cstheme="majorHAnsi"/>
+                <w:spacing w:val="-2"/>
+                <w:sz w:val="24"/>
+                <w:szCs w:val="24"/>
+              </w:rPr>
+              <w:t>50)</w:t>
             </w:r>
           </w:p>
         </w:tc>
@@ -47196,14 +47449,25 @@
                 <w:szCs w:val="24"/>
               </w:rPr>
             </w:pPr>
-            <w:r>
-              <w:rPr>
-                <w:rFonts w:asciiTheme="majorHAnsi" w:hAnsiTheme="majorHAnsi" w:cstheme="majorHAnsi"/>
-                <w:spacing w:val="-2"/>
-                <w:sz w:val="24"/>
-                <w:szCs w:val="24"/>
-              </w:rPr>
-              <w:t>varchar(50)</w:t>
+            <w:proofErr w:type="gramStart"/>
+            <w:r>
+              <w:rPr>
+                <w:rFonts w:asciiTheme="majorHAnsi" w:hAnsiTheme="majorHAnsi" w:cstheme="majorHAnsi"/>
+                <w:spacing w:val="-2"/>
+                <w:sz w:val="24"/>
+                <w:szCs w:val="24"/>
+              </w:rPr>
+              <w:t>varchar(</w:t>
+            </w:r>
+            <w:proofErr w:type="gramEnd"/>
+            <w:r>
+              <w:rPr>
+                <w:rFonts w:asciiTheme="majorHAnsi" w:hAnsiTheme="majorHAnsi" w:cstheme="majorHAnsi"/>
+                <w:spacing w:val="-2"/>
+                <w:sz w:val="24"/>
+                <w:szCs w:val="24"/>
+              </w:rPr>
+              <w:t>50)</w:t>
             </w:r>
           </w:p>
         </w:tc>
@@ -47526,14 +47790,25 @@
                 <w:szCs w:val="24"/>
               </w:rPr>
             </w:pPr>
-            <w:r>
-              <w:rPr>
-                <w:rFonts w:asciiTheme="majorHAnsi" w:hAnsiTheme="majorHAnsi" w:cstheme="majorHAnsi"/>
-                <w:spacing w:val="-2"/>
-                <w:sz w:val="24"/>
-                <w:szCs w:val="24"/>
-              </w:rPr>
-              <w:t>varchar(100)</w:t>
+            <w:proofErr w:type="gramStart"/>
+            <w:r>
+              <w:rPr>
+                <w:rFonts w:asciiTheme="majorHAnsi" w:hAnsiTheme="majorHAnsi" w:cstheme="majorHAnsi"/>
+                <w:spacing w:val="-2"/>
+                <w:sz w:val="24"/>
+                <w:szCs w:val="24"/>
+              </w:rPr>
+              <w:t>varchar(</w:t>
+            </w:r>
+            <w:proofErr w:type="gramEnd"/>
+            <w:r>
+              <w:rPr>
+                <w:rFonts w:asciiTheme="majorHAnsi" w:hAnsiTheme="majorHAnsi" w:cstheme="majorHAnsi"/>
+                <w:spacing w:val="-2"/>
+                <w:sz w:val="24"/>
+                <w:szCs w:val="24"/>
+              </w:rPr>
+              <w:t>100)</w:t>
             </w:r>
           </w:p>
         </w:tc>
@@ -47779,7 +48054,7 @@
     </w:p>
     <w:p>
       <w:pPr>
-        <w:pStyle w:val="Heading2"/>
+        <w:pStyle w:val="u2"/>
         <w:numPr>
           <w:ilvl w:val="1"/>
           <w:numId w:val="9"/>
@@ -47825,7 +48100,7 @@
     </w:p>
     <w:p>
       <w:pPr>
-        <w:pStyle w:val="Heading3"/>
+        <w:pStyle w:val="u3"/>
         <w:numPr>
           <w:ilvl w:val="2"/>
           <w:numId w:val="9"/>
@@ -47857,7 +48132,7 @@
     </w:p>
     <w:p>
       <w:pPr>
-        <w:pStyle w:val="BodyText"/>
+        <w:pStyle w:val="ThnVnban"/>
         <w:spacing w:before="109"/>
         <w:rPr>
           <w:rFonts w:asciiTheme="majorHAnsi" w:hAnsiTheme="majorHAnsi" w:cstheme="majorHAnsi"/>
@@ -47896,7 +48171,7 @@
                     <pic:cNvPicPr/>
                   </pic:nvPicPr>
                   <pic:blipFill>
-                    <a:blip r:embed="rId34" cstate="print"/>
+                    <a:blip r:embed="rId33" cstate="print"/>
                     <a:stretch>
                       <a:fillRect/>
                     </a:stretch>
@@ -47919,7 +48194,7 @@
     </w:p>
     <w:p>
       <w:pPr>
-        <w:pStyle w:val="BodyText"/>
+        <w:pStyle w:val="ThnVnban"/>
         <w:rPr>
           <w:rFonts w:asciiTheme="majorHAnsi" w:hAnsiTheme="majorHAnsi" w:cstheme="majorHAnsi"/>
           <w:b/>
@@ -47935,7 +48210,7 @@
     </w:p>
     <w:p>
       <w:pPr>
-        <w:pStyle w:val="Heading3"/>
+        <w:pStyle w:val="u3"/>
         <w:numPr>
           <w:ilvl w:val="2"/>
           <w:numId w:val="9"/>
@@ -47954,7 +48229,6 @@
         <w:rPr>
           <w:rFonts w:asciiTheme="majorHAnsi" w:hAnsiTheme="majorHAnsi" w:cstheme="majorHAnsi"/>
         </w:rPr>
-        <w:lastRenderedPageBreak/>
         <w:t xml:space="preserve">Class </w:t>
       </w:r>
       <w:bookmarkEnd w:id="30"/>
@@ -47968,7 +48242,7 @@
     </w:p>
     <w:p>
       <w:pPr>
-        <w:pStyle w:val="ListParagraph"/>
+        <w:pStyle w:val="oancuaDanhsach"/>
         <w:numPr>
           <w:ilvl w:val="3"/>
           <w:numId w:val="9"/>
@@ -48010,7 +48284,7 @@
     </w:p>
     <w:p>
       <w:pPr>
-        <w:pStyle w:val="BodyText"/>
+        <w:pStyle w:val="ThnVnban"/>
         <w:spacing w:before="6"/>
         <w:rPr>
           <w:rFonts w:asciiTheme="majorHAnsi" w:hAnsiTheme="majorHAnsi" w:cstheme="majorHAnsi"/>
@@ -48081,7 +48355,7 @@
           </mc:Choice>
           <mc:Fallback>
             <w:pict>
-              <v:rect w14:anchorId="0993CB01" id="AutoShape 2" o:spid="_x0000_s1026" style="width:24pt;height:24pt;visibility:visible;mso-wrap-style:square;mso-left-percent:-10001;mso-top-percent:-10001;mso-position-horizontal:absolute;mso-position-horizontal-relative:char;mso-position-vertical:absolute;mso-position-vertical-relative:line;mso-left-percent:-10001;mso-top-percent:-10001;v-text-anchor:top" o:gfxdata="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" filled="f" stroked="f">
+              <v:rect w14:anchorId="360948CD" id="AutoShape 2" o:spid="_x0000_s1026" style="width:24pt;height:24pt;visibility:visible;mso-wrap-style:square;mso-left-percent:-10001;mso-top-percent:-10001;mso-position-horizontal:absolute;mso-position-horizontal-relative:char;mso-position-vertical:absolute;mso-position-vertical-relative:line;mso-left-percent:-10001;mso-top-percent:-10001;v-text-anchor:top" o:gfxdata="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" filled="f" stroked="f">
                 <o:lock v:ext="edit" aspectratio="t"/>
                 <w10:anchorlock/>
               </v:rect>
@@ -48127,7 +48401,7 @@
                     <pic:cNvPicPr/>
                   </pic:nvPicPr>
                   <pic:blipFill>
-                    <a:blip r:embed="rId35" cstate="print"/>
+                    <a:blip r:embed="rId34" cstate="print"/>
                     <a:stretch>
                       <a:fillRect/>
                     </a:stretch>
@@ -48150,7 +48424,7 @@
     </w:p>
     <w:p>
       <w:pPr>
-        <w:pStyle w:val="BodyText"/>
+        <w:pStyle w:val="ThnVnban"/>
         <w:spacing w:before="70"/>
         <w:rPr>
           <w:rFonts w:asciiTheme="majorHAnsi" w:hAnsiTheme="majorHAnsi" w:cstheme="majorHAnsi"/>
@@ -48160,7 +48434,7 @@
     </w:p>
     <w:p>
       <w:pPr>
-        <w:pStyle w:val="ListParagraph"/>
+        <w:pStyle w:val="oancuaDanhsach"/>
         <w:numPr>
           <w:ilvl w:val="3"/>
           <w:numId w:val="9"/>
@@ -48201,7 +48475,7 @@
     </w:p>
     <w:p>
       <w:pPr>
-        <w:pStyle w:val="BodyText"/>
+        <w:pStyle w:val="ThnVnban"/>
         <w:spacing w:before="3"/>
         <w:rPr>
           <w:rFonts w:asciiTheme="majorHAnsi" w:hAnsiTheme="majorHAnsi" w:cstheme="majorHAnsi"/>
@@ -48238,7 +48512,7 @@
                     <pic:cNvPicPr/>
                   </pic:nvPicPr>
                   <pic:blipFill>
-                    <a:blip r:embed="rId36" cstate="print"/>
+                    <a:blip r:embed="rId35" cstate="print"/>
                     <a:stretch>
                       <a:fillRect/>
                     </a:stretch>
@@ -48261,7 +48535,7 @@
     </w:p>
     <w:p>
       <w:pPr>
-        <w:pStyle w:val="BodyText"/>
+        <w:pStyle w:val="ThnVnban"/>
         <w:rPr>
           <w:rFonts w:asciiTheme="majorHAnsi" w:hAnsiTheme="majorHAnsi" w:cstheme="majorHAnsi"/>
           <w:b/>
@@ -48275,7 +48549,7 @@
     </w:p>
     <w:p>
       <w:pPr>
-        <w:pStyle w:val="ListParagraph"/>
+        <w:pStyle w:val="oancuaDanhsach"/>
         <w:numPr>
           <w:ilvl w:val="3"/>
           <w:numId w:val="9"/>
@@ -48301,7 +48575,6 @@
           <w:sz w:val="24"/>
           <w:szCs w:val="24"/>
         </w:rPr>
-        <w:lastRenderedPageBreak/>
         <w:t>Class</w:t>
       </w:r>
       <w:r>
@@ -48360,7 +48633,7 @@
     </w:p>
     <w:p>
       <w:pPr>
-        <w:pStyle w:val="BodyText"/>
+        <w:pStyle w:val="ThnVnban"/>
         <w:rPr>
           <w:rFonts w:asciiTheme="majorHAnsi" w:hAnsiTheme="majorHAnsi" w:cstheme="majorHAnsi"/>
           <w:b/>
@@ -48369,7 +48642,7 @@
     </w:p>
     <w:p>
       <w:pPr>
-        <w:pStyle w:val="BodyText"/>
+        <w:pStyle w:val="ThnVnban"/>
         <w:spacing w:before="206"/>
         <w:rPr>
           <w:rFonts w:asciiTheme="majorHAnsi" w:hAnsiTheme="majorHAnsi" w:cstheme="majorHAnsi"/>
@@ -48406,7 +48679,7 @@
                     <pic:cNvPicPr/>
                   </pic:nvPicPr>
                   <pic:blipFill>
-                    <a:blip r:embed="rId37" cstate="print"/>
+                    <a:blip r:embed="rId36" cstate="print"/>
                     <a:stretch>
                       <a:fillRect/>
                     </a:stretch>
@@ -48429,7 +48702,7 @@
     </w:p>
     <w:p>
       <w:pPr>
-        <w:pStyle w:val="ListParagraph"/>
+        <w:pStyle w:val="oancuaDanhsach"/>
         <w:numPr>
           <w:ilvl w:val="3"/>
           <w:numId w:val="9"/>
@@ -48499,7 +48772,7 @@
     </w:p>
     <w:p>
       <w:pPr>
-        <w:pStyle w:val="BodyText"/>
+        <w:pStyle w:val="ThnVnban"/>
         <w:spacing w:before="1"/>
         <w:rPr>
           <w:rFonts w:asciiTheme="majorHAnsi" w:hAnsiTheme="majorHAnsi" w:cstheme="majorHAnsi"/>
@@ -48536,7 +48809,7 @@
                     <pic:cNvPicPr/>
                   </pic:nvPicPr>
                   <pic:blipFill>
-                    <a:blip r:embed="rId38" cstate="print"/>
+                    <a:blip r:embed="rId37" cstate="print"/>
                     <a:stretch>
                       <a:fillRect/>
                     </a:stretch>
@@ -48587,7 +48860,7 @@
     </w:p>
     <w:p>
       <w:pPr>
-        <w:pStyle w:val="BodyText"/>
+        <w:pStyle w:val="ThnVnban"/>
         <w:spacing w:before="1"/>
         <w:rPr>
           <w:rFonts w:asciiTheme="majorHAnsi" w:hAnsiTheme="majorHAnsi" w:cstheme="majorHAnsi"/>
@@ -48624,7 +48897,7 @@
                     <pic:cNvPicPr/>
                   </pic:nvPicPr>
                   <pic:blipFill>
-                    <a:blip r:embed="rId39" cstate="print"/>
+                    <a:blip r:embed="rId38" cstate="print"/>
                     <a:stretch>
                       <a:fillRect/>
                     </a:stretch>
@@ -48647,7 +48920,7 @@
     </w:p>
     <w:p>
       <w:pPr>
-        <w:pStyle w:val="ListParagraph"/>
+        <w:pStyle w:val="oancuaDanhsach"/>
         <w:numPr>
           <w:ilvl w:val="3"/>
           <w:numId w:val="9"/>
@@ -48689,7 +48962,7 @@
     </w:p>
     <w:p>
       <w:pPr>
-        <w:pStyle w:val="BodyText"/>
+        <w:pStyle w:val="ThnVnban"/>
         <w:spacing w:before="8"/>
         <w:rPr>
           <w:rFonts w:asciiTheme="majorHAnsi" w:hAnsiTheme="majorHAnsi" w:cstheme="majorHAnsi"/>
@@ -48726,7 +48999,7 @@
                     <pic:cNvPicPr/>
                   </pic:nvPicPr>
                   <pic:blipFill>
-                    <a:blip r:embed="rId40" cstate="print"/>
+                    <a:blip r:embed="rId39" cstate="print"/>
                     <a:stretch>
                       <a:fillRect/>
                     </a:stretch>
@@ -48749,7 +49022,7 @@
     </w:p>
     <w:p>
       <w:pPr>
-        <w:pStyle w:val="BodyText"/>
+        <w:pStyle w:val="ThnVnban"/>
         <w:rPr>
           <w:rFonts w:asciiTheme="majorHAnsi" w:hAnsiTheme="majorHAnsi" w:cstheme="majorHAnsi"/>
           <w:b/>
@@ -48763,7 +49036,7 @@
     </w:p>
     <w:p>
       <w:pPr>
-        <w:pStyle w:val="ListParagraph"/>
+        <w:pStyle w:val="oancuaDanhsach"/>
         <w:numPr>
           <w:ilvl w:val="3"/>
           <w:numId w:val="9"/>
@@ -48789,7 +49062,6 @@
           <w:sz w:val="24"/>
           <w:szCs w:val="24"/>
         </w:rPr>
-        <w:lastRenderedPageBreak/>
         <w:t xml:space="preserve">Class Diagram for </w:t>
       </w:r>
       <w:r>
@@ -48806,7 +49078,7 @@
     </w:p>
     <w:p>
       <w:pPr>
-        <w:pStyle w:val="BodyText"/>
+        <w:pStyle w:val="ThnVnban"/>
         <w:spacing w:before="8"/>
         <w:rPr>
           <w:rFonts w:asciiTheme="majorHAnsi" w:hAnsiTheme="majorHAnsi" w:cstheme="majorHAnsi"/>
@@ -48843,7 +49115,7 @@
                     <pic:cNvPicPr/>
                   </pic:nvPicPr>
                   <pic:blipFill>
-                    <a:blip r:embed="rId41" cstate="print"/>
+                    <a:blip r:embed="rId40" cstate="print"/>
                     <a:stretch>
                       <a:fillRect/>
                     </a:stretch>
@@ -48866,7 +49138,7 @@
     </w:p>
     <w:p>
       <w:pPr>
-        <w:pStyle w:val="ListParagraph"/>
+        <w:pStyle w:val="oancuaDanhsach"/>
         <w:numPr>
           <w:ilvl w:val="3"/>
           <w:numId w:val="9"/>
@@ -48908,7 +49180,7 @@
     </w:p>
     <w:p>
       <w:pPr>
-        <w:pStyle w:val="BodyText"/>
+        <w:pStyle w:val="ThnVnban"/>
         <w:spacing w:before="62"/>
         <w:rPr>
           <w:rFonts w:asciiTheme="majorHAnsi" w:hAnsiTheme="majorHAnsi" w:cstheme="majorHAnsi"/>
@@ -48945,7 +49217,7 @@
                     <pic:cNvPicPr/>
                   </pic:nvPicPr>
                   <pic:blipFill>
-                    <a:blip r:embed="rId42" cstate="print"/>
+                    <a:blip r:embed="rId41" cstate="print"/>
                     <a:stretch>
                       <a:fillRect/>
                     </a:stretch>
@@ -48968,7 +49240,7 @@
     </w:p>
     <w:p>
       <w:pPr>
-        <w:pStyle w:val="BodyText"/>
+        <w:pStyle w:val="ThnVnban"/>
         <w:rPr>
           <w:rFonts w:asciiTheme="majorHAnsi" w:hAnsiTheme="majorHAnsi" w:cstheme="majorHAnsi"/>
           <w:b/>
@@ -48982,7 +49254,7 @@
     </w:p>
     <w:p>
       <w:pPr>
-        <w:pStyle w:val="Heading1"/>
+        <w:pStyle w:val="u1"/>
         <w:numPr>
           <w:ilvl w:val="0"/>
           <w:numId w:val="9"/>
@@ -49004,7 +49276,6 @@
           <w:sz w:val="24"/>
           <w:szCs w:val="24"/>
         </w:rPr>
-        <w:lastRenderedPageBreak/>
         <w:t>Design</w:t>
       </w:r>
       <w:r>
@@ -49029,7 +49300,7 @@
     </w:p>
     <w:p>
       <w:pPr>
-        <w:pStyle w:val="Heading2"/>
+        <w:pStyle w:val="u2"/>
         <w:numPr>
           <w:ilvl w:val="1"/>
           <w:numId w:val="9"/>
@@ -49093,7 +49364,7 @@
     </w:p>
     <w:p>
       <w:pPr>
-        <w:pStyle w:val="BodyText"/>
+        <w:pStyle w:val="ThnVnban"/>
         <w:numPr>
           <w:ilvl w:val="0"/>
           <w:numId w:val="14"/>
@@ -49118,7 +49389,7 @@
     </w:p>
     <w:p>
       <w:pPr>
-        <w:pStyle w:val="BodyText"/>
+        <w:pStyle w:val="ThnVnban"/>
         <w:numPr>
           <w:ilvl w:val="0"/>
           <w:numId w:val="15"/>
@@ -49143,7 +49414,7 @@
     </w:p>
     <w:p>
       <w:pPr>
-        <w:pStyle w:val="BodyText"/>
+        <w:pStyle w:val="ThnVnban"/>
         <w:numPr>
           <w:ilvl w:val="0"/>
           <w:numId w:val="15"/>
@@ -49168,7 +49439,7 @@
     </w:p>
     <w:p>
       <w:pPr>
-        <w:pStyle w:val="BodyText"/>
+        <w:pStyle w:val="ThnVnban"/>
         <w:numPr>
           <w:ilvl w:val="0"/>
           <w:numId w:val="14"/>
@@ -49193,7 +49464,7 @@
     </w:p>
     <w:p>
       <w:pPr>
-        <w:pStyle w:val="BodyText"/>
+        <w:pStyle w:val="ThnVnban"/>
         <w:numPr>
           <w:ilvl w:val="0"/>
           <w:numId w:val="16"/>
@@ -49229,7 +49500,7 @@
     </w:p>
     <w:p>
       <w:pPr>
-        <w:pStyle w:val="Heading2"/>
+        <w:pStyle w:val="u2"/>
         <w:numPr>
           <w:ilvl w:val="1"/>
           <w:numId w:val="9"/>
@@ -49276,7 +49547,7 @@
     </w:p>
     <w:p>
       <w:pPr>
-        <w:pStyle w:val="ListParagraph"/>
+        <w:pStyle w:val="oancuaDanhsach"/>
         <w:numPr>
           <w:ilvl w:val="0"/>
           <w:numId w:val="14"/>
@@ -49346,7 +49617,7 @@
     </w:p>
     <w:p>
       <w:pPr>
-        <w:pStyle w:val="ListParagraph"/>
+        <w:pStyle w:val="oancuaDanhsach"/>
         <w:numPr>
           <w:ilvl w:val="0"/>
           <w:numId w:val="14"/>
@@ -49416,7 +49687,7 @@
     </w:p>
     <w:p>
       <w:pPr>
-        <w:pStyle w:val="ListParagraph"/>
+        <w:pStyle w:val="oancuaDanhsach"/>
         <w:numPr>
           <w:ilvl w:val="0"/>
           <w:numId w:val="14"/>
@@ -49489,13 +49760,12 @@
           <w:sz w:val="24"/>
           <w:szCs w:val="24"/>
         </w:rPr>
-        <w:lastRenderedPageBreak/>
         <w:t>Bằng cách tích hợp các công nghệ này — Spring Boot cho backend, React.js cho frontend, và MongoDB cho cơ sở dữ liệu — chúng ta nhằm xây dựng một hệ thống Media Store trực tuyến mạnh mẽ, có thể mở rộng và thân thiện với người dùng, đáp ứng yêu cầu của thương mại điện tử hiện đại.</w:t>
       </w:r>
     </w:p>
     <w:p>
       <w:pPr>
-        <w:pStyle w:val="Heading2"/>
+        <w:pStyle w:val="u2"/>
         <w:numPr>
           <w:ilvl w:val="1"/>
           <w:numId w:val="9"/>
@@ -49559,7 +49829,7 @@
     </w:p>
     <w:p>
       <w:pPr>
-        <w:pStyle w:val="Heading3"/>
+        <w:pStyle w:val="u3"/>
         <w:spacing w:before="119"/>
         <w:jc w:val="both"/>
         <w:rPr>
@@ -49609,7 +49879,7 @@
     </w:p>
     <w:p>
       <w:pPr>
-        <w:pStyle w:val="ListParagraph"/>
+        <w:pStyle w:val="oancuaDanhsach"/>
         <w:numPr>
           <w:ilvl w:val="0"/>
           <w:numId w:val="14"/>
@@ -49633,7 +49903,7 @@
     </w:p>
     <w:p>
       <w:pPr>
-        <w:pStyle w:val="ListParagraph"/>
+        <w:pStyle w:val="oancuaDanhsach"/>
         <w:spacing w:line="288" w:lineRule="auto"/>
         <w:ind w:left="720" w:firstLine="0"/>
         <w:jc w:val="both"/>
@@ -49654,7 +49924,7 @@
     </w:p>
     <w:p>
       <w:pPr>
-        <w:pStyle w:val="ListParagraph"/>
+        <w:pStyle w:val="oancuaDanhsach"/>
         <w:spacing w:line="288" w:lineRule="auto"/>
         <w:ind w:left="720" w:firstLine="0"/>
         <w:jc w:val="both"/>
@@ -49686,7 +49956,7 @@
     </w:p>
     <w:p>
       <w:pPr>
-        <w:pStyle w:val="ListParagraph"/>
+        <w:pStyle w:val="oancuaDanhsach"/>
         <w:numPr>
           <w:ilvl w:val="0"/>
           <w:numId w:val="16"/>
@@ -49710,7 +49980,7 @@
     </w:p>
     <w:p>
       <w:pPr>
-        <w:pStyle w:val="ListParagraph"/>
+        <w:pStyle w:val="oancuaDanhsach"/>
         <w:spacing w:line="288" w:lineRule="auto"/>
         <w:ind w:left="1080" w:firstLine="0"/>
         <w:jc w:val="both"/>
@@ -49731,7 +50001,7 @@
     </w:p>
     <w:p>
       <w:pPr>
-        <w:pStyle w:val="ListParagraph"/>
+        <w:pStyle w:val="oancuaDanhsach"/>
         <w:numPr>
           <w:ilvl w:val="0"/>
           <w:numId w:val="16"/>
@@ -49755,7 +50025,7 @@
     </w:p>
     <w:p>
       <w:pPr>
-        <w:pStyle w:val="ListParagraph"/>
+        <w:pStyle w:val="oancuaDanhsach"/>
         <w:spacing w:line="288" w:lineRule="auto"/>
         <w:ind w:left="1080" w:firstLine="0"/>
         <w:jc w:val="both"/>
@@ -49776,7 +50046,7 @@
     </w:p>
     <w:p>
       <w:pPr>
-        <w:pStyle w:val="ListParagraph"/>
+        <w:pStyle w:val="oancuaDanhsach"/>
         <w:spacing w:line="288" w:lineRule="auto"/>
         <w:ind w:left="1080" w:firstLine="0"/>
         <w:jc w:val="both"/>
@@ -49789,7 +50059,7 @@
     </w:p>
     <w:p>
       <w:pPr>
-        <w:pStyle w:val="ListParagraph"/>
+        <w:pStyle w:val="oancuaDanhsach"/>
         <w:numPr>
           <w:ilvl w:val="0"/>
           <w:numId w:val="14"/>
@@ -49824,7 +50094,7 @@
     </w:p>
     <w:p>
       <w:pPr>
-        <w:pStyle w:val="ListParagraph"/>
+        <w:pStyle w:val="oancuaDanhsach"/>
         <w:numPr>
           <w:ilvl w:val="0"/>
           <w:numId w:val="17"/>
@@ -49848,7 +50118,7 @@
     </w:p>
     <w:p>
       <w:pPr>
-        <w:pStyle w:val="ListParagraph"/>
+        <w:pStyle w:val="oancuaDanhsach"/>
         <w:numPr>
           <w:ilvl w:val="0"/>
           <w:numId w:val="17"/>
@@ -49872,7 +50142,7 @@
     </w:p>
     <w:p>
       <w:pPr>
-        <w:pStyle w:val="ListParagraph"/>
+        <w:pStyle w:val="oancuaDanhsach"/>
         <w:spacing w:line="288" w:lineRule="auto"/>
         <w:ind w:left="1080" w:firstLine="0"/>
         <w:jc w:val="both"/>
@@ -49893,7 +50163,7 @@
     </w:p>
     <w:p>
       <w:pPr>
-        <w:pStyle w:val="ListParagraph"/>
+        <w:pStyle w:val="oancuaDanhsach"/>
         <w:numPr>
           <w:ilvl w:val="0"/>
           <w:numId w:val="17"/>
@@ -49917,7 +50187,7 @@
     </w:p>
     <w:p>
       <w:pPr>
-        <w:pStyle w:val="ListParagraph"/>
+        <w:pStyle w:val="oancuaDanhsach"/>
         <w:spacing w:line="288" w:lineRule="auto"/>
         <w:ind w:left="1080" w:firstLine="0"/>
         <w:jc w:val="both"/>
@@ -49938,7 +50208,7 @@
     </w:p>
     <w:p>
       <w:pPr>
-        <w:pStyle w:val="ListParagraph"/>
+        <w:pStyle w:val="oancuaDanhsach"/>
         <w:numPr>
           <w:ilvl w:val="0"/>
           <w:numId w:val="17"/>
@@ -49962,7 +50232,7 @@
     </w:p>
     <w:p>
       <w:pPr>
-        <w:pStyle w:val="ListParagraph"/>
+        <w:pStyle w:val="oancuaDanhsach"/>
         <w:spacing w:line="288" w:lineRule="auto"/>
         <w:ind w:left="1080" w:firstLine="0"/>
         <w:jc w:val="both"/>
@@ -49983,7 +50253,7 @@
     </w:p>
     <w:p>
       <w:pPr>
-        <w:pStyle w:val="ListParagraph"/>
+        <w:pStyle w:val="oancuaDanhsach"/>
         <w:spacing w:line="288" w:lineRule="auto"/>
         <w:ind w:left="1080" w:firstLine="0"/>
         <w:jc w:val="both"/>
@@ -50009,7 +50279,7 @@
     </w:p>
     <w:p>
       <w:pPr>
-        <w:pStyle w:val="Heading3"/>
+        <w:pStyle w:val="u3"/>
         <w:spacing w:before="80"/>
         <w:rPr>
           <w:rFonts w:asciiTheme="majorHAnsi" w:hAnsiTheme="majorHAnsi" w:cstheme="majorHAnsi"/>
@@ -50022,7 +50292,6 @@
           <w:rFonts w:asciiTheme="majorHAnsi" w:hAnsiTheme="majorHAnsi" w:cstheme="majorHAnsi"/>
           <w:spacing w:val="-2"/>
         </w:rPr>
-        <w:lastRenderedPageBreak/>
         <w:t>Cohesion</w:t>
       </w:r>
     </w:p>
@@ -50327,6 +50596,7 @@
           <w:rFonts w:asciiTheme="majorHAnsi" w:hAnsiTheme="majorHAnsi" w:cstheme="majorHAnsi"/>
           <w:sz w:val="24"/>
           <w:szCs w:val="24"/>
+          <w:lang w:val="vi-VN"/>
         </w:rPr>
       </w:pPr>
     </w:p>
@@ -50337,12 +50607,13 @@
           <w:rFonts w:asciiTheme="majorHAnsi" w:hAnsiTheme="majorHAnsi" w:cstheme="majorHAnsi"/>
           <w:sz w:val="24"/>
           <w:szCs w:val="24"/>
+          <w:lang w:val="vi-VN"/>
         </w:rPr>
       </w:pPr>
     </w:p>
     <w:p>
       <w:pPr>
-        <w:pStyle w:val="Heading2"/>
+        <w:pStyle w:val="u2"/>
         <w:numPr>
           <w:ilvl w:val="1"/>
           <w:numId w:val="9"/>
@@ -50697,7 +50968,6 @@
           <w:szCs w:val="24"/>
           <w:lang w:val="vi-VN" w:eastAsia="vi-VN"/>
         </w:rPr>
-        <w:lastRenderedPageBreak/>
         <w:t>Nguyên lý Phân tách Giao diện (Interface Segregation Principle - ISP):</w:t>
       </w:r>
     </w:p>
@@ -50861,7 +51131,7 @@
     </w:p>
     <w:p>
       <w:pPr>
-        <w:pStyle w:val="ListParagraph"/>
+        <w:pStyle w:val="oancuaDanhsach"/>
         <w:widowControl/>
         <w:numPr>
           <w:ilvl w:val="0"/>
@@ -50889,7 +51159,7 @@
     </w:p>
     <w:p>
       <w:pPr>
-        <w:pStyle w:val="ListParagraph"/>
+        <w:pStyle w:val="oancuaDanhsach"/>
         <w:widowControl/>
         <w:numPr>
           <w:ilvl w:val="0"/>
@@ -50917,7 +51187,7 @@
     </w:p>
     <w:p>
       <w:pPr>
-        <w:pStyle w:val="ListParagraph"/>
+        <w:pStyle w:val="oancuaDanhsach"/>
         <w:widowControl/>
         <w:numPr>
           <w:ilvl w:val="0"/>
@@ -50938,7 +51208,7 @@
           <w:rFonts w:asciiTheme="majorHAnsi" w:hAnsiTheme="majorHAnsi" w:cstheme="majorHAnsi"/>
           <w:sz w:val="24"/>
           <w:szCs w:val="24"/>
-          <w:lang w:eastAsia="vi-VN"/>
+          <w:lang w:val="vi-VN" w:eastAsia="vi-VN"/>
         </w:rPr>
         <w:t>Thêm phương thức thanh toán mới</w:t>
       </w:r>
@@ -50956,15 +51226,17 @@
           <w:rFonts w:asciiTheme="majorHAnsi" w:hAnsiTheme="majorHAnsi" w:cstheme="majorHAnsi"/>
           <w:sz w:val="24"/>
           <w:szCs w:val="24"/>
+          <w:lang w:val="vi-VN"/>
         </w:rPr>
         <w:t xml:space="preserve">Các phương thức thanh toán mới có thể được thêm vào hệ thống bằng cách tạo lớp triển khai giao diện </w:t>
       </w:r>
       <w:r>
         <w:rPr>
-          <w:rStyle w:val="HTMLCode"/>
-          <w:rFonts w:asciiTheme="majorHAnsi" w:hAnsiTheme="majorHAnsi" w:cstheme="majorHAnsi"/>
-          <w:sz w:val="24"/>
-          <w:szCs w:val="24"/>
+          <w:rStyle w:val="MaHTML"/>
+          <w:rFonts w:asciiTheme="majorHAnsi" w:hAnsiTheme="majorHAnsi" w:cstheme="majorHAnsi"/>
+          <w:sz w:val="24"/>
+          <w:szCs w:val="24"/>
+          <w:lang w:val="vi-VN"/>
         </w:rPr>
         <w:t>PaymentStrategy</w:t>
       </w:r>
@@ -50973,13 +51245,14 @@
           <w:rFonts w:asciiTheme="majorHAnsi" w:hAnsiTheme="majorHAnsi" w:cstheme="majorHAnsi"/>
           <w:sz w:val="24"/>
           <w:szCs w:val="24"/>
+          <w:lang w:val="vi-VN"/>
         </w:rPr>
         <w:t>, giúp dễ dàng mở rộng mà không làm thay đổi mã hiện tại. Các phương thức này có thể được cấu hình trong lớp cấu hình để thay đổi linh hoạt theo yêu cầu.</w:t>
       </w:r>
     </w:p>
     <w:p>
       <w:pPr>
-        <w:pStyle w:val="Heading2"/>
+        <w:pStyle w:val="u2"/>
         <w:numPr>
           <w:ilvl w:val="1"/>
           <w:numId w:val="9"/>
@@ -51197,12 +51470,13 @@
     </w:p>
     <w:p>
       <w:pPr>
-        <w:pStyle w:val="Heading4"/>
+        <w:pStyle w:val="u4"/>
         <w:spacing w:line="288" w:lineRule="auto"/>
         <w:ind w:left="360" w:right="1799"/>
         <w:jc w:val="both"/>
         <w:rPr>
           <w:rFonts w:asciiTheme="majorHAnsi" w:hAnsiTheme="majorHAnsi" w:cstheme="majorHAnsi"/>
+          <w:lang w:val="vi-VN"/>
         </w:rPr>
       </w:pPr>
     </w:p>
@@ -51216,7 +51490,7 @@
 </file>
 
 <file path=word/endnotes.xml><?xml version="1.0" encoding="utf-8"?>
-<w:endnotes xmlns:wpc="http://schemas.microsoft.com/office/word/2010/wordprocessingCanvas" xmlns:cx="http://schemas.microsoft.com/office/drawing/2014/chartex" xmlns:cx1="http://schemas.microsoft.com/office/drawing/2015/9/8/chartex" xmlns:cx2="http://schemas.microsoft.com/office/drawing/2015/10/21/chartex" xmlns:cx3="http://schemas.microsoft.com/office/drawing/2016/5/9/chartex" xmlns:cx4="http://schemas.microsoft.com/office/drawing/2016/5/10/chartex" xmlns:cx5="http://schemas.microsoft.com/office/drawing/2016/5/11/chartex" xmlns:cx6="http://schemas.microsoft.com/office/drawing/2016/5/12/chartex" xmlns:cx7="http://schemas.microsoft.com/office/drawing/2016/5/13/chartex" xmlns:cx8="http://schemas.microsoft.com/office/drawing/2016/5/14/chartex" xmlns:mc="http://schemas.openxmlformats.org/markup-compatibility/2006" xmlns:aink="http://schemas.microsoft.com/office/drawing/2016/ink" xmlns:am3d="http://schemas.microsoft.com/office/drawing/2017/model3d" xmlns:o="urn:schemas-microsoft-com:office:office" xmlns:oel="http://schemas.microsoft.com/office/2019/extlst" xmlns:r="http://schemas.openxmlformats.org/officeDocument/2006/relationships" xmlns:m="http://schemas.openxmlformats.org/officeDocument/2006/math" xmlns:v="urn:schemas-microsoft-com:vml" xmlns:wp14="http://schemas.microsoft.com/office/word/2010/wordprocessingDrawing" xmlns:wp="http://schemas.openxmlformats.org/drawingml/2006/wordprocessingDrawing" xmlns:w10="urn:schemas-microsoft-com:office:word" xmlns:w="http://schemas.openxmlformats.org/wordprocessingml/2006/main" xmlns:w14="http://schemas.microsoft.com/office/word/2010/wordml" xmlns:w15="http://schemas.microsoft.com/office/word/2012/wordml" xmlns:w16cex="http://schemas.microsoft.com/office/word/2018/wordml/cex" xmlns:w16cid="http://schemas.microsoft.com/office/word/2016/wordml/cid" xmlns:w16="http://schemas.microsoft.com/office/word/2018/wordml" xmlns:w16du="http://schemas.microsoft.com/office/word/2023/wordml/word16du" xmlns:w16sdtdh="http://schemas.microsoft.com/office/word/2020/wordml/sdtdatahash" xmlns:w16se="http://schemas.microsoft.com/office/word/2015/wordml/symex" xmlns:wpg="http://schemas.microsoft.com/office/word/2010/wordprocessingGroup" xmlns:wpi="http://schemas.microsoft.com/office/word/2010/wordprocessingInk" xmlns:wne="http://schemas.microsoft.com/office/word/2006/wordml" xmlns:wps="http://schemas.microsoft.com/office/word/2010/wordprocessingShape" mc:Ignorable="w14 w15 w16se w16cid w16 w16cex w16sdtdh w16du wp14">
+<w:endnotes xmlns:wpc="http://schemas.microsoft.com/office/word/2010/wordprocessingCanvas" xmlns:cx="http://schemas.microsoft.com/office/drawing/2014/chartex" xmlns:cx1="http://schemas.microsoft.com/office/drawing/2015/9/8/chartex" xmlns:cx2="http://schemas.microsoft.com/office/drawing/2015/10/21/chartex" xmlns:cx3="http://schemas.microsoft.com/office/drawing/2016/5/9/chartex" xmlns:cx4="http://schemas.microsoft.com/office/drawing/2016/5/10/chartex" xmlns:cx5="http://schemas.microsoft.com/office/drawing/2016/5/11/chartex" xmlns:cx6="http://schemas.microsoft.com/office/drawing/2016/5/12/chartex" xmlns:cx7="http://schemas.microsoft.com/office/drawing/2016/5/13/chartex" xmlns:cx8="http://schemas.microsoft.com/office/drawing/2016/5/14/chartex" xmlns:mc="http://schemas.openxmlformats.org/markup-compatibility/2006" xmlns:aink="http://schemas.microsoft.com/office/drawing/2016/ink" xmlns:am3d="http://schemas.microsoft.com/office/drawing/2017/model3d" xmlns:o="urn:schemas-microsoft-com:office:office" xmlns:oel="http://schemas.microsoft.com/office/2019/extlst" xmlns:r="http://schemas.openxmlformats.org/officeDocument/2006/relationships" xmlns:m="http://schemas.openxmlformats.org/officeDocument/2006/math" xmlns:v="urn:schemas-microsoft-com:vml" xmlns:wp14="http://schemas.microsoft.com/office/word/2010/wordprocessingDrawing" xmlns:wp="http://schemas.openxmlformats.org/drawingml/2006/wordprocessingDrawing" xmlns:w10="urn:schemas-microsoft-com:office:word" xmlns:w="http://schemas.openxmlformats.org/wordprocessingml/2006/main" xmlns:w14="http://schemas.microsoft.com/office/word/2010/wordml" xmlns:w15="http://schemas.microsoft.com/office/word/2012/wordml" xmlns:w16cex="http://schemas.microsoft.com/office/word/2018/wordml/cex" xmlns:w16cid="http://schemas.microsoft.com/office/word/2016/wordml/cid" xmlns:w16="http://schemas.microsoft.com/office/word/2018/wordml" xmlns:w16du="http://schemas.microsoft.com/office/word/2023/wordml/word16du" xmlns:w16sdtdh="http://schemas.microsoft.com/office/word/2020/wordml/sdtdatahash" xmlns:w16sdtfl="http://schemas.microsoft.com/office/word/2024/wordml/sdtformatlock" xmlns:w16se="http://schemas.microsoft.com/office/word/2015/wordml/symex" xmlns:wpg="http://schemas.microsoft.com/office/word/2010/wordprocessingGroup" xmlns:wpi="http://schemas.microsoft.com/office/word/2010/wordprocessingInk" xmlns:wne="http://schemas.microsoft.com/office/word/2006/wordml" xmlns:wps="http://schemas.microsoft.com/office/word/2010/wordprocessingShape" mc:Ignorable="w14 w15 w16se w16cid w16 w16cex w16sdtdh w16sdtfl w16du wp14">
   <w:endnote w:type="separator" w:id="-1">
     <w:p>
       <w:r>
@@ -51235,10 +51509,10 @@
 </file>
 
 <file path=word/footer1.xml><?xml version="1.0" encoding="utf-8"?>
-<w:ftr xmlns:wpc="http://schemas.microsoft.com/office/word/2010/wordprocessingCanvas" xmlns:cx="http://schemas.microsoft.com/office/drawing/2014/chartex" xmlns:cx1="http://schemas.microsoft.com/office/drawing/2015/9/8/chartex" xmlns:cx2="http://schemas.microsoft.com/office/drawing/2015/10/21/chartex" xmlns:cx3="http://schemas.microsoft.com/office/drawing/2016/5/9/chartex" xmlns:cx4="http://schemas.microsoft.com/office/drawing/2016/5/10/chartex" xmlns:cx5="http://schemas.microsoft.com/office/drawing/2016/5/11/chartex" xmlns:cx6="http://schemas.microsoft.com/office/drawing/2016/5/12/chartex" xmlns:cx7="http://schemas.microsoft.com/office/drawing/2016/5/13/chartex" xmlns:cx8="http://schemas.microsoft.com/office/drawing/2016/5/14/chartex" xmlns:mc="http://schemas.openxmlformats.org/markup-compatibility/2006" xmlns:aink="http://schemas.microsoft.com/office/drawing/2016/ink" xmlns:am3d="http://schemas.microsoft.com/office/drawing/2017/model3d" xmlns:o="urn:schemas-microsoft-com:office:office" xmlns:oel="http://schemas.microsoft.com/office/2019/extlst" xmlns:r="http://schemas.openxmlformats.org/officeDocument/2006/relationships" xmlns:m="http://schemas.openxmlformats.org/officeDocument/2006/math" xmlns:v="urn:schemas-microsoft-com:vml" xmlns:wp14="http://schemas.microsoft.com/office/word/2010/wordprocessingDrawing" xmlns:wp="http://schemas.openxmlformats.org/drawingml/2006/wordprocessingDrawing" xmlns:w10="urn:schemas-microsoft-com:office:word" xmlns:w="http://schemas.openxmlformats.org/wordprocessingml/2006/main" xmlns:w14="http://schemas.microsoft.com/office/word/2010/wordml" xmlns:w15="http://schemas.microsoft.com/office/word/2012/wordml" xmlns:w16cex="http://schemas.microsoft.com/office/word/2018/wordml/cex" xmlns:w16cid="http://schemas.microsoft.com/office/word/2016/wordml/cid" xmlns:w16="http://schemas.microsoft.com/office/word/2018/wordml" xmlns:w16du="http://schemas.microsoft.com/office/word/2023/wordml/word16du" xmlns:w16sdtdh="http://schemas.microsoft.com/office/word/2020/wordml/sdtdatahash" xmlns:w16se="http://schemas.microsoft.com/office/word/2015/wordml/symex" xmlns:wpg="http://schemas.microsoft.com/office/word/2010/wordprocessingGroup" xmlns:wpi="http://schemas.microsoft.com/office/word/2010/wordprocessingInk" xmlns:wne="http://schemas.microsoft.com/office/word/2006/wordml" xmlns:wps="http://schemas.microsoft.com/office/word/2010/wordprocessingShape" mc:Ignorable="w14 w15 w16se w16cid w16 w16cex w16sdtdh w16du wp14">
+<w:ftr xmlns:wpc="http://schemas.microsoft.com/office/word/2010/wordprocessingCanvas" xmlns:cx="http://schemas.microsoft.com/office/drawing/2014/chartex" xmlns:cx1="http://schemas.microsoft.com/office/drawing/2015/9/8/chartex" xmlns:cx2="http://schemas.microsoft.com/office/drawing/2015/10/21/chartex" xmlns:cx3="http://schemas.microsoft.com/office/drawing/2016/5/9/chartex" xmlns:cx4="http://schemas.microsoft.com/office/drawing/2016/5/10/chartex" xmlns:cx5="http://schemas.microsoft.com/office/drawing/2016/5/11/chartex" xmlns:cx6="http://schemas.microsoft.com/office/drawing/2016/5/12/chartex" xmlns:cx7="http://schemas.microsoft.com/office/drawing/2016/5/13/chartex" xmlns:cx8="http://schemas.microsoft.com/office/drawing/2016/5/14/chartex" xmlns:mc="http://schemas.openxmlformats.org/markup-compatibility/2006" xmlns:aink="http://schemas.microsoft.com/office/drawing/2016/ink" xmlns:am3d="http://schemas.microsoft.com/office/drawing/2017/model3d" xmlns:o="urn:schemas-microsoft-com:office:office" xmlns:oel="http://schemas.microsoft.com/office/2019/extlst" xmlns:r="http://schemas.openxmlformats.org/officeDocument/2006/relationships" xmlns:m="http://schemas.openxmlformats.org/officeDocument/2006/math" xmlns:v="urn:schemas-microsoft-com:vml" xmlns:wp14="http://schemas.microsoft.com/office/word/2010/wordprocessingDrawing" xmlns:wp="http://schemas.openxmlformats.org/drawingml/2006/wordprocessingDrawing" xmlns:w10="urn:schemas-microsoft-com:office:word" xmlns:w="http://schemas.openxmlformats.org/wordprocessingml/2006/main" xmlns:w14="http://schemas.microsoft.com/office/word/2010/wordml" xmlns:w15="http://schemas.microsoft.com/office/word/2012/wordml" xmlns:w16cex="http://schemas.microsoft.com/office/word/2018/wordml/cex" xmlns:w16cid="http://schemas.microsoft.com/office/word/2016/wordml/cid" xmlns:w16="http://schemas.microsoft.com/office/word/2018/wordml" xmlns:w16du="http://schemas.microsoft.com/office/word/2023/wordml/word16du" xmlns:w16sdtdh="http://schemas.microsoft.com/office/word/2020/wordml/sdtdatahash" xmlns:w16sdtfl="http://schemas.microsoft.com/office/word/2024/wordml/sdtformatlock" xmlns:w16se="http://schemas.microsoft.com/office/word/2015/wordml/symex" xmlns:wpg="http://schemas.microsoft.com/office/word/2010/wordprocessingGroup" xmlns:wpi="http://schemas.microsoft.com/office/word/2010/wordprocessingInk" xmlns:wne="http://schemas.microsoft.com/office/word/2006/wordml" xmlns:wps="http://schemas.microsoft.com/office/word/2010/wordprocessingShape" mc:Ignorable="w14 w15 w16se w16cid w16 w16cex w16sdtdh w16sdtfl w16du wp14">
   <w:p>
     <w:pPr>
-      <w:pStyle w:val="BodyText"/>
+      <w:pStyle w:val="ThnVnban"/>
       <w:spacing w:line="14" w:lineRule="auto"/>
       <w:rPr>
         <w:i w:val="0"/>
@@ -51407,10 +51681,10 @@
 </file>
 
 <file path=word/footer2.xml><?xml version="1.0" encoding="utf-8"?>
-<w:ftr xmlns:wpc="http://schemas.microsoft.com/office/word/2010/wordprocessingCanvas" xmlns:cx="http://schemas.microsoft.com/office/drawing/2014/chartex" xmlns:cx1="http://schemas.microsoft.com/office/drawing/2015/9/8/chartex" xmlns:cx2="http://schemas.microsoft.com/office/drawing/2015/10/21/chartex" xmlns:cx3="http://schemas.microsoft.com/office/drawing/2016/5/9/chartex" xmlns:cx4="http://schemas.microsoft.com/office/drawing/2016/5/10/chartex" xmlns:cx5="http://schemas.microsoft.com/office/drawing/2016/5/11/chartex" xmlns:cx6="http://schemas.microsoft.com/office/drawing/2016/5/12/chartex" xmlns:cx7="http://schemas.microsoft.com/office/drawing/2016/5/13/chartex" xmlns:cx8="http://schemas.microsoft.com/office/drawing/2016/5/14/chartex" xmlns:mc="http://schemas.openxmlformats.org/markup-compatibility/2006" xmlns:aink="http://schemas.microsoft.com/office/drawing/2016/ink" xmlns:am3d="http://schemas.microsoft.com/office/drawing/2017/model3d" xmlns:o="urn:schemas-microsoft-com:office:office" xmlns:oel="http://schemas.microsoft.com/office/2019/extlst" xmlns:r="http://schemas.openxmlformats.org/officeDocument/2006/relationships" xmlns:m="http://schemas.openxmlformats.org/officeDocument/2006/math" xmlns:v="urn:schemas-microsoft-com:vml" xmlns:wp14="http://schemas.microsoft.com/office/word/2010/wordprocessingDrawing" xmlns:wp="http://schemas.openxmlformats.org/drawingml/2006/wordprocessingDrawing" xmlns:w10="urn:schemas-microsoft-com:office:word" xmlns:w="http://schemas.openxmlformats.org/wordprocessingml/2006/main" xmlns:w14="http://schemas.microsoft.com/office/word/2010/wordml" xmlns:w15="http://schemas.microsoft.com/office/word/2012/wordml" xmlns:w16cex="http://schemas.microsoft.com/office/word/2018/wordml/cex" xmlns:w16cid="http://schemas.microsoft.com/office/word/2016/wordml/cid" xmlns:w16="http://schemas.microsoft.com/office/word/2018/wordml" xmlns:w16du="http://schemas.microsoft.com/office/word/2023/wordml/word16du" xmlns:w16sdtdh="http://schemas.microsoft.com/office/word/2020/wordml/sdtdatahash" xmlns:w16se="http://schemas.microsoft.com/office/word/2015/wordml/symex" xmlns:wpg="http://schemas.microsoft.com/office/word/2010/wordprocessingGroup" xmlns:wpi="http://schemas.microsoft.com/office/word/2010/wordprocessingInk" xmlns:wne="http://schemas.microsoft.com/office/word/2006/wordml" xmlns:wps="http://schemas.microsoft.com/office/word/2010/wordprocessingShape" mc:Ignorable="w14 w15 w16se w16cid w16 w16cex w16sdtdh w16du wp14">
+<w:ftr xmlns:wpc="http://schemas.microsoft.com/office/word/2010/wordprocessingCanvas" xmlns:cx="http://schemas.microsoft.com/office/drawing/2014/chartex" xmlns:cx1="http://schemas.microsoft.com/office/drawing/2015/9/8/chartex" xmlns:cx2="http://schemas.microsoft.com/office/drawing/2015/10/21/chartex" xmlns:cx3="http://schemas.microsoft.com/office/drawing/2016/5/9/chartex" xmlns:cx4="http://schemas.microsoft.com/office/drawing/2016/5/10/chartex" xmlns:cx5="http://schemas.microsoft.com/office/drawing/2016/5/11/chartex" xmlns:cx6="http://schemas.microsoft.com/office/drawing/2016/5/12/chartex" xmlns:cx7="http://schemas.microsoft.com/office/drawing/2016/5/13/chartex" xmlns:cx8="http://schemas.microsoft.com/office/drawing/2016/5/14/chartex" xmlns:mc="http://schemas.openxmlformats.org/markup-compatibility/2006" xmlns:aink="http://schemas.microsoft.com/office/drawing/2016/ink" xmlns:am3d="http://schemas.microsoft.com/office/drawing/2017/model3d" xmlns:o="urn:schemas-microsoft-com:office:office" xmlns:oel="http://schemas.microsoft.com/office/2019/extlst" xmlns:r="http://schemas.openxmlformats.org/officeDocument/2006/relationships" xmlns:m="http://schemas.openxmlformats.org/officeDocument/2006/math" xmlns:v="urn:schemas-microsoft-com:vml" xmlns:wp14="http://schemas.microsoft.com/office/word/2010/wordprocessingDrawing" xmlns:wp="http://schemas.openxmlformats.org/drawingml/2006/wordprocessingDrawing" xmlns:w10="urn:schemas-microsoft-com:office:word" xmlns:w="http://schemas.openxmlformats.org/wordprocessingml/2006/main" xmlns:w14="http://schemas.microsoft.com/office/word/2010/wordml" xmlns:w15="http://schemas.microsoft.com/office/word/2012/wordml" xmlns:w16cex="http://schemas.microsoft.com/office/word/2018/wordml/cex" xmlns:w16cid="http://schemas.microsoft.com/office/word/2016/wordml/cid" xmlns:w16="http://schemas.microsoft.com/office/word/2018/wordml" xmlns:w16du="http://schemas.microsoft.com/office/word/2023/wordml/word16du" xmlns:w16sdtdh="http://schemas.microsoft.com/office/word/2020/wordml/sdtdatahash" xmlns:w16sdtfl="http://schemas.microsoft.com/office/word/2024/wordml/sdtformatlock" xmlns:w16se="http://schemas.microsoft.com/office/word/2015/wordml/symex" xmlns:wpg="http://schemas.microsoft.com/office/word/2010/wordprocessingGroup" xmlns:wpi="http://schemas.microsoft.com/office/word/2010/wordprocessingInk" xmlns:wne="http://schemas.microsoft.com/office/word/2006/wordml" xmlns:wps="http://schemas.microsoft.com/office/word/2010/wordprocessingShape" mc:Ignorable="w14 w15 w16se w16cid w16 w16cex w16sdtdh w16sdtfl w16du wp14">
   <w:p>
     <w:pPr>
-      <w:pStyle w:val="BodyText"/>
+      <w:pStyle w:val="ThnVnban"/>
       <w:spacing w:line="14" w:lineRule="auto"/>
       <w:rPr>
         <w:i w:val="0"/>
@@ -51579,7 +51853,7 @@
 </file>
 
 <file path=word/footnotes.xml><?xml version="1.0" encoding="utf-8"?>
-<w:footnotes xmlns:wpc="http://schemas.microsoft.com/office/word/2010/wordprocessingCanvas" xmlns:cx="http://schemas.microsoft.com/office/drawing/2014/chartex" xmlns:cx1="http://schemas.microsoft.com/office/drawing/2015/9/8/chartex" xmlns:cx2="http://schemas.microsoft.com/office/drawing/2015/10/21/chartex" xmlns:cx3="http://schemas.microsoft.com/office/drawing/2016/5/9/chartex" xmlns:cx4="http://schemas.microsoft.com/office/drawing/2016/5/10/chartex" xmlns:cx5="http://schemas.microsoft.com/office/drawing/2016/5/11/chartex" xmlns:cx6="http://schemas.microsoft.com/office/drawing/2016/5/12/chartex" xmlns:cx7="http://schemas.microsoft.com/office/drawing/2016/5/13/chartex" xmlns:cx8="http://schemas.microsoft.com/office/drawing/2016/5/14/chartex" xmlns:mc="http://schemas.openxmlformats.org/markup-compatibility/2006" xmlns:aink="http://schemas.microsoft.com/office/drawing/2016/ink" xmlns:am3d="http://schemas.microsoft.com/office/drawing/2017/model3d" xmlns:o="urn:schemas-microsoft-com:office:office" xmlns:oel="http://schemas.microsoft.com/office/2019/extlst" xmlns:r="http://schemas.openxmlformats.org/officeDocument/2006/relationships" xmlns:m="http://schemas.openxmlformats.org/officeDocument/2006/math" xmlns:v="urn:schemas-microsoft-com:vml" xmlns:wp14="http://schemas.microsoft.com/office/word/2010/wordprocessingDrawing" xmlns:wp="http://schemas.openxmlformats.org/drawingml/2006/wordprocessingDrawing" xmlns:w10="urn:schemas-microsoft-com:office:word" xmlns:w="http://schemas.openxmlformats.org/wordprocessingml/2006/main" xmlns:w14="http://schemas.microsoft.com/office/word/2010/wordml" xmlns:w15="http://schemas.microsoft.com/office/word/2012/wordml" xmlns:w16cex="http://schemas.microsoft.com/office/word/2018/wordml/cex" xmlns:w16cid="http://schemas.microsoft.com/office/word/2016/wordml/cid" xmlns:w16="http://schemas.microsoft.com/office/word/2018/wordml" xmlns:w16du="http://schemas.microsoft.com/office/word/2023/wordml/word16du" xmlns:w16sdtdh="http://schemas.microsoft.com/office/word/2020/wordml/sdtdatahash" xmlns:w16se="http://schemas.microsoft.com/office/word/2015/wordml/symex" xmlns:wpg="http://schemas.microsoft.com/office/word/2010/wordprocessingGroup" xmlns:wpi="http://schemas.microsoft.com/office/word/2010/wordprocessingInk" xmlns:wne="http://schemas.microsoft.com/office/word/2006/wordml" xmlns:wps="http://schemas.microsoft.com/office/word/2010/wordprocessingShape" mc:Ignorable="w14 w15 w16se w16cid w16 w16cex w16sdtdh w16du wp14">
+<w:footnotes xmlns:wpc="http://schemas.microsoft.com/office/word/2010/wordprocessingCanvas" xmlns:cx="http://schemas.microsoft.com/office/drawing/2014/chartex" xmlns:cx1="http://schemas.microsoft.com/office/drawing/2015/9/8/chartex" xmlns:cx2="http://schemas.microsoft.com/office/drawing/2015/10/21/chartex" xmlns:cx3="http://schemas.microsoft.com/office/drawing/2016/5/9/chartex" xmlns:cx4="http://schemas.microsoft.com/office/drawing/2016/5/10/chartex" xmlns:cx5="http://schemas.microsoft.com/office/drawing/2016/5/11/chartex" xmlns:cx6="http://schemas.microsoft.com/office/drawing/2016/5/12/chartex" xmlns:cx7="http://schemas.microsoft.com/office/drawing/2016/5/13/chartex" xmlns:cx8="http://schemas.microsoft.com/office/drawing/2016/5/14/chartex" xmlns:mc="http://schemas.openxmlformats.org/markup-compatibility/2006" xmlns:aink="http://schemas.microsoft.com/office/drawing/2016/ink" xmlns:am3d="http://schemas.microsoft.com/office/drawing/2017/model3d" xmlns:o="urn:schemas-microsoft-com:office:office" xmlns:oel="http://schemas.microsoft.com/office/2019/extlst" xmlns:r="http://schemas.openxmlformats.org/officeDocument/2006/relationships" xmlns:m="http://schemas.openxmlformats.org/officeDocument/2006/math" xmlns:v="urn:schemas-microsoft-com:vml" xmlns:wp14="http://schemas.microsoft.com/office/word/2010/wordprocessingDrawing" xmlns:wp="http://schemas.openxmlformats.org/drawingml/2006/wordprocessingDrawing" xmlns:w10="urn:schemas-microsoft-com:office:word" xmlns:w="http://schemas.openxmlformats.org/wordprocessingml/2006/main" xmlns:w14="http://schemas.microsoft.com/office/word/2010/wordml" xmlns:w15="http://schemas.microsoft.com/office/word/2012/wordml" xmlns:w16cex="http://schemas.microsoft.com/office/word/2018/wordml/cex" xmlns:w16cid="http://schemas.microsoft.com/office/word/2016/wordml/cid" xmlns:w16="http://schemas.microsoft.com/office/word/2018/wordml" xmlns:w16du="http://schemas.microsoft.com/office/word/2023/wordml/word16du" xmlns:w16sdtdh="http://schemas.microsoft.com/office/word/2020/wordml/sdtdatahash" xmlns:w16sdtfl="http://schemas.microsoft.com/office/word/2024/wordml/sdtformatlock" xmlns:w16se="http://schemas.microsoft.com/office/word/2015/wordml/symex" xmlns:wpg="http://schemas.microsoft.com/office/word/2010/wordprocessingGroup" xmlns:wpi="http://schemas.microsoft.com/office/word/2010/wordprocessingInk" xmlns:wne="http://schemas.microsoft.com/office/word/2006/wordml" xmlns:wps="http://schemas.microsoft.com/office/word/2010/wordprocessingShape" mc:Ignorable="w14 w15 w16se w16cid w16 w16cex w16sdtdh w16sdtfl w16du wp14">
   <w:footnote w:type="separator" w:id="-1">
     <w:p>
       <w:r>
@@ -51598,7 +51872,7 @@
 </file>
 
 <file path=word/numbering.xml><?xml version="1.0" encoding="utf-8"?>
-<w:numbering xmlns:wpc="http://schemas.microsoft.com/office/word/2010/wordprocessingCanvas" xmlns:cx="http://schemas.microsoft.com/office/drawing/2014/chartex" xmlns:cx1="http://schemas.microsoft.com/office/drawing/2015/9/8/chartex" xmlns:cx2="http://schemas.microsoft.com/office/drawing/2015/10/21/chartex" xmlns:cx3="http://schemas.microsoft.com/office/drawing/2016/5/9/chartex" xmlns:cx4="http://schemas.microsoft.com/office/drawing/2016/5/10/chartex" xmlns:cx5="http://schemas.microsoft.com/office/drawing/2016/5/11/chartex" xmlns:cx6="http://schemas.microsoft.com/office/drawing/2016/5/12/chartex" xmlns:cx7="http://schemas.microsoft.com/office/drawing/2016/5/13/chartex" xmlns:cx8="http://schemas.microsoft.com/office/drawing/2016/5/14/chartex" xmlns:mc="http://schemas.openxmlformats.org/markup-compatibility/2006" xmlns:aink="http://schemas.microsoft.com/office/drawing/2016/ink" xmlns:am3d="http://schemas.microsoft.com/office/drawing/2017/model3d" xmlns:o="urn:schemas-microsoft-com:office:office" xmlns:oel="http://schemas.microsoft.com/office/2019/extlst" xmlns:r="http://schemas.openxmlformats.org/officeDocument/2006/relationships" xmlns:m="http://schemas.openxmlformats.org/officeDocument/2006/math" xmlns:v="urn:schemas-microsoft-com:vml" xmlns:wp14="http://schemas.microsoft.com/office/word/2010/wordprocessingDrawing" xmlns:wp="http://schemas.openxmlformats.org/drawingml/2006/wordprocessingDrawing" xmlns:w10="urn:schemas-microsoft-com:office:word" xmlns:w="http://schemas.openxmlformats.org/wordprocessingml/2006/main" xmlns:w14="http://schemas.microsoft.com/office/word/2010/wordml" xmlns:w15="http://schemas.microsoft.com/office/word/2012/wordml" xmlns:w16cex="http://schemas.microsoft.com/office/word/2018/wordml/cex" xmlns:w16cid="http://schemas.microsoft.com/office/word/2016/wordml/cid" xmlns:w16="http://schemas.microsoft.com/office/word/2018/wordml" xmlns:w16du="http://schemas.microsoft.com/office/word/2023/wordml/word16du" xmlns:w16sdtdh="http://schemas.microsoft.com/office/word/2020/wordml/sdtdatahash" xmlns:w16se="http://schemas.microsoft.com/office/word/2015/wordml/symex" xmlns:wpg="http://schemas.microsoft.com/office/word/2010/wordprocessingGroup" xmlns:wpi="http://schemas.microsoft.com/office/word/2010/wordprocessingInk" xmlns:wne="http://schemas.microsoft.com/office/word/2006/wordml" xmlns:wps="http://schemas.microsoft.com/office/word/2010/wordprocessingShape" mc:Ignorable="w14 w15 w16se w16cid w16 w16cex w16sdtdh w16du wp14">
+<w:numbering xmlns:wpc="http://schemas.microsoft.com/office/word/2010/wordprocessingCanvas" xmlns:cx="http://schemas.microsoft.com/office/drawing/2014/chartex" xmlns:cx1="http://schemas.microsoft.com/office/drawing/2015/9/8/chartex" xmlns:cx2="http://schemas.microsoft.com/office/drawing/2015/10/21/chartex" xmlns:cx3="http://schemas.microsoft.com/office/drawing/2016/5/9/chartex" xmlns:cx4="http://schemas.microsoft.com/office/drawing/2016/5/10/chartex" xmlns:cx5="http://schemas.microsoft.com/office/drawing/2016/5/11/chartex" xmlns:cx6="http://schemas.microsoft.com/office/drawing/2016/5/12/chartex" xmlns:cx7="http://schemas.microsoft.com/office/drawing/2016/5/13/chartex" xmlns:cx8="http://schemas.microsoft.com/office/drawing/2016/5/14/chartex" xmlns:mc="http://schemas.openxmlformats.org/markup-compatibility/2006" xmlns:aink="http://schemas.microsoft.com/office/drawing/2016/ink" xmlns:am3d="http://schemas.microsoft.com/office/drawing/2017/model3d" xmlns:o="urn:schemas-microsoft-com:office:office" xmlns:oel="http://schemas.microsoft.com/office/2019/extlst" xmlns:r="http://schemas.openxmlformats.org/officeDocument/2006/relationships" xmlns:m="http://schemas.openxmlformats.org/officeDocument/2006/math" xmlns:v="urn:schemas-microsoft-com:vml" xmlns:wp14="http://schemas.microsoft.com/office/word/2010/wordprocessingDrawing" xmlns:wp="http://schemas.openxmlformats.org/drawingml/2006/wordprocessingDrawing" xmlns:w10="urn:schemas-microsoft-com:office:word" xmlns:w="http://schemas.openxmlformats.org/wordprocessingml/2006/main" xmlns:w14="http://schemas.microsoft.com/office/word/2010/wordml" xmlns:w15="http://schemas.microsoft.com/office/word/2012/wordml" xmlns:w16cex="http://schemas.microsoft.com/office/word/2018/wordml/cex" xmlns:w16cid="http://schemas.microsoft.com/office/word/2016/wordml/cid" xmlns:w16="http://schemas.microsoft.com/office/word/2018/wordml" xmlns:w16du="http://schemas.microsoft.com/office/word/2023/wordml/word16du" xmlns:w16sdtdh="http://schemas.microsoft.com/office/word/2020/wordml/sdtdatahash" xmlns:w16sdtfl="http://schemas.microsoft.com/office/word/2024/wordml/sdtformatlock" xmlns:w16se="http://schemas.microsoft.com/office/word/2015/wordml/symex" xmlns:wpg="http://schemas.microsoft.com/office/word/2010/wordprocessingGroup" xmlns:wpi="http://schemas.microsoft.com/office/word/2010/wordprocessingInk" xmlns:wne="http://schemas.microsoft.com/office/word/2006/wordml" xmlns:wps="http://schemas.microsoft.com/office/word/2010/wordprocessingShape" mc:Ignorable="w14 w15 w16se w16cid w16 w16cex w16sdtdh w16sdtfl w16du wp14">
   <w:abstractNum w:abstractNumId="0" w15:restartNumberingAfterBreak="0">
     <w:nsid w:val="032B4114"/>
     <w:multiLevelType w:val="multilevel"/>
@@ -55052,7 +55326,7 @@
 </file>
 
 <file path=word/styles.xml><?xml version="1.0" encoding="utf-8"?>
-<w:styles xmlns:mc="http://schemas.openxmlformats.org/markup-compatibility/2006" xmlns:r="http://schemas.openxmlformats.org/officeDocument/2006/relationships" xmlns:w="http://schemas.openxmlformats.org/wordprocessingml/2006/main" xmlns:w14="http://schemas.microsoft.com/office/word/2010/wordml" xmlns:w15="http://schemas.microsoft.com/office/word/2012/wordml" xmlns:w16cex="http://schemas.microsoft.com/office/word/2018/wordml/cex" xmlns:w16cid="http://schemas.microsoft.com/office/word/2016/wordml/cid" xmlns:w16="http://schemas.microsoft.com/office/word/2018/wordml" xmlns:w16du="http://schemas.microsoft.com/office/word/2023/wordml/word16du" xmlns:w16sdtdh="http://schemas.microsoft.com/office/word/2020/wordml/sdtdatahash" xmlns:w16se="http://schemas.microsoft.com/office/word/2015/wordml/symex" mc:Ignorable="w14 w15 w16se w16cid w16 w16cex w16sdtdh w16du">
+<w:styles xmlns:mc="http://schemas.openxmlformats.org/markup-compatibility/2006" xmlns:r="http://schemas.openxmlformats.org/officeDocument/2006/relationships" xmlns:w="http://schemas.openxmlformats.org/wordprocessingml/2006/main" xmlns:w14="http://schemas.microsoft.com/office/word/2010/wordml" xmlns:w15="http://schemas.microsoft.com/office/word/2012/wordml" xmlns:w16cex="http://schemas.microsoft.com/office/word/2018/wordml/cex" xmlns:w16cid="http://schemas.microsoft.com/office/word/2016/wordml/cid" xmlns:w16="http://schemas.microsoft.com/office/word/2018/wordml" xmlns:w16du="http://schemas.microsoft.com/office/word/2023/wordml/word16du" xmlns:w16sdtdh="http://schemas.microsoft.com/office/word/2020/wordml/sdtdatahash" xmlns:w16sdtfl="http://schemas.microsoft.com/office/word/2024/wordml/sdtformatlock" xmlns:w16se="http://schemas.microsoft.com/office/word/2015/wordml/symex" mc:Ignorable="w14 w15 w16se w16cid w16 w16cex w16sdtdh w16sdtfl w16du">
   <w:docDefaults>
     <w:rPrDefault>
       <w:rPr>
@@ -55448,16 +55722,16 @@
     <w:lsdException w:name="Unresolved Mention" w:semiHidden="1" w:unhideWhenUsed="1"/>
     <w:lsdException w:name="Smart Link" w:semiHidden="1" w:unhideWhenUsed="1"/>
   </w:latentStyles>
-  <w:style w:type="paragraph" w:default="1" w:styleId="Normal">
+  <w:style w:type="paragraph" w:default="1" w:styleId="Binhthng">
     <w:name w:val="Normal"/>
     <w:qFormat/>
     <w:rPr>
       <w:rFonts w:ascii="Times New Roman" w:eastAsia="Times New Roman" w:hAnsi="Times New Roman" w:cs="Times New Roman"/>
     </w:rPr>
   </w:style>
-  <w:style w:type="paragraph" w:styleId="Heading1">
+  <w:style w:type="paragraph" w:styleId="u1">
     <w:name w:val="heading 1"/>
-    <w:basedOn w:val="Normal"/>
+    <w:basedOn w:val="Binhthng"/>
     <w:uiPriority w:val="9"/>
     <w:qFormat/>
     <w:pPr>
@@ -55473,9 +55747,9 @@
       <w:szCs w:val="32"/>
     </w:rPr>
   </w:style>
-  <w:style w:type="paragraph" w:styleId="Heading2">
+  <w:style w:type="paragraph" w:styleId="u2">
     <w:name w:val="heading 2"/>
-    <w:basedOn w:val="Normal"/>
+    <w:basedOn w:val="Binhthng"/>
     <w:uiPriority w:val="9"/>
     <w:unhideWhenUsed/>
     <w:qFormat/>
@@ -55493,10 +55767,10 @@
       <w:szCs w:val="26"/>
     </w:rPr>
   </w:style>
-  <w:style w:type="paragraph" w:styleId="Heading3">
+  <w:style w:type="paragraph" w:styleId="u3">
     <w:name w:val="heading 3"/>
-    <w:basedOn w:val="Normal"/>
-    <w:link w:val="Heading3Char"/>
+    <w:basedOn w:val="Binhthng"/>
+    <w:link w:val="u3Char"/>
     <w:uiPriority w:val="9"/>
     <w:unhideWhenUsed/>
     <w:qFormat/>
@@ -55511,9 +55785,9 @@
       <w:szCs w:val="24"/>
     </w:rPr>
   </w:style>
-  <w:style w:type="paragraph" w:styleId="Heading4">
+  <w:style w:type="paragraph" w:styleId="u4">
     <w:name w:val="heading 4"/>
-    <w:basedOn w:val="Normal"/>
+    <w:basedOn w:val="Binhthng"/>
     <w:uiPriority w:val="9"/>
     <w:unhideWhenUsed/>
     <w:qFormat/>
@@ -55526,13 +55800,13 @@
       <w:szCs w:val="24"/>
     </w:rPr>
   </w:style>
-  <w:style w:type="character" w:default="1" w:styleId="DefaultParagraphFont">
+  <w:style w:type="character" w:default="1" w:styleId="Phngmcinhcuaoanvn">
     <w:name w:val="Default Paragraph Font"/>
     <w:uiPriority w:val="1"/>
     <w:semiHidden/>
     <w:unhideWhenUsed/>
   </w:style>
-  <w:style w:type="table" w:default="1" w:styleId="TableNormal">
+  <w:style w:type="table" w:default="1" w:styleId="BangThngthng">
     <w:name w:val="Normal Table"/>
     <w:uiPriority w:val="99"/>
     <w:semiHidden/>
@@ -55547,15 +55821,15 @@
       </w:tblCellMar>
     </w:tblPr>
   </w:style>
-  <w:style w:type="numbering" w:default="1" w:styleId="NoList">
+  <w:style w:type="numbering" w:default="1" w:styleId="Khngco">
     <w:name w:val="No List"/>
     <w:uiPriority w:val="99"/>
     <w:semiHidden/>
     <w:unhideWhenUsed/>
   </w:style>
-  <w:style w:type="paragraph" w:styleId="TOC1">
+  <w:style w:type="paragraph" w:styleId="Mucluc1">
     <w:name w:val="toc 1"/>
-    <w:basedOn w:val="Normal"/>
+    <w:basedOn w:val="Binhthng"/>
     <w:uiPriority w:val="1"/>
     <w:qFormat/>
     <w:pPr>
@@ -55568,9 +55842,9 @@
       <w:bCs/>
     </w:rPr>
   </w:style>
-  <w:style w:type="paragraph" w:styleId="TOC2">
+  <w:style w:type="paragraph" w:styleId="Mucluc2">
     <w:name w:val="toc 2"/>
-    <w:basedOn w:val="Normal"/>
+    <w:basedOn w:val="Binhthng"/>
     <w:uiPriority w:val="1"/>
     <w:qFormat/>
     <w:pPr>
@@ -55581,9 +55855,9 @@
       <w:rFonts w:ascii="Arial MT" w:eastAsia="Arial MT" w:hAnsi="Arial MT" w:cs="Arial MT"/>
     </w:rPr>
   </w:style>
-  <w:style w:type="paragraph" w:styleId="TOC3">
+  <w:style w:type="paragraph" w:styleId="Mucluc3">
     <w:name w:val="toc 3"/>
-    <w:basedOn w:val="Normal"/>
+    <w:basedOn w:val="Binhthng"/>
     <w:uiPriority w:val="1"/>
     <w:qFormat/>
     <w:pPr>
@@ -55594,10 +55868,10 @@
       <w:rFonts w:ascii="Arial MT" w:eastAsia="Arial MT" w:hAnsi="Arial MT" w:cs="Arial MT"/>
     </w:rPr>
   </w:style>
-  <w:style w:type="paragraph" w:styleId="BodyText">
+  <w:style w:type="paragraph" w:styleId="ThnVnban">
     <w:name w:val="Body Text"/>
-    <w:basedOn w:val="Normal"/>
-    <w:link w:val="BodyTextChar"/>
+    <w:basedOn w:val="Binhthng"/>
+    <w:link w:val="ThnVnbanChar"/>
     <w:uiPriority w:val="1"/>
     <w:qFormat/>
     <w:rPr>
@@ -55607,9 +55881,9 @@
       <w:szCs w:val="24"/>
     </w:rPr>
   </w:style>
-  <w:style w:type="paragraph" w:styleId="Title">
+  <w:style w:type="paragraph" w:styleId="Tiu">
     <w:name w:val="Title"/>
-    <w:basedOn w:val="Normal"/>
+    <w:basedOn w:val="Binhthng"/>
     <w:uiPriority w:val="10"/>
     <w:qFormat/>
     <w:pPr>
@@ -55622,9 +55896,9 @@
       <w:szCs w:val="48"/>
     </w:rPr>
   </w:style>
-  <w:style w:type="paragraph" w:styleId="ListParagraph">
+  <w:style w:type="paragraph" w:styleId="oancuaDanhsach">
     <w:name w:val="List Paragraph"/>
-    <w:basedOn w:val="Normal"/>
+    <w:basedOn w:val="Binhthng"/>
     <w:uiPriority w:val="1"/>
     <w:qFormat/>
     <w:pPr>
@@ -55633,13 +55907,13 @@
   </w:style>
   <w:style w:type="paragraph" w:customStyle="1" w:styleId="TableParagraph">
     <w:name w:val="Table Paragraph"/>
-    <w:basedOn w:val="Normal"/>
+    <w:basedOn w:val="Binhthng"/>
     <w:uiPriority w:val="1"/>
     <w:qFormat/>
   </w:style>
-  <w:style w:type="table" w:styleId="TableGrid">
+  <w:style w:type="table" w:styleId="LiBang">
     <w:name w:val="Table Grid"/>
-    <w:basedOn w:val="TableNormal"/>
+    <w:basedOn w:val="BangThngthng"/>
     <w:uiPriority w:val="39"/>
     <w:rsid w:val="00712481"/>
     <w:tblPr>
@@ -55670,10 +55944,10 @@
       </w:tblCellMar>
     </w:tblPr>
   </w:style>
-  <w:style w:type="character" w:customStyle="1" w:styleId="Heading3Char">
-    <w:name w:val="Heading 3 Char"/>
-    <w:basedOn w:val="DefaultParagraphFont"/>
-    <w:link w:val="Heading3"/>
+  <w:style w:type="character" w:customStyle="1" w:styleId="u3Char">
+    <w:name w:val="Đầu đề 3 Char"/>
+    <w:basedOn w:val="Phngmcinhcuaoanvn"/>
+    <w:link w:val="u3"/>
     <w:uiPriority w:val="9"/>
     <w:rsid w:val="00DF112D"/>
     <w:rPr>
@@ -55684,10 +55958,10 @@
       <w:szCs w:val="24"/>
     </w:rPr>
   </w:style>
-  <w:style w:type="character" w:customStyle="1" w:styleId="BodyTextChar">
-    <w:name w:val="Body Text Char"/>
-    <w:basedOn w:val="DefaultParagraphFont"/>
-    <w:link w:val="BodyText"/>
+  <w:style w:type="character" w:customStyle="1" w:styleId="ThnVnbanChar">
+    <w:name w:val="Thân Văn bản Char"/>
+    <w:basedOn w:val="Phngmcinhcuaoanvn"/>
+    <w:link w:val="ThnVnban"/>
     <w:uiPriority w:val="1"/>
     <w:rsid w:val="00DF112D"/>
     <w:rPr>
@@ -55698,9 +55972,9 @@
       <w:szCs w:val="24"/>
     </w:rPr>
   </w:style>
-  <w:style w:type="character" w:styleId="HTMLCode">
+  <w:style w:type="character" w:styleId="MaHTML">
     <w:name w:val="HTML Code"/>
-    <w:basedOn w:val="DefaultParagraphFont"/>
+    <w:basedOn w:val="Phngmcinhcuaoanvn"/>
     <w:uiPriority w:val="99"/>
     <w:semiHidden/>
     <w:unhideWhenUsed/>

</xml_diff>